<commit_message>
Updated the design document with the message protocol and some pseudocode
</commit_message>
<xml_diff>
--- a/Design/comp4985_designdocument_commaudio.docx
+++ b/Design/comp4985_designdocument_commaudio.docx
@@ -435,6 +435,7 @@
                               <w:dataBinding w:prefixMappings="xmlns:ns0='http://purl.org/dc/elements/1.1/' xmlns:ns1='http://schemas.openxmlformats.org/package/2006/metadata/core-properties' " w:xpath="/ns1:coreProperties[1]/ns0:creator[1]" w:storeItemID="{6C3C8BC8-F283-45AE-878A-BAB7291924A1}"/>
                               <w:text/>
                             </w:sdtPr>
+                            <w:sdtEndPr/>
                             <w:sdtContent>
                               <w:r>
                                 <w:rPr>
@@ -1006,7 +1007,7 @@
           <w:r>
             <w:fldChar w:fldCharType="separate"/>
           </w:r>
-          <w:hyperlink w:anchor="_Toc411105893" w:history="1">
+          <w:hyperlink w:anchor="_Toc412569645" w:history="1">
             <w:r>
               <w:rPr>
                 <w:rStyle w:val="Hyperlink"/>
@@ -1033,7 +1034,7 @@
                 <w:noProof/>
                 <w:webHidden/>
               </w:rPr>
-              <w:instrText xml:space="preserve"> PAGEREF _Toc411105893 \h </w:instrText>
+              <w:instrText xml:space="preserve"> PAGEREF _Toc412569645 \h </w:instrText>
             </w:r>
             <w:r>
               <w:rPr>
@@ -1054,6 +1055,552 @@
                 <w:webHidden/>
               </w:rPr>
               <w:t>2</w:t>
+            </w:r>
+            <w:r>
+              <w:rPr>
+                <w:noProof/>
+                <w:webHidden/>
+              </w:rPr>
+              <w:fldChar w:fldCharType="end"/>
+            </w:r>
+          </w:hyperlink>
+        </w:p>
+        <w:p>
+          <w:pPr>
+            <w:pStyle w:val="TOC3"/>
+            <w:tabs>
+              <w:tab w:val="right" w:leader="dot" w:pos="9350"/>
+            </w:tabs>
+            <w:rPr>
+              <w:noProof/>
+            </w:rPr>
+          </w:pPr>
+          <w:hyperlink w:anchor="_Toc412569646" w:history="1">
+            <w:r>
+              <w:rPr>
+                <w:rStyle w:val="Hyperlink"/>
+                <w:noProof/>
+              </w:rPr>
+              <w:t>Server:</w:t>
+            </w:r>
+            <w:r>
+              <w:rPr>
+                <w:noProof/>
+                <w:webHidden/>
+              </w:rPr>
+              <w:tab/>
+            </w:r>
+            <w:r>
+              <w:rPr>
+                <w:noProof/>
+                <w:webHidden/>
+              </w:rPr>
+              <w:fldChar w:fldCharType="begin"/>
+            </w:r>
+            <w:r>
+              <w:rPr>
+                <w:noProof/>
+                <w:webHidden/>
+              </w:rPr>
+              <w:instrText xml:space="preserve"> PAGEREF _Toc412569646 \h </w:instrText>
+            </w:r>
+            <w:r>
+              <w:rPr>
+                <w:noProof/>
+                <w:webHidden/>
+              </w:rPr>
+            </w:r>
+            <w:r>
+              <w:rPr>
+                <w:noProof/>
+                <w:webHidden/>
+              </w:rPr>
+              <w:fldChar w:fldCharType="separate"/>
+            </w:r>
+            <w:r>
+              <w:rPr>
+                <w:noProof/>
+                <w:webHidden/>
+              </w:rPr>
+              <w:t>2</w:t>
+            </w:r>
+            <w:r>
+              <w:rPr>
+                <w:noProof/>
+                <w:webHidden/>
+              </w:rPr>
+              <w:fldChar w:fldCharType="end"/>
+            </w:r>
+          </w:hyperlink>
+        </w:p>
+        <w:p>
+          <w:pPr>
+            <w:pStyle w:val="TOC3"/>
+            <w:tabs>
+              <w:tab w:val="right" w:leader="dot" w:pos="9350"/>
+            </w:tabs>
+            <w:rPr>
+              <w:noProof/>
+            </w:rPr>
+          </w:pPr>
+          <w:hyperlink w:anchor="_Toc412569647" w:history="1">
+            <w:r>
+              <w:rPr>
+                <w:rStyle w:val="Hyperlink"/>
+                <w:noProof/>
+              </w:rPr>
+              <w:t>Client:</w:t>
+            </w:r>
+            <w:r>
+              <w:rPr>
+                <w:noProof/>
+                <w:webHidden/>
+              </w:rPr>
+              <w:tab/>
+            </w:r>
+            <w:r>
+              <w:rPr>
+                <w:noProof/>
+                <w:webHidden/>
+              </w:rPr>
+              <w:fldChar w:fldCharType="begin"/>
+            </w:r>
+            <w:r>
+              <w:rPr>
+                <w:noProof/>
+                <w:webHidden/>
+              </w:rPr>
+              <w:instrText xml:space="preserve"> PAGEREF _Toc412569647 \h </w:instrText>
+            </w:r>
+            <w:r>
+              <w:rPr>
+                <w:noProof/>
+                <w:webHidden/>
+              </w:rPr>
+            </w:r>
+            <w:r>
+              <w:rPr>
+                <w:noProof/>
+                <w:webHidden/>
+              </w:rPr>
+              <w:fldChar w:fldCharType="separate"/>
+            </w:r>
+            <w:r>
+              <w:rPr>
+                <w:noProof/>
+                <w:webHidden/>
+              </w:rPr>
+              <w:t>2</w:t>
+            </w:r>
+            <w:r>
+              <w:rPr>
+                <w:noProof/>
+                <w:webHidden/>
+              </w:rPr>
+              <w:fldChar w:fldCharType="end"/>
+            </w:r>
+          </w:hyperlink>
+        </w:p>
+        <w:p>
+          <w:pPr>
+            <w:pStyle w:val="TOC2"/>
+            <w:tabs>
+              <w:tab w:val="right" w:leader="dot" w:pos="9350"/>
+            </w:tabs>
+            <w:rPr>
+              <w:rFonts w:eastAsiaTheme="minorEastAsia"/>
+              <w:noProof/>
+            </w:rPr>
+          </w:pPr>
+          <w:hyperlink w:anchor="_Toc412569648" w:history="1">
+            <w:r>
+              <w:rPr>
+                <w:rStyle w:val="Hyperlink"/>
+                <w:noProof/>
+              </w:rPr>
+              <w:t>Specifications:</w:t>
+            </w:r>
+            <w:r>
+              <w:rPr>
+                <w:noProof/>
+                <w:webHidden/>
+              </w:rPr>
+              <w:tab/>
+            </w:r>
+            <w:r>
+              <w:rPr>
+                <w:noProof/>
+                <w:webHidden/>
+              </w:rPr>
+              <w:fldChar w:fldCharType="begin"/>
+            </w:r>
+            <w:r>
+              <w:rPr>
+                <w:noProof/>
+                <w:webHidden/>
+              </w:rPr>
+              <w:instrText xml:space="preserve"> PAGEREF _Toc412569648 \h </w:instrText>
+            </w:r>
+            <w:r>
+              <w:rPr>
+                <w:noProof/>
+                <w:webHidden/>
+              </w:rPr>
+            </w:r>
+            <w:r>
+              <w:rPr>
+                <w:noProof/>
+                <w:webHidden/>
+              </w:rPr>
+              <w:fldChar w:fldCharType="separate"/>
+            </w:r>
+            <w:r>
+              <w:rPr>
+                <w:noProof/>
+                <w:webHidden/>
+              </w:rPr>
+              <w:t>3</w:t>
+            </w:r>
+            <w:r>
+              <w:rPr>
+                <w:noProof/>
+                <w:webHidden/>
+              </w:rPr>
+              <w:fldChar w:fldCharType="end"/>
+            </w:r>
+          </w:hyperlink>
+        </w:p>
+        <w:p>
+          <w:pPr>
+            <w:pStyle w:val="TOC3"/>
+            <w:tabs>
+              <w:tab w:val="right" w:leader="dot" w:pos="9350"/>
+            </w:tabs>
+            <w:rPr>
+              <w:noProof/>
+            </w:rPr>
+          </w:pPr>
+          <w:hyperlink w:anchor="_Toc412569649" w:history="1">
+            <w:r>
+              <w:rPr>
+                <w:rStyle w:val="Hyperlink"/>
+                <w:noProof/>
+              </w:rPr>
+              <w:t>Multicasting</w:t>
+            </w:r>
+            <w:r>
+              <w:rPr>
+                <w:noProof/>
+                <w:webHidden/>
+              </w:rPr>
+              <w:tab/>
+            </w:r>
+            <w:r>
+              <w:rPr>
+                <w:noProof/>
+                <w:webHidden/>
+              </w:rPr>
+              <w:fldChar w:fldCharType="begin"/>
+            </w:r>
+            <w:r>
+              <w:rPr>
+                <w:noProof/>
+                <w:webHidden/>
+              </w:rPr>
+              <w:instrText xml:space="preserve"> PAGEREF _Toc412569649 \h </w:instrText>
+            </w:r>
+            <w:r>
+              <w:rPr>
+                <w:noProof/>
+                <w:webHidden/>
+              </w:rPr>
+            </w:r>
+            <w:r>
+              <w:rPr>
+                <w:noProof/>
+                <w:webHidden/>
+              </w:rPr>
+              <w:fldChar w:fldCharType="separate"/>
+            </w:r>
+            <w:r>
+              <w:rPr>
+                <w:noProof/>
+                <w:webHidden/>
+              </w:rPr>
+              <w:t>3</w:t>
+            </w:r>
+            <w:r>
+              <w:rPr>
+                <w:noProof/>
+                <w:webHidden/>
+              </w:rPr>
+              <w:fldChar w:fldCharType="end"/>
+            </w:r>
+          </w:hyperlink>
+        </w:p>
+        <w:p>
+          <w:pPr>
+            <w:pStyle w:val="TOC2"/>
+            <w:tabs>
+              <w:tab w:val="right" w:leader="dot" w:pos="9350"/>
+            </w:tabs>
+            <w:rPr>
+              <w:rFonts w:eastAsiaTheme="minorEastAsia"/>
+              <w:noProof/>
+            </w:rPr>
+          </w:pPr>
+          <w:hyperlink w:anchor="_Toc412569650" w:history="1">
+            <w:r>
+              <w:rPr>
+                <w:rStyle w:val="Hyperlink"/>
+                <w:noProof/>
+              </w:rPr>
+              <w:t>Control Channel</w:t>
+            </w:r>
+            <w:r>
+              <w:rPr>
+                <w:noProof/>
+                <w:webHidden/>
+              </w:rPr>
+              <w:tab/>
+            </w:r>
+            <w:r>
+              <w:rPr>
+                <w:noProof/>
+                <w:webHidden/>
+              </w:rPr>
+              <w:fldChar w:fldCharType="begin"/>
+            </w:r>
+            <w:r>
+              <w:rPr>
+                <w:noProof/>
+                <w:webHidden/>
+              </w:rPr>
+              <w:instrText xml:space="preserve"> PAGEREF _Toc412569650 \h </w:instrText>
+            </w:r>
+            <w:r>
+              <w:rPr>
+                <w:noProof/>
+                <w:webHidden/>
+              </w:rPr>
+            </w:r>
+            <w:r>
+              <w:rPr>
+                <w:noProof/>
+                <w:webHidden/>
+              </w:rPr>
+              <w:fldChar w:fldCharType="separate"/>
+            </w:r>
+            <w:r>
+              <w:rPr>
+                <w:noProof/>
+                <w:webHidden/>
+              </w:rPr>
+              <w:t>3</w:t>
+            </w:r>
+            <w:r>
+              <w:rPr>
+                <w:noProof/>
+                <w:webHidden/>
+              </w:rPr>
+              <w:fldChar w:fldCharType="end"/>
+            </w:r>
+          </w:hyperlink>
+        </w:p>
+        <w:p>
+          <w:pPr>
+            <w:pStyle w:val="TOC3"/>
+            <w:tabs>
+              <w:tab w:val="right" w:leader="dot" w:pos="9350"/>
+            </w:tabs>
+            <w:rPr>
+              <w:noProof/>
+            </w:rPr>
+          </w:pPr>
+          <w:hyperlink w:anchor="_Toc412569651" w:history="1">
+            <w:r>
+              <w:rPr>
+                <w:rStyle w:val="Hyperlink"/>
+                <w:noProof/>
+              </w:rPr>
+              <w:t>Data Channel (Peer-To-Peer)</w:t>
+            </w:r>
+            <w:r>
+              <w:rPr>
+                <w:noProof/>
+                <w:webHidden/>
+              </w:rPr>
+              <w:tab/>
+            </w:r>
+            <w:r>
+              <w:rPr>
+                <w:noProof/>
+                <w:webHidden/>
+              </w:rPr>
+              <w:fldChar w:fldCharType="begin"/>
+            </w:r>
+            <w:r>
+              <w:rPr>
+                <w:noProof/>
+                <w:webHidden/>
+              </w:rPr>
+              <w:instrText xml:space="preserve"> PAGEREF _Toc412569651 \h </w:instrText>
+            </w:r>
+            <w:r>
+              <w:rPr>
+                <w:noProof/>
+                <w:webHidden/>
+              </w:rPr>
+            </w:r>
+            <w:r>
+              <w:rPr>
+                <w:noProof/>
+                <w:webHidden/>
+              </w:rPr>
+              <w:fldChar w:fldCharType="separate"/>
+            </w:r>
+            <w:r>
+              <w:rPr>
+                <w:noProof/>
+                <w:webHidden/>
+              </w:rPr>
+              <w:t>3</w:t>
+            </w:r>
+            <w:r>
+              <w:rPr>
+                <w:noProof/>
+                <w:webHidden/>
+              </w:rPr>
+              <w:fldChar w:fldCharType="end"/>
+            </w:r>
+          </w:hyperlink>
+        </w:p>
+        <w:p>
+          <w:pPr>
+            <w:pStyle w:val="TOC3"/>
+            <w:tabs>
+              <w:tab w:val="right" w:leader="dot" w:pos="9350"/>
+            </w:tabs>
+            <w:rPr>
+              <w:noProof/>
+            </w:rPr>
+          </w:pPr>
+          <w:hyperlink w:anchor="_Toc412569652" w:history="1">
+            <w:r>
+              <w:rPr>
+                <w:rStyle w:val="Hyperlink"/>
+                <w:noProof/>
+              </w:rPr>
+              <w:t>Voice Chat (Peer-To-Peer)</w:t>
+            </w:r>
+            <w:r>
+              <w:rPr>
+                <w:noProof/>
+                <w:webHidden/>
+              </w:rPr>
+              <w:tab/>
+            </w:r>
+            <w:r>
+              <w:rPr>
+                <w:noProof/>
+                <w:webHidden/>
+              </w:rPr>
+              <w:fldChar w:fldCharType="begin"/>
+            </w:r>
+            <w:r>
+              <w:rPr>
+                <w:noProof/>
+                <w:webHidden/>
+              </w:rPr>
+              <w:instrText xml:space="preserve"> PAGEREF _Toc412569652 \h </w:instrText>
+            </w:r>
+            <w:r>
+              <w:rPr>
+                <w:noProof/>
+                <w:webHidden/>
+              </w:rPr>
+            </w:r>
+            <w:r>
+              <w:rPr>
+                <w:noProof/>
+                <w:webHidden/>
+              </w:rPr>
+              <w:fldChar w:fldCharType="separate"/>
+            </w:r>
+            <w:r>
+              <w:rPr>
+                <w:noProof/>
+                <w:webHidden/>
+              </w:rPr>
+              <w:t>3</w:t>
+            </w:r>
+            <w:r>
+              <w:rPr>
+                <w:noProof/>
+                <w:webHidden/>
+              </w:rPr>
+              <w:fldChar w:fldCharType="end"/>
+            </w:r>
+          </w:hyperlink>
+        </w:p>
+        <w:p>
+          <w:pPr>
+            <w:pStyle w:val="TOC3"/>
+            <w:tabs>
+              <w:tab w:val="right" w:leader="dot" w:pos="9350"/>
+            </w:tabs>
+            <w:rPr>
+              <w:noProof/>
+            </w:rPr>
+          </w:pPr>
+          <w:hyperlink w:anchor="_Toc412569653" w:history="1">
+            <w:r>
+              <w:rPr>
+                <w:rStyle w:val="Hyperlink"/>
+                <w:noProof/>
+              </w:rPr>
+              <w:t>Sending File</w:t>
+            </w:r>
+            <w:r>
+              <w:rPr>
+                <w:noProof/>
+                <w:webHidden/>
+              </w:rPr>
+              <w:tab/>
+            </w:r>
+            <w:r>
+              <w:rPr>
+                <w:noProof/>
+                <w:webHidden/>
+              </w:rPr>
+              <w:fldChar w:fldCharType="begin"/>
+            </w:r>
+            <w:r>
+              <w:rPr>
+                <w:noProof/>
+                <w:webHidden/>
+              </w:rPr>
+              <w:instrText xml:space="preserve"> PAGEREF _Toc412569653 \h </w:instrText>
+            </w:r>
+            <w:r>
+              <w:rPr>
+                <w:noProof/>
+                <w:webHidden/>
+              </w:rPr>
+            </w:r>
+            <w:r>
+              <w:rPr>
+                <w:noProof/>
+                <w:webHidden/>
+              </w:rPr>
+              <w:fldChar w:fldCharType="separate"/>
+            </w:r>
+            <w:r>
+              <w:rPr>
+                <w:noProof/>
+                <w:webHidden/>
+              </w:rPr>
+              <w:t>3</w:t>
             </w:r>
             <w:r>
               <w:rPr>
@@ -1075,13 +1622,13 @@
               <w:noProof/>
             </w:rPr>
           </w:pPr>
-          <w:hyperlink w:anchor="_Toc411105894" w:history="1">
+          <w:hyperlink w:anchor="_Toc412569654" w:history="1">
             <w:r>
               <w:rPr>
                 <w:rStyle w:val="Hyperlink"/>
                 <w:noProof/>
               </w:rPr>
-              <w:t>State Flow Diagram</w:t>
+              <w:t>State Flow Diagrams</w:t>
             </w:r>
             <w:r>
               <w:rPr>
@@ -1102,7 +1649,7 @@
                 <w:noProof/>
                 <w:webHidden/>
               </w:rPr>
-              <w:instrText xml:space="preserve"> PAGEREF _Toc411105894 \h </w:instrText>
+              <w:instrText xml:space="preserve"> PAGEREF _Toc412569654 \h </w:instrText>
             </w:r>
             <w:r>
               <w:rPr>
@@ -1122,7 +1669,214 @@
                 <w:noProof/>
                 <w:webHidden/>
               </w:rPr>
-              <w:t>3</w:t>
+              <w:t>4</w:t>
+            </w:r>
+            <w:r>
+              <w:rPr>
+                <w:noProof/>
+                <w:webHidden/>
+              </w:rPr>
+              <w:fldChar w:fldCharType="end"/>
+            </w:r>
+          </w:hyperlink>
+        </w:p>
+        <w:p>
+          <w:pPr>
+            <w:pStyle w:val="TOC2"/>
+            <w:tabs>
+              <w:tab w:val="right" w:leader="dot" w:pos="9350"/>
+            </w:tabs>
+            <w:rPr>
+              <w:rFonts w:eastAsiaTheme="minorEastAsia"/>
+              <w:noProof/>
+            </w:rPr>
+          </w:pPr>
+          <w:hyperlink w:anchor="_Toc412569655" w:history="1">
+            <w:r>
+              <w:rPr>
+                <w:rStyle w:val="Hyperlink"/>
+                <w:noProof/>
+              </w:rPr>
+              <w:t>Server Side (High Level)</w:t>
+            </w:r>
+            <w:r>
+              <w:rPr>
+                <w:noProof/>
+                <w:webHidden/>
+              </w:rPr>
+              <w:tab/>
+            </w:r>
+            <w:r>
+              <w:rPr>
+                <w:noProof/>
+                <w:webHidden/>
+              </w:rPr>
+              <w:fldChar w:fldCharType="begin"/>
+            </w:r>
+            <w:r>
+              <w:rPr>
+                <w:noProof/>
+                <w:webHidden/>
+              </w:rPr>
+              <w:instrText xml:space="preserve"> PAGEREF _Toc412569655 \h </w:instrText>
+            </w:r>
+            <w:r>
+              <w:rPr>
+                <w:noProof/>
+                <w:webHidden/>
+              </w:rPr>
+            </w:r>
+            <w:r>
+              <w:rPr>
+                <w:noProof/>
+                <w:webHidden/>
+              </w:rPr>
+              <w:fldChar w:fldCharType="separate"/>
+            </w:r>
+            <w:r>
+              <w:rPr>
+                <w:noProof/>
+                <w:webHidden/>
+              </w:rPr>
+              <w:t>4</w:t>
+            </w:r>
+            <w:r>
+              <w:rPr>
+                <w:noProof/>
+                <w:webHidden/>
+              </w:rPr>
+              <w:fldChar w:fldCharType="end"/>
+            </w:r>
+          </w:hyperlink>
+        </w:p>
+        <w:p>
+          <w:pPr>
+            <w:pStyle w:val="TOC2"/>
+            <w:tabs>
+              <w:tab w:val="right" w:leader="dot" w:pos="9350"/>
+            </w:tabs>
+            <w:rPr>
+              <w:rFonts w:eastAsiaTheme="minorEastAsia"/>
+              <w:noProof/>
+            </w:rPr>
+          </w:pPr>
+          <w:hyperlink w:anchor="_Toc412569656" w:history="1">
+            <w:r>
+              <w:rPr>
+                <w:rStyle w:val="Hyperlink"/>
+                <w:noProof/>
+              </w:rPr>
+              <w:t>Client Side (High Level)</w:t>
+            </w:r>
+            <w:r>
+              <w:rPr>
+                <w:noProof/>
+                <w:webHidden/>
+              </w:rPr>
+              <w:tab/>
+            </w:r>
+            <w:r>
+              <w:rPr>
+                <w:noProof/>
+                <w:webHidden/>
+              </w:rPr>
+              <w:fldChar w:fldCharType="begin"/>
+            </w:r>
+            <w:r>
+              <w:rPr>
+                <w:noProof/>
+                <w:webHidden/>
+              </w:rPr>
+              <w:instrText xml:space="preserve"> PAGEREF _Toc412569656 \h </w:instrText>
+            </w:r>
+            <w:r>
+              <w:rPr>
+                <w:noProof/>
+                <w:webHidden/>
+              </w:rPr>
+            </w:r>
+            <w:r>
+              <w:rPr>
+                <w:noProof/>
+                <w:webHidden/>
+              </w:rPr>
+              <w:fldChar w:fldCharType="separate"/>
+            </w:r>
+            <w:r>
+              <w:rPr>
+                <w:noProof/>
+                <w:webHidden/>
+              </w:rPr>
+              <w:t>5</w:t>
+            </w:r>
+            <w:r>
+              <w:rPr>
+                <w:noProof/>
+                <w:webHidden/>
+              </w:rPr>
+              <w:fldChar w:fldCharType="end"/>
+            </w:r>
+          </w:hyperlink>
+        </w:p>
+        <w:p>
+          <w:pPr>
+            <w:pStyle w:val="TOC2"/>
+            <w:tabs>
+              <w:tab w:val="right" w:leader="dot" w:pos="9350"/>
+            </w:tabs>
+            <w:rPr>
+              <w:rFonts w:eastAsiaTheme="minorEastAsia"/>
+              <w:noProof/>
+            </w:rPr>
+          </w:pPr>
+          <w:hyperlink w:anchor="_Toc412569657" w:history="1">
+            <w:r>
+              <w:rPr>
+                <w:rStyle w:val="Hyperlink"/>
+                <w:noProof/>
+              </w:rPr>
+              <w:t>Client (Peer-To-Peer)</w:t>
+            </w:r>
+            <w:r>
+              <w:rPr>
+                <w:noProof/>
+                <w:webHidden/>
+              </w:rPr>
+              <w:tab/>
+            </w:r>
+            <w:r>
+              <w:rPr>
+                <w:noProof/>
+                <w:webHidden/>
+              </w:rPr>
+              <w:fldChar w:fldCharType="begin"/>
+            </w:r>
+            <w:r>
+              <w:rPr>
+                <w:noProof/>
+                <w:webHidden/>
+              </w:rPr>
+              <w:instrText xml:space="preserve"> PAGEREF _Toc412569657 \h </w:instrText>
+            </w:r>
+            <w:r>
+              <w:rPr>
+                <w:noProof/>
+                <w:webHidden/>
+              </w:rPr>
+            </w:r>
+            <w:r>
+              <w:rPr>
+                <w:noProof/>
+                <w:webHidden/>
+              </w:rPr>
+              <w:fldChar w:fldCharType="separate"/>
+            </w:r>
+            <w:r>
+              <w:rPr>
+                <w:noProof/>
+                <w:webHidden/>
+              </w:rPr>
+              <w:t>6</w:t>
             </w:r>
             <w:r>
               <w:rPr>
@@ -1144,13 +1898,13 @@
               <w:noProof/>
             </w:rPr>
           </w:pPr>
-          <w:hyperlink w:anchor="_Toc411105895" w:history="1">
+          <w:hyperlink w:anchor="_Toc412569658" w:history="1">
             <w:r>
               <w:rPr>
                 <w:rStyle w:val="Hyperlink"/>
                 <w:noProof/>
               </w:rPr>
-              <w:t>Pseudocode</w:t>
+              <w:t>Message Protocol</w:t>
             </w:r>
             <w:r>
               <w:rPr>
@@ -1171,7 +1925,7 @@
                 <w:noProof/>
                 <w:webHidden/>
               </w:rPr>
-              <w:instrText xml:space="preserve"> PAGEREF _Toc411105895 \h </w:instrText>
+              <w:instrText xml:space="preserve"> PAGEREF _Toc412569658 \h </w:instrText>
             </w:r>
             <w:r>
               <w:rPr>
@@ -1191,7 +1945,7 @@
                 <w:noProof/>
                 <w:webHidden/>
               </w:rPr>
-              <w:t>4</w:t>
+              <w:t>6</w:t>
             </w:r>
             <w:r>
               <w:rPr>
@@ -1213,13 +1967,13 @@
               <w:noProof/>
             </w:rPr>
           </w:pPr>
-          <w:hyperlink w:anchor="_Toc411105896" w:history="1">
+          <w:hyperlink w:anchor="_Toc412569659" w:history="1">
             <w:r>
               <w:rPr>
                 <w:rStyle w:val="Hyperlink"/>
                 <w:noProof/>
               </w:rPr>
-              <w:t>Main</w:t>
+              <w:t>Messages:</w:t>
             </w:r>
             <w:r>
               <w:rPr>
@@ -1240,7 +1994,7 @@
                 <w:noProof/>
                 <w:webHidden/>
               </w:rPr>
-              <w:instrText xml:space="preserve"> PAGEREF _Toc411105896 \h </w:instrText>
+              <w:instrText xml:space="preserve"> PAGEREF _Toc412569659 \h </w:instrText>
             </w:r>
             <w:r>
               <w:rPr>
@@ -1260,7 +2014,7 @@
                 <w:noProof/>
                 <w:webHidden/>
               </w:rPr>
-              <w:t>4</w:t>
+              <w:t>6</w:t>
             </w:r>
             <w:r>
               <w:rPr>
@@ -1273,7 +2027,7 @@
         </w:p>
         <w:p>
           <w:pPr>
-            <w:pStyle w:val="TOC2"/>
+            <w:pStyle w:val="TOC1"/>
             <w:tabs>
               <w:tab w:val="right" w:leader="dot" w:pos="9350"/>
             </w:tabs>
@@ -1282,14 +2036,13 @@
               <w:noProof/>
             </w:rPr>
           </w:pPr>
-          <w:hyperlink w:anchor="_Toc411105897" w:history="1">
+          <w:hyperlink w:anchor="_Toc412569660" w:history="1">
             <w:r>
               <w:rPr>
                 <w:rStyle w:val="Hyperlink"/>
-                <w:rFonts w:eastAsia="BatangChe"/>
-                <w:noProof/>
-              </w:rPr>
-              <w:t>Idle</w:t>
+                <w:noProof/>
+              </w:rPr>
+              <w:t>Pseudocode</w:t>
             </w:r>
             <w:r>
               <w:rPr>
@@ -1310,7 +2063,7 @@
                 <w:noProof/>
                 <w:webHidden/>
               </w:rPr>
-              <w:instrText xml:space="preserve"> PAGEREF _Toc411105897 \h </w:instrText>
+              <w:instrText xml:space="preserve"> PAGEREF _Toc412569660 \h </w:instrText>
             </w:r>
             <w:r>
               <w:rPr>
@@ -1330,357 +2083,7 @@
                 <w:noProof/>
                 <w:webHidden/>
               </w:rPr>
-              <w:t>4</w:t>
-            </w:r>
-            <w:r>
-              <w:rPr>
-                <w:noProof/>
-                <w:webHidden/>
-              </w:rPr>
-              <w:fldChar w:fldCharType="end"/>
-            </w:r>
-          </w:hyperlink>
-        </w:p>
-        <w:p>
-          <w:pPr>
-            <w:pStyle w:val="TOC2"/>
-            <w:tabs>
-              <w:tab w:val="right" w:leader="dot" w:pos="9350"/>
-            </w:tabs>
-            <w:rPr>
-              <w:rFonts w:eastAsiaTheme="minorEastAsia"/>
-              <w:noProof/>
-            </w:rPr>
-          </w:pPr>
-          <w:hyperlink w:anchor="_Toc411105898" w:history="1">
-            <w:r>
-              <w:rPr>
-                <w:rStyle w:val="Hyperlink"/>
-                <w:rFonts w:eastAsia="BatangChe"/>
-                <w:noProof/>
-              </w:rPr>
-              <w:t>Client Setup</w:t>
-            </w:r>
-            <w:r>
-              <w:rPr>
-                <w:noProof/>
-                <w:webHidden/>
-              </w:rPr>
-              <w:tab/>
-            </w:r>
-            <w:r>
-              <w:rPr>
-                <w:noProof/>
-                <w:webHidden/>
-              </w:rPr>
-              <w:fldChar w:fldCharType="begin"/>
-            </w:r>
-            <w:r>
-              <w:rPr>
-                <w:noProof/>
-                <w:webHidden/>
-              </w:rPr>
-              <w:instrText xml:space="preserve"> PAGEREF _Toc411105898 \h </w:instrText>
-            </w:r>
-            <w:r>
-              <w:rPr>
-                <w:noProof/>
-                <w:webHidden/>
-              </w:rPr>
-            </w:r>
-            <w:r>
-              <w:rPr>
-                <w:noProof/>
-                <w:webHidden/>
-              </w:rPr>
-              <w:fldChar w:fldCharType="separate"/>
-            </w:r>
-            <w:r>
-              <w:rPr>
-                <w:noProof/>
-                <w:webHidden/>
-              </w:rPr>
-              <w:t>5</w:t>
-            </w:r>
-            <w:r>
-              <w:rPr>
-                <w:noProof/>
-                <w:webHidden/>
-              </w:rPr>
-              <w:fldChar w:fldCharType="end"/>
-            </w:r>
-          </w:hyperlink>
-        </w:p>
-        <w:p>
-          <w:pPr>
-            <w:pStyle w:val="TOC2"/>
-            <w:tabs>
-              <w:tab w:val="right" w:leader="dot" w:pos="9350"/>
-            </w:tabs>
-            <w:rPr>
-              <w:rFonts w:eastAsiaTheme="minorEastAsia"/>
-              <w:noProof/>
-            </w:rPr>
-          </w:pPr>
-          <w:hyperlink w:anchor="_Toc411105899" w:history="1">
-            <w:r>
-              <w:rPr>
-                <w:rStyle w:val="Hyperlink"/>
-                <w:rFonts w:eastAsia="BatangChe"/>
-                <w:noProof/>
-              </w:rPr>
-              <w:t>Server Setup</w:t>
-            </w:r>
-            <w:r>
-              <w:rPr>
-                <w:noProof/>
-                <w:webHidden/>
-              </w:rPr>
-              <w:tab/>
-            </w:r>
-            <w:r>
-              <w:rPr>
-                <w:noProof/>
-                <w:webHidden/>
-              </w:rPr>
-              <w:fldChar w:fldCharType="begin"/>
-            </w:r>
-            <w:r>
-              <w:rPr>
-                <w:noProof/>
-                <w:webHidden/>
-              </w:rPr>
-              <w:instrText xml:space="preserve"> PAGEREF _Toc411105899 \h </w:instrText>
-            </w:r>
-            <w:r>
-              <w:rPr>
-                <w:noProof/>
-                <w:webHidden/>
-              </w:rPr>
-            </w:r>
-            <w:r>
-              <w:rPr>
-                <w:noProof/>
-                <w:webHidden/>
-              </w:rPr>
-              <w:fldChar w:fldCharType="separate"/>
-            </w:r>
-            <w:r>
-              <w:rPr>
-                <w:noProof/>
-                <w:webHidden/>
-              </w:rPr>
-              <w:t>6</w:t>
-            </w:r>
-            <w:r>
-              <w:rPr>
-                <w:noProof/>
-                <w:webHidden/>
-              </w:rPr>
-              <w:fldChar w:fldCharType="end"/>
-            </w:r>
-          </w:hyperlink>
-        </w:p>
-        <w:p>
-          <w:pPr>
-            <w:pStyle w:val="TOC2"/>
-            <w:tabs>
-              <w:tab w:val="right" w:leader="dot" w:pos="9350"/>
-            </w:tabs>
-            <w:rPr>
-              <w:rFonts w:eastAsiaTheme="minorEastAsia"/>
-              <w:noProof/>
-            </w:rPr>
-          </w:pPr>
-          <w:hyperlink w:anchor="_Toc411105900" w:history="1">
-            <w:r>
-              <w:rPr>
-                <w:rStyle w:val="Hyperlink"/>
-                <w:rFonts w:eastAsia="BatangChe"/>
-                <w:noProof/>
-              </w:rPr>
-              <w:t>Receive Data</w:t>
-            </w:r>
-            <w:r>
-              <w:rPr>
-                <w:noProof/>
-                <w:webHidden/>
-              </w:rPr>
-              <w:tab/>
-            </w:r>
-            <w:r>
-              <w:rPr>
-                <w:noProof/>
-                <w:webHidden/>
-              </w:rPr>
-              <w:fldChar w:fldCharType="begin"/>
-            </w:r>
-            <w:r>
-              <w:rPr>
-                <w:noProof/>
-                <w:webHidden/>
-              </w:rPr>
-              <w:instrText xml:space="preserve"> PAGEREF _Toc411105900 \h </w:instrText>
-            </w:r>
-            <w:r>
-              <w:rPr>
-                <w:noProof/>
-                <w:webHidden/>
-              </w:rPr>
-            </w:r>
-            <w:r>
-              <w:rPr>
-                <w:noProof/>
-                <w:webHidden/>
-              </w:rPr>
-              <w:fldChar w:fldCharType="separate"/>
-            </w:r>
-            <w:r>
-              <w:rPr>
-                <w:noProof/>
-                <w:webHidden/>
-              </w:rPr>
-              <w:t>7</w:t>
-            </w:r>
-            <w:r>
-              <w:rPr>
-                <w:noProof/>
-                <w:webHidden/>
-              </w:rPr>
-              <w:fldChar w:fldCharType="end"/>
-            </w:r>
-          </w:hyperlink>
-        </w:p>
-        <w:p>
-          <w:pPr>
-            <w:pStyle w:val="TOC2"/>
-            <w:tabs>
-              <w:tab w:val="right" w:leader="dot" w:pos="9350"/>
-            </w:tabs>
-            <w:rPr>
-              <w:rFonts w:eastAsiaTheme="minorEastAsia"/>
-              <w:noProof/>
-            </w:rPr>
-          </w:pPr>
-          <w:hyperlink w:anchor="_Toc411105901" w:history="1">
-            <w:r>
-              <w:rPr>
-                <w:rStyle w:val="Hyperlink"/>
-                <w:rFonts w:eastAsia="BatangChe"/>
-                <w:noProof/>
-              </w:rPr>
-              <w:t>Send Data</w:t>
-            </w:r>
-            <w:r>
-              <w:rPr>
-                <w:noProof/>
-                <w:webHidden/>
-              </w:rPr>
-              <w:tab/>
-            </w:r>
-            <w:r>
-              <w:rPr>
-                <w:noProof/>
-                <w:webHidden/>
-              </w:rPr>
-              <w:fldChar w:fldCharType="begin"/>
-            </w:r>
-            <w:r>
-              <w:rPr>
-                <w:noProof/>
-                <w:webHidden/>
-              </w:rPr>
-              <w:instrText xml:space="preserve"> PAGEREF _Toc411105901 \h </w:instrText>
-            </w:r>
-            <w:r>
-              <w:rPr>
-                <w:noProof/>
-                <w:webHidden/>
-              </w:rPr>
-            </w:r>
-            <w:r>
-              <w:rPr>
-                <w:noProof/>
-                <w:webHidden/>
-              </w:rPr>
-              <w:fldChar w:fldCharType="separate"/>
-            </w:r>
-            <w:r>
-              <w:rPr>
-                <w:noProof/>
-                <w:webHidden/>
-              </w:rPr>
               <w:t>8</w:t>
-            </w:r>
-            <w:r>
-              <w:rPr>
-                <w:noProof/>
-                <w:webHidden/>
-              </w:rPr>
-              <w:fldChar w:fldCharType="end"/>
-            </w:r>
-          </w:hyperlink>
-        </w:p>
-        <w:p>
-          <w:pPr>
-            <w:pStyle w:val="TOC2"/>
-            <w:tabs>
-              <w:tab w:val="right" w:leader="dot" w:pos="9350"/>
-            </w:tabs>
-            <w:rPr>
-              <w:rFonts w:eastAsiaTheme="minorEastAsia"/>
-              <w:noProof/>
-            </w:rPr>
-          </w:pPr>
-          <w:hyperlink w:anchor="_Toc411105902" w:history="1">
-            <w:r>
-              <w:rPr>
-                <w:rStyle w:val="Hyperlink"/>
-                <w:rFonts w:eastAsia="BatangChe"/>
-                <w:noProof/>
-              </w:rPr>
-              <w:t>Teardown</w:t>
-            </w:r>
-            <w:r>
-              <w:rPr>
-                <w:noProof/>
-                <w:webHidden/>
-              </w:rPr>
-              <w:tab/>
-            </w:r>
-            <w:r>
-              <w:rPr>
-                <w:noProof/>
-                <w:webHidden/>
-              </w:rPr>
-              <w:fldChar w:fldCharType="begin"/>
-            </w:r>
-            <w:r>
-              <w:rPr>
-                <w:noProof/>
-                <w:webHidden/>
-              </w:rPr>
-              <w:instrText xml:space="preserve"> PAGEREF _Toc411105902 \h </w:instrText>
-            </w:r>
-            <w:r>
-              <w:rPr>
-                <w:noProof/>
-                <w:webHidden/>
-              </w:rPr>
-            </w:r>
-            <w:r>
-              <w:rPr>
-                <w:noProof/>
-                <w:webHidden/>
-              </w:rPr>
-              <w:fldChar w:fldCharType="separate"/>
-            </w:r>
-            <w:r>
-              <w:rPr>
-                <w:noProof/>
-                <w:webHidden/>
-              </w:rPr>
-              <w:t>9</w:t>
             </w:r>
             <w:r>
               <w:rPr>
@@ -1720,7 +2123,7 @@
       <w:pPr>
         <w:pStyle w:val="Heading1"/>
       </w:pPr>
-      <w:bookmarkStart w:id="0" w:name="_Toc411105893"/>
+      <w:bookmarkStart w:id="0" w:name="_Toc412569645"/>
       <w:r>
         <w:lastRenderedPageBreak/>
         <w:t>Requirements</w:t>
@@ -1868,16 +2271,13 @@
     </w:p>
     <w:p>
       <w:pPr>
-        <w:rPr>
-          <w:b/>
-        </w:rPr>
-      </w:pPr>
-      <w:r>
-        <w:rPr>
-          <w:b/>
-        </w:rPr>
+        <w:pStyle w:val="Heading3"/>
+      </w:pPr>
+      <w:bookmarkStart w:id="1" w:name="_Toc412569646"/>
+      <w:r>
         <w:t>Server:</w:t>
       </w:r>
+      <w:bookmarkEnd w:id="1"/>
     </w:p>
     <w:p>
       <w:pPr>
@@ -1948,16 +2348,13 @@
     <w:p/>
     <w:p>
       <w:pPr>
-        <w:rPr>
-          <w:b/>
-        </w:rPr>
-      </w:pPr>
-      <w:r>
-        <w:rPr>
-          <w:b/>
-        </w:rPr>
+        <w:pStyle w:val="Heading3"/>
+      </w:pPr>
+      <w:bookmarkStart w:id="2" w:name="_Toc412569647"/>
+      <w:r>
         <w:t>Client:</w:t>
       </w:r>
+      <w:bookmarkEnd w:id="2"/>
     </w:p>
     <w:p>
       <w:pPr>
@@ -1993,15 +2390,12 @@
           <w:ilvl w:val="0"/>
           <w:numId w:val="9"/>
         </w:numPr>
-      </w:pPr>
-      <w:r>
-        <w:t xml:space="preserve">When on </w:t>
-      </w:r>
-      <w:r>
-        <w:t xml:space="preserve">streaming listening in, </w:t>
-      </w:r>
-      <w:r>
-        <w:t>no fast forward/rewind</w:t>
+        <w:rPr>
+          <w:b/>
+        </w:rPr>
+      </w:pPr>
+      <w:r>
+        <w:t>Client slightly behind server for buffering</w:t>
       </w:r>
     </w:p>
     <w:p>
@@ -2016,22 +2410,10 @@
         </w:rPr>
       </w:pPr>
       <w:r>
-        <w:t>Rewind</w:t>
-      </w:r>
-    </w:p>
-    <w:p>
-      <w:pPr>
-        <w:pStyle w:val="ListParagraph"/>
-        <w:numPr>
-          <w:ilvl w:val="1"/>
-          <w:numId w:val="9"/>
-        </w:numPr>
-        <w:rPr>
-          <w:b/>
-        </w:rPr>
-      </w:pPr>
-      <w:r>
-        <w:t>Fast forward as far as buffered</w:t>
+        <w:t>Able to download</w:t>
+      </w:r>
+      <w:r>
+        <w:t xml:space="preserve"> songs</w:t>
       </w:r>
     </w:p>
     <w:p>
@@ -2046,47 +2428,259 @@
         </w:rPr>
       </w:pPr>
       <w:r>
-        <w:t>Client slightly behind server for buffering</w:t>
-      </w:r>
+        <w:t>Ca</w:t>
+      </w:r>
+      <w:r>
+        <w:t>n specify an IP and port</w:t>
+      </w:r>
+    </w:p>
+    <w:p>
+      <w:pPr>
+        <w:rPr>
+          <w:b/>
+          <w:u w:val="single"/>
+        </w:rPr>
+      </w:pPr>
+      <w:r>
+        <w:rPr>
+          <w:b/>
+          <w:u w:val="single"/>
+        </w:rPr>
+        <w:br w:type="page"/>
+      </w:r>
+    </w:p>
+    <w:p>
+      <w:pPr>
+        <w:pStyle w:val="Heading2"/>
+      </w:pPr>
+      <w:bookmarkStart w:id="3" w:name="_Toc412569648"/>
+      <w:r>
+        <w:lastRenderedPageBreak/>
+        <w:t>Specifications:</w:t>
+      </w:r>
+      <w:bookmarkEnd w:id="3"/>
+    </w:p>
+    <w:p>
+      <w:pPr>
+        <w:rPr>
+          <w:b/>
+          <w:u w:val="single"/>
+        </w:rPr>
+      </w:pPr>
+    </w:p>
+    <w:p>
+      <w:pPr>
+        <w:pStyle w:val="Heading3"/>
+      </w:pPr>
+      <w:bookmarkStart w:id="4" w:name="_Toc412569649"/>
+      <w:r>
+        <w:t>Multicasting</w:t>
+      </w:r>
+      <w:bookmarkEnd w:id="4"/>
     </w:p>
     <w:p>
       <w:pPr>
         <w:pStyle w:val="ListParagraph"/>
         <w:numPr>
           <w:ilvl w:val="0"/>
-          <w:numId w:val="9"/>
+          <w:numId w:val="14"/>
         </w:numPr>
         <w:rPr>
-          <w:b/>
-        </w:rPr>
-      </w:pPr>
-      <w:r>
-        <w:t>Able to download</w:t>
-      </w:r>
-      <w:r>
-        <w:t xml:space="preserve"> songs</w:t>
-      </w:r>
+          <w:u w:val="single"/>
+        </w:rPr>
+      </w:pPr>
+      <w:r>
+        <w:t xml:space="preserve">Specified </w:t>
+      </w:r>
+      <w:r>
+        <w:t>subnet address on both ends</w:t>
+      </w:r>
+      <w:r>
+        <w:rPr>
+          <w:u w:val="single"/>
+        </w:rPr>
+        <w:br/>
+      </w:r>
+    </w:p>
+    <w:p>
+      <w:pPr>
+        <w:pStyle w:val="Heading2"/>
+      </w:pPr>
+      <w:bookmarkStart w:id="5" w:name="_Toc412569650"/>
+      <w:r>
+        <w:t>Control Channel</w:t>
+      </w:r>
+      <w:bookmarkEnd w:id="5"/>
     </w:p>
     <w:p>
       <w:pPr>
         <w:pStyle w:val="ListParagraph"/>
         <w:numPr>
           <w:ilvl w:val="0"/>
-          <w:numId w:val="9"/>
+          <w:numId w:val="10"/>
         </w:numPr>
-        <w:rPr>
-          <w:b/>
-        </w:rPr>
-      </w:pPr>
-      <w:r>
-        <w:t>Ca</w:t>
-      </w:r>
-      <w:r>
-        <w:t>n specify an IP and port</w:t>
-      </w:r>
-      <w:bookmarkStart w:id="1" w:name="_GoBack"/>
-      <w:bookmarkEnd w:id="1"/>
-    </w:p>
+      </w:pPr>
+      <w:r>
+        <w:t>Hard coded control channel port num</w:t>
+      </w:r>
+    </w:p>
+    <w:p>
+      <w:pPr>
+        <w:pStyle w:val="ListParagraph"/>
+        <w:numPr>
+          <w:ilvl w:val="0"/>
+          <w:numId w:val="10"/>
+        </w:numPr>
+      </w:pPr>
+      <w:r>
+        <w:t>Get the IP from fetching it from the multicast</w:t>
+      </w:r>
+      <w:r>
+        <w:br/>
+      </w:r>
+    </w:p>
+    <w:p>
+      <w:pPr>
+        <w:pStyle w:val="Heading3"/>
+      </w:pPr>
+      <w:bookmarkStart w:id="6" w:name="_Toc412569651"/>
+      <w:r>
+        <w:t>Data Channel</w:t>
+      </w:r>
+      <w:r>
+        <w:t xml:space="preserve"> (Peer-To-Peer)</w:t>
+      </w:r>
+      <w:bookmarkEnd w:id="6"/>
+    </w:p>
+    <w:p>
+      <w:pPr>
+        <w:pStyle w:val="ListParagraph"/>
+        <w:numPr>
+          <w:ilvl w:val="0"/>
+          <w:numId w:val="11"/>
+        </w:numPr>
+      </w:pPr>
+      <w:r>
+        <w:t>UDP</w:t>
+      </w:r>
+      <w:r>
+        <w:t xml:space="preserve"> data channel</w:t>
+      </w:r>
+      <w:r>
+        <w:t xml:space="preserve"> both ways</w:t>
+      </w:r>
+    </w:p>
+    <w:p>
+      <w:pPr>
+        <w:pStyle w:val="ListParagraph"/>
+        <w:numPr>
+          <w:ilvl w:val="0"/>
+          <w:numId w:val="11"/>
+        </w:numPr>
+        <w:rPr>
+          <w:u w:val="single"/>
+        </w:rPr>
+      </w:pPr>
+      <w:r>
+        <w:t>Port via control channel + 1</w:t>
+      </w:r>
+    </w:p>
+    <w:p>
+      <w:pPr>
+        <w:pStyle w:val="ListParagraph"/>
+        <w:numPr>
+          <w:ilvl w:val="0"/>
+          <w:numId w:val="11"/>
+        </w:numPr>
+        <w:rPr>
+          <w:u w:val="single"/>
+        </w:rPr>
+      </w:pPr>
+      <w:r>
+        <w:t>IP from multicast</w:t>
+      </w:r>
+    </w:p>
+    <w:p>
+      <w:pPr>
+        <w:rPr>
+          <w:u w:val="single"/>
+        </w:rPr>
+      </w:pPr>
+    </w:p>
+    <w:p>
+      <w:pPr>
+        <w:pStyle w:val="Heading3"/>
+      </w:pPr>
+      <w:bookmarkStart w:id="7" w:name="_Toc412569652"/>
+      <w:r>
+        <w:t>Voice Chat (Peer-To-Peer)</w:t>
+      </w:r>
+      <w:bookmarkEnd w:id="7"/>
+    </w:p>
+    <w:p>
+      <w:pPr>
+        <w:pStyle w:val="ListParagraph"/>
+        <w:numPr>
+          <w:ilvl w:val="0"/>
+          <w:numId w:val="13"/>
+        </w:numPr>
+      </w:pPr>
+      <w:r>
+        <w:t xml:space="preserve">Separate </w:t>
+      </w:r>
+      <w:r>
+        <w:t>data channel</w:t>
+      </w:r>
+      <w:r>
+        <w:t xml:space="preserve"> (UDP)</w:t>
+      </w:r>
+      <w:r>
+        <w:t xml:space="preserve"> from data-channel</w:t>
+      </w:r>
+    </w:p>
+    <w:p>
+      <w:pPr>
+        <w:rPr>
+          <w:u w:val="single"/>
+        </w:rPr>
+      </w:pPr>
+    </w:p>
+    <w:p>
+      <w:pPr>
+        <w:pStyle w:val="Heading3"/>
+      </w:pPr>
+      <w:bookmarkStart w:id="8" w:name="_Toc412569653"/>
+      <w:r>
+        <w:t>Sending File</w:t>
+      </w:r>
+      <w:bookmarkEnd w:id="8"/>
+    </w:p>
+    <w:p>
+      <w:pPr>
+        <w:pStyle w:val="ListParagraph"/>
+        <w:numPr>
+          <w:ilvl w:val="0"/>
+          <w:numId w:val="12"/>
+        </w:numPr>
+      </w:pPr>
+      <w:r>
+        <w:t>Via secondary TCP channel</w:t>
+      </w:r>
+    </w:p>
+    <w:p>
+      <w:pPr>
+        <w:pStyle w:val="ListParagraph"/>
+      </w:pPr>
+    </w:p>
+    <w:p>
+      <w:pPr>
+        <w:rPr>
+          <w:u w:val="single"/>
+        </w:rPr>
+      </w:pPr>
+    </w:p>
+    <w:p/>
+    <w:p/>
     <w:p/>
     <w:p/>
     <w:p>
@@ -2116,47 +2710,1615 @@
       <w:pPr>
         <w:pStyle w:val="Heading1"/>
       </w:pPr>
-      <w:bookmarkStart w:id="2" w:name="_Toc411105894"/>
+      <w:bookmarkStart w:id="9" w:name="_Toc412569654"/>
       <w:r>
         <w:t>State Flow Diagram</w:t>
       </w:r>
-      <w:bookmarkEnd w:id="2"/>
-    </w:p>
-    <w:p>
-      <w:pPr>
-        <w:jc w:val="center"/>
-      </w:pPr>
-    </w:p>
-    <w:p>
-      <w:pPr>
-        <w:jc w:val="center"/>
-      </w:pPr>
-    </w:p>
-    <w:p>
-      <w:pPr>
-        <w:jc w:val="center"/>
-      </w:pPr>
+      <w:r>
+        <w:t>s</w:t>
+      </w:r>
+      <w:bookmarkEnd w:id="9"/>
+    </w:p>
+    <w:p/>
+    <w:p>
+      <w:pPr>
+        <w:pStyle w:val="Heading2"/>
+      </w:pPr>
+      <w:bookmarkStart w:id="10" w:name="_Toc412569655"/>
+      <w:r>
+        <w:t>Server Side (High Level)</w:t>
+      </w:r>
+      <w:bookmarkEnd w:id="10"/>
+    </w:p>
+    <w:p>
+      <w:r>
+        <w:object w:dxaOrig="11676" w:dyaOrig="8616">
+          <v:shapetype id="_x0000_t75" coordsize="21600,21600" o:spt="75" o:preferrelative="t" path="m@4@5l@4@11@9@11@9@5xe" filled="f" stroked="f">
+            <v:stroke joinstyle="miter"/>
+            <v:formulas>
+              <v:f eqn="if lineDrawn pixelLineWidth 0"/>
+              <v:f eqn="sum @0 1 0"/>
+              <v:f eqn="sum 0 0 @1"/>
+              <v:f eqn="prod @2 1 2"/>
+              <v:f eqn="prod @3 21600 pixelWidth"/>
+              <v:f eqn="prod @3 21600 pixelHeight"/>
+              <v:f eqn="sum @0 0 1"/>
+              <v:f eqn="prod @6 1 2"/>
+              <v:f eqn="prod @7 21600 pixelWidth"/>
+              <v:f eqn="sum @8 21600 0"/>
+              <v:f eqn="prod @7 21600 pixelHeight"/>
+              <v:f eqn="sum @10 21600 0"/>
+            </v:formulas>
+            <v:path o:extrusionok="f" gradientshapeok="t" o:connecttype="rect"/>
+            <o:lock v:ext="edit" aspectratio="t"/>
+          </v:shapetype>
+          <v:shape id="_x0000_i1025" type="#_x0000_t75" style="width:467.6pt;height:345.05pt" o:ole="">
+            <v:imagedata r:id="rId9" o:title=""/>
+          </v:shape>
+          <o:OLEObject Type="Embed" ProgID="Visio.Drawing.15" ShapeID="_x0000_i1025" DrawAspect="Content" ObjectID="_1486313822" r:id="rId10"/>
+        </w:object>
+      </w:r>
+      <w:r>
+        <w:t xml:space="preserve"> </w:t>
+      </w:r>
+    </w:p>
+    <w:p/>
+    <w:p/>
+    <w:p/>
+    <w:p/>
+    <w:p/>
+    <w:p/>
+    <w:p/>
+    <w:p/>
+    <w:p/>
+    <w:p/>
+    <w:p>
+      <w:pPr>
+        <w:pStyle w:val="Heading2"/>
+      </w:pPr>
+      <w:bookmarkStart w:id="11" w:name="_Toc412569656"/>
+      <w:r>
+        <w:t xml:space="preserve">Client Side </w:t>
+      </w:r>
+      <w:bookmarkEnd w:id="11"/>
+    </w:p>
+    <w:p/>
+    <w:p>
+      <w:pPr>
+        <w:pStyle w:val="Heading3"/>
+      </w:pPr>
+      <w:r>
+        <w:t>High Level</w:t>
+      </w:r>
+    </w:p>
+    <w:p>
+      <w:r>
+        <w:object w:dxaOrig="9337" w:dyaOrig="6276">
+          <v:shape id="_x0000_i1026" type="#_x0000_t75" style="width:466.85pt;height:313.8pt" o:ole="">
+            <v:imagedata r:id="rId11" o:title=""/>
+          </v:shape>
+          <o:OLEObject Type="Embed" ProgID="Visio.Drawing.15" ShapeID="_x0000_i1026" DrawAspect="Content" ObjectID="_1486313823" r:id="rId12"/>
+        </w:object>
+      </w:r>
+    </w:p>
+    <w:p/>
+    <w:p>
+      <w:pPr>
+        <w:pStyle w:val="Heading3"/>
+      </w:pPr>
+      <w:bookmarkStart w:id="12" w:name="_Toc412569657"/>
+      <w:r>
+        <w:lastRenderedPageBreak/>
+        <w:t>Client (Peer-To-Peer)</w:t>
+      </w:r>
+      <w:bookmarkEnd w:id="12"/>
+    </w:p>
+    <w:p>
+      <w:r>
+        <w:object w:dxaOrig="8352" w:dyaOrig="6972">
+          <v:shape id="_x0000_i1027" type="#_x0000_t75" style="width:417.6pt;height:348.6pt" o:ole="">
+            <v:imagedata r:id="rId13" o:title=""/>
+          </v:shape>
+          <o:OLEObject Type="Embed" ProgID="Visio.Drawing.15" ShapeID="_x0000_i1027" DrawAspect="Content" ObjectID="_1486313824" r:id="rId14"/>
+        </w:object>
+      </w:r>
     </w:p>
     <w:p>
       <w:pPr>
         <w:pStyle w:val="Heading1"/>
       </w:pPr>
-      <w:bookmarkStart w:id="3" w:name="_Toc411105895"/>
+      <w:bookmarkStart w:id="13" w:name="_Toc412569658"/>
+      <w:r>
+        <w:t>Message Protocol</w:t>
+      </w:r>
+      <w:bookmarkEnd w:id="13"/>
+    </w:p>
+    <w:p>
+      <w:r>
+        <w:t xml:space="preserve">There are several messages that are sent between the client and server via the control channel once it is established. The control channel is established </w:t>
+      </w:r>
+      <w:r>
+        <w:t xml:space="preserve">after </w:t>
+      </w:r>
+      <w:r>
+        <w:t xml:space="preserve">the multicast is established. The following is a description </w:t>
+      </w:r>
+      <w:r>
+        <w:t>of all messages that will be sent between the two and their description.</w:t>
+      </w:r>
+    </w:p>
+    <w:p>
+      <w:pPr>
+        <w:rPr>
+          <w:rFonts w:ascii="BatangChe" w:eastAsia="BatangChe" w:hAnsi="BatangChe"/>
+        </w:rPr>
+      </w:pPr>
+      <w:r>
+        <w:t xml:space="preserve">Message Format: </w:t>
+      </w:r>
+      <w:r>
+        <w:rPr>
+          <w:rFonts w:ascii="BatangChe" w:eastAsia="BatangChe" w:hAnsi="BatangChe"/>
+        </w:rPr>
+        <w:t>MESSAGE_TYPE~</w:t>
+      </w:r>
+      <w:r>
+        <w:rPr>
+          <w:rFonts w:ascii="BatangChe" w:eastAsia="BatangChe" w:hAnsi="BatangChe"/>
+        </w:rPr>
+        <w:t>DATA`</w:t>
+      </w:r>
+    </w:p>
+    <w:p>
+      <w:r>
+        <w:t xml:space="preserve">The message </w:t>
+      </w:r>
+      <w:r>
+        <w:t xml:space="preserve">type and data are delimited by a ‘~’ for separation and is not part of either. The end of the message is </w:t>
+      </w:r>
+      <w:r>
+        <w:t>delaminated</w:t>
+      </w:r>
+      <w:r>
+        <w:t xml:space="preserve"> by a ‘</w:t>
+      </w:r>
+      <w:r>
+        <w:t>`</w:t>
+      </w:r>
+      <w:r>
+        <w:t xml:space="preserve">’ </w:t>
+      </w:r>
+      <w:r>
+        <w:t>which is also not part of the data.</w:t>
+      </w:r>
+    </w:p>
+    <w:p/>
+    <w:p>
+      <w:pPr>
+        <w:pStyle w:val="Heading2"/>
+      </w:pPr>
+      <w:bookmarkStart w:id="14" w:name="_Toc412569659"/>
+      <w:r>
+        <w:t>Messages:</w:t>
+      </w:r>
+      <w:bookmarkEnd w:id="14"/>
+    </w:p>
+    <w:p/>
+    <w:p>
+      <w:r>
+        <w:t xml:space="preserve">Color Key: </w:t>
+      </w:r>
+    </w:p>
+    <w:tbl>
+      <w:tblPr>
+        <w:tblStyle w:val="TableGrid"/>
+        <w:tblW w:w="0" w:type="auto"/>
+        <w:tblLook w:val="04A0" w:firstRow="1" w:lastRow="0" w:firstColumn="1" w:lastColumn="0" w:noHBand="0" w:noVBand="1"/>
+      </w:tblPr>
+      <w:tblGrid>
+        <w:gridCol w:w="222"/>
+        <w:gridCol w:w="1729"/>
+      </w:tblGrid>
+      <w:tr>
+        <w:trPr>
+          <w:trHeight w:val="252"/>
+        </w:trPr>
+        <w:tc>
+          <w:tcPr>
+            <w:tcW w:w="140" w:type="dxa"/>
+            <w:tcBorders>
+              <w:right w:val="nil"/>
+            </w:tcBorders>
+            <w:shd w:val="clear" w:color="auto" w:fill="4C4C72" w:themeFill="accent3" w:themeFillShade="BF"/>
+          </w:tcPr>
+          <w:p/>
+        </w:tc>
+        <w:tc>
+          <w:tcPr>
+            <w:tcW w:w="1729" w:type="dxa"/>
+            <w:tcBorders>
+              <w:top w:val="nil"/>
+              <w:left w:val="nil"/>
+              <w:bottom w:val="nil"/>
+              <w:right w:val="nil"/>
+            </w:tcBorders>
+          </w:tcPr>
+          <w:p>
+            <w:r>
+              <w:t>Server-&gt;client</w:t>
+            </w:r>
+          </w:p>
+        </w:tc>
+      </w:tr>
+      <w:tr>
+        <w:trPr>
+          <w:trHeight w:val="252"/>
+        </w:trPr>
+        <w:tc>
+          <w:tcPr>
+            <w:tcW w:w="140" w:type="dxa"/>
+            <w:tcBorders>
+              <w:right w:val="nil"/>
+            </w:tcBorders>
+            <w:shd w:val="clear" w:color="auto" w:fill="987200" w:themeFill="accent5" w:themeFillShade="BF"/>
+          </w:tcPr>
+          <w:p/>
+        </w:tc>
+        <w:tc>
+          <w:tcPr>
+            <w:tcW w:w="1729" w:type="dxa"/>
+            <w:tcBorders>
+              <w:top w:val="nil"/>
+              <w:left w:val="nil"/>
+              <w:bottom w:val="nil"/>
+              <w:right w:val="nil"/>
+            </w:tcBorders>
+          </w:tcPr>
+          <w:p>
+            <w:r>
+              <w:t>Client-&gt;Server</w:t>
+            </w:r>
+          </w:p>
+        </w:tc>
+      </w:tr>
+      <w:tr>
+        <w:trPr>
+          <w:trHeight w:val="252"/>
+        </w:trPr>
+        <w:tc>
+          <w:tcPr>
+            <w:tcW w:w="140" w:type="dxa"/>
+            <w:tcBorders>
+              <w:right w:val="nil"/>
+            </w:tcBorders>
+            <w:shd w:val="clear" w:color="auto" w:fill="04BBFF" w:themeFill="text2" w:themeFillShade="BF"/>
+          </w:tcPr>
+          <w:p/>
+        </w:tc>
+        <w:tc>
+          <w:tcPr>
+            <w:tcW w:w="1729" w:type="dxa"/>
+            <w:tcBorders>
+              <w:top w:val="nil"/>
+              <w:left w:val="nil"/>
+              <w:bottom w:val="nil"/>
+              <w:right w:val="nil"/>
+            </w:tcBorders>
+          </w:tcPr>
+          <w:p>
+            <w:r>
+              <w:t>Either side</w:t>
+            </w:r>
+          </w:p>
+        </w:tc>
+      </w:tr>
+    </w:tbl>
+    <w:p/>
+    <w:tbl>
+      <w:tblPr>
+        <w:tblStyle w:val="GridTable5Dark-Accent1"/>
+        <w:tblpPr w:leftFromText="180" w:rightFromText="180" w:vertAnchor="text" w:horzAnchor="page" w:tblpX="937" w:tblpY="320"/>
+        <w:tblW w:w="10691" w:type="dxa"/>
+        <w:tblLook w:val="04A0" w:firstRow="1" w:lastRow="0" w:firstColumn="1" w:lastColumn="0" w:noHBand="0" w:noVBand="1"/>
+      </w:tblPr>
+      <w:tblGrid>
+        <w:gridCol w:w="3563"/>
+        <w:gridCol w:w="3564"/>
+        <w:gridCol w:w="3564"/>
+      </w:tblGrid>
+      <w:tr>
+        <w:trPr>
+          <w:cnfStyle w:val="100000000000" w:firstRow="1" w:lastRow="0" w:firstColumn="0" w:lastColumn="0" w:oddVBand="0" w:evenVBand="0" w:oddHBand="0" w:evenHBand="0" w:firstRowFirstColumn="0" w:firstRowLastColumn="0" w:lastRowFirstColumn="0" w:lastRowLastColumn="0"/>
+          <w:trHeight w:val="256"/>
+        </w:trPr>
+        <w:tc>
+          <w:tcPr>
+            <w:cnfStyle w:val="001000000000" w:firstRow="0" w:lastRow="0" w:firstColumn="1" w:lastColumn="0" w:oddVBand="0" w:evenVBand="0" w:oddHBand="0" w:evenHBand="0" w:firstRowFirstColumn="0" w:firstRowLastColumn="0" w:lastRowFirstColumn="0" w:lastRowLastColumn="0"/>
+            <w:tcW w:w="3563" w:type="dxa"/>
+          </w:tcPr>
+          <w:p>
+            <w:pPr>
+              <w:jc w:val="center"/>
+            </w:pPr>
+            <w:r>
+              <w:t>MESSAGE_TYPE</w:t>
+            </w:r>
+          </w:p>
+        </w:tc>
+        <w:tc>
+          <w:tcPr>
+            <w:tcW w:w="3564" w:type="dxa"/>
+          </w:tcPr>
+          <w:p>
+            <w:pPr>
+              <w:jc w:val="center"/>
+              <w:cnfStyle w:val="100000000000" w:firstRow="1" w:lastRow="0" w:firstColumn="0" w:lastColumn="0" w:oddVBand="0" w:evenVBand="0" w:oddHBand="0" w:evenHBand="0" w:firstRowFirstColumn="0" w:firstRowLastColumn="0" w:lastRowFirstColumn="0" w:lastRowLastColumn="0"/>
+            </w:pPr>
+            <w:r>
+              <w:t>DATA</w:t>
+            </w:r>
+          </w:p>
+        </w:tc>
+        <w:tc>
+          <w:tcPr>
+            <w:tcW w:w="3564" w:type="dxa"/>
+          </w:tcPr>
+          <w:p>
+            <w:pPr>
+              <w:jc w:val="center"/>
+              <w:cnfStyle w:val="100000000000" w:firstRow="1" w:lastRow="0" w:firstColumn="0" w:lastColumn="0" w:oddVBand="0" w:evenVBand="0" w:oddHBand="0" w:evenHBand="0" w:firstRowFirstColumn="0" w:firstRowLastColumn="0" w:lastRowFirstColumn="0" w:lastRowLastColumn="0"/>
+            </w:pPr>
+            <w:r>
+              <w:t>Description</w:t>
+            </w:r>
+          </w:p>
+        </w:tc>
+      </w:tr>
+      <w:tr>
+        <w:trPr>
+          <w:cnfStyle w:val="000000100000" w:firstRow="0" w:lastRow="0" w:firstColumn="0" w:lastColumn="0" w:oddVBand="0" w:evenVBand="0" w:oddHBand="1" w:evenHBand="0" w:firstRowFirstColumn="0" w:firstRowLastColumn="0" w:lastRowFirstColumn="0" w:lastRowLastColumn="0"/>
+          <w:trHeight w:val="781"/>
+        </w:trPr>
+        <w:tc>
+          <w:tcPr>
+            <w:cnfStyle w:val="001000000000" w:firstRow="0" w:lastRow="0" w:firstColumn="1" w:lastColumn="0" w:oddVBand="0" w:evenVBand="0" w:oddHBand="0" w:evenHBand="0" w:firstRowFirstColumn="0" w:firstRowLastColumn="0" w:lastRowFirstColumn="0" w:lastRowLastColumn="0"/>
+            <w:tcW w:w="3563" w:type="dxa"/>
+            <w:shd w:val="clear" w:color="auto" w:fill="04BBFF" w:themeFill="text2" w:themeFillShade="BF"/>
+          </w:tcPr>
+          <w:p>
+            <w:pPr>
+              <w:jc w:val="center"/>
+            </w:pPr>
+            <w:r>
+              <w:t>END_CONNECTION</w:t>
+            </w:r>
+          </w:p>
+        </w:tc>
+        <w:tc>
+          <w:tcPr>
+            <w:tcW w:w="3564" w:type="dxa"/>
+            <w:shd w:val="clear" w:color="auto" w:fill="9DE4FF" w:themeFill="text2" w:themeFillTint="99"/>
+          </w:tcPr>
+          <w:p>
+            <w:pPr>
+              <w:cnfStyle w:val="000000100000" w:firstRow="0" w:lastRow="0" w:firstColumn="0" w:lastColumn="0" w:oddVBand="0" w:evenVBand="0" w:oddHBand="1" w:evenHBand="0" w:firstRowFirstColumn="0" w:firstRowLastColumn="0" w:lastRowFirstColumn="0" w:lastRowLastColumn="0"/>
+            </w:pPr>
+            <w:r>
+              <w:t>No data</w:t>
+            </w:r>
+          </w:p>
+        </w:tc>
+        <w:tc>
+          <w:tcPr>
+            <w:tcW w:w="3564" w:type="dxa"/>
+            <w:shd w:val="clear" w:color="auto" w:fill="9DE4FF" w:themeFill="text2" w:themeFillTint="99"/>
+          </w:tcPr>
+          <w:p>
+            <w:pPr>
+              <w:cnfStyle w:val="000000100000" w:firstRow="0" w:lastRow="0" w:firstColumn="0" w:lastColumn="0" w:oddVBand="0" w:evenVBand="0" w:oddHBand="1" w:evenHBand="0" w:firstRowFirstColumn="0" w:firstRowLastColumn="0" w:lastRowFirstColumn="0" w:lastRowLastColumn="0"/>
+            </w:pPr>
+            <w:r>
+              <w:t xml:space="preserve">Message from client to server </w:t>
+            </w:r>
+            <w:r>
+              <w:t xml:space="preserve">or server to client </w:t>
+            </w:r>
+            <w:r>
+              <w:t>specif</w:t>
+            </w:r>
+            <w:r>
+              <w:t>ying they will be disconnecting and the control channel will be removed</w:t>
+            </w:r>
+          </w:p>
+        </w:tc>
+      </w:tr>
+      <w:tr>
+        <w:trPr>
+          <w:trHeight w:val="1306"/>
+        </w:trPr>
+        <w:tc>
+          <w:tcPr>
+            <w:cnfStyle w:val="001000000000" w:firstRow="0" w:lastRow="0" w:firstColumn="1" w:lastColumn="0" w:oddVBand="0" w:evenVBand="0" w:oddHBand="0" w:evenHBand="0" w:firstRowFirstColumn="0" w:firstRowLastColumn="0" w:lastRowFirstColumn="0" w:lastRowLastColumn="0"/>
+            <w:tcW w:w="3563" w:type="dxa"/>
+            <w:shd w:val="clear" w:color="auto" w:fill="987200" w:themeFill="accent5" w:themeFillShade="BF"/>
+          </w:tcPr>
+          <w:p>
+            <w:pPr>
+              <w:jc w:val="center"/>
+            </w:pPr>
+            <w:r>
+              <w:t>SONG_REQUEST</w:t>
+            </w:r>
+          </w:p>
+        </w:tc>
+        <w:tc>
+          <w:tcPr>
+            <w:tcW w:w="3564" w:type="dxa"/>
+            <w:shd w:val="clear" w:color="auto" w:fill="FFD047" w:themeFill="accent5" w:themeFillTint="99"/>
+          </w:tcPr>
+          <w:p>
+            <w:pPr>
+              <w:cnfStyle w:val="000000000000" w:firstRow="0" w:lastRow="0" w:firstColumn="0" w:lastColumn="0" w:oddVBand="0" w:evenVBand="0" w:oddHBand="0" w:evenHBand="0" w:firstRowFirstColumn="0" w:firstRowLastColumn="0" w:lastRowFirstColumn="0" w:lastRowLastColumn="0"/>
+            </w:pPr>
+            <w:r>
+              <w:t>Name of song to be played</w:t>
+            </w:r>
+          </w:p>
+        </w:tc>
+        <w:tc>
+          <w:tcPr>
+            <w:tcW w:w="3564" w:type="dxa"/>
+            <w:shd w:val="clear" w:color="auto" w:fill="FFD047" w:themeFill="accent5" w:themeFillTint="99"/>
+          </w:tcPr>
+          <w:p>
+            <w:pPr>
+              <w:cnfStyle w:val="000000000000" w:firstRow="0" w:lastRow="0" w:firstColumn="0" w:lastColumn="0" w:oddVBand="0" w:evenVBand="0" w:oddHBand="0" w:evenHBand="0" w:firstRowFirstColumn="0" w:firstRowLastColumn="0" w:lastRowFirstColumn="0" w:lastRowLastColumn="0"/>
+            </w:pPr>
+            <w:r>
+              <w:t>Message from client specifying the peer-to-peer song that they would like to listen. This should trigger a UDP connection between the client and server</w:t>
+            </w:r>
+            <w:r>
+              <w:t xml:space="preserve"> for the transfer of the requested song.</w:t>
+            </w:r>
+          </w:p>
+        </w:tc>
+      </w:tr>
+      <w:tr>
+        <w:trPr>
+          <w:cnfStyle w:val="000000100000" w:firstRow="0" w:lastRow="0" w:firstColumn="0" w:lastColumn="0" w:oddVBand="0" w:evenVBand="0" w:oddHBand="1" w:evenHBand="0" w:firstRowFirstColumn="0" w:firstRowLastColumn="0" w:lastRowFirstColumn="0" w:lastRowLastColumn="0"/>
+          <w:trHeight w:val="1306"/>
+        </w:trPr>
+        <w:tc>
+          <w:tcPr>
+            <w:cnfStyle w:val="001000000000" w:firstRow="0" w:lastRow="0" w:firstColumn="1" w:lastColumn="0" w:oddVBand="0" w:evenVBand="0" w:oddHBand="0" w:evenHBand="0" w:firstRowFirstColumn="0" w:firstRowLastColumn="0" w:lastRowFirstColumn="0" w:lastRowLastColumn="0"/>
+            <w:tcW w:w="3563" w:type="dxa"/>
+            <w:shd w:val="clear" w:color="auto" w:fill="987200" w:themeFill="accent5" w:themeFillShade="BF"/>
+          </w:tcPr>
+          <w:p>
+            <w:pPr>
+              <w:jc w:val="center"/>
+            </w:pPr>
+            <w:r>
+              <w:t>SAVE_SONG</w:t>
+            </w:r>
+          </w:p>
+        </w:tc>
+        <w:tc>
+          <w:tcPr>
+            <w:tcW w:w="3564" w:type="dxa"/>
+            <w:shd w:val="clear" w:color="auto" w:fill="FFD047" w:themeFill="accent5" w:themeFillTint="99"/>
+          </w:tcPr>
+          <w:p>
+            <w:pPr>
+              <w:cnfStyle w:val="000000100000" w:firstRow="0" w:lastRow="0" w:firstColumn="0" w:lastColumn="0" w:oddVBand="0" w:evenVBand="0" w:oddHBand="1" w:evenHBand="0" w:firstRowFirstColumn="0" w:firstRowLastColumn="0" w:lastRowFirstColumn="0" w:lastRowLastColumn="0"/>
+            </w:pPr>
+            <w:r>
+              <w:t>Name of song to be saved</w:t>
+            </w:r>
+          </w:p>
+        </w:tc>
+        <w:tc>
+          <w:tcPr>
+            <w:tcW w:w="3564" w:type="dxa"/>
+            <w:shd w:val="clear" w:color="auto" w:fill="FFD047" w:themeFill="accent5" w:themeFillTint="99"/>
+          </w:tcPr>
+          <w:p>
+            <w:pPr>
+              <w:cnfStyle w:val="000000100000" w:firstRow="0" w:lastRow="0" w:firstColumn="0" w:lastColumn="0" w:oddVBand="0" w:evenVBand="0" w:oddHBand="1" w:evenHBand="0" w:firstRowFirstColumn="0" w:firstRowLastColumn="0" w:lastRowFirstColumn="0" w:lastRowLastColumn="0"/>
+            </w:pPr>
+            <w:r>
+              <w:t>Sent by client to the server to request a song to be saved</w:t>
+            </w:r>
+            <w:r>
+              <w:t>.</w:t>
+            </w:r>
+          </w:p>
+        </w:tc>
+      </w:tr>
+      <w:tr>
+        <w:trPr>
+          <w:trHeight w:val="256"/>
+        </w:trPr>
+        <w:tc>
+          <w:tcPr>
+            <w:cnfStyle w:val="001000000000" w:firstRow="0" w:lastRow="0" w:firstColumn="1" w:lastColumn="0" w:oddVBand="0" w:evenVBand="0" w:oddHBand="0" w:evenHBand="0" w:firstRowFirstColumn="0" w:firstRowLastColumn="0" w:lastRowFirstColumn="0" w:lastRowLastColumn="0"/>
+            <w:tcW w:w="3563" w:type="dxa"/>
+            <w:shd w:val="clear" w:color="auto" w:fill="4C4C72" w:themeFill="accent3" w:themeFillShade="BF"/>
+          </w:tcPr>
+          <w:p>
+            <w:pPr>
+              <w:jc w:val="center"/>
+            </w:pPr>
+            <w:r>
+              <w:t>LIBRARY_INFO</w:t>
+            </w:r>
+          </w:p>
+        </w:tc>
+        <w:tc>
+          <w:tcPr>
+            <w:tcW w:w="3564" w:type="dxa"/>
+            <w:shd w:val="clear" w:color="auto" w:fill="A3A3C1" w:themeFill="accent3" w:themeFillTint="99"/>
+          </w:tcPr>
+          <w:p>
+            <w:pPr>
+              <w:cnfStyle w:val="000000000000" w:firstRow="0" w:lastRow="0" w:firstColumn="0" w:lastColumn="0" w:oddVBand="0" w:evenVBand="0" w:oddHBand="0" w:evenHBand="0" w:firstRowFirstColumn="0" w:firstRowLastColumn="0" w:lastRowFirstColumn="0" w:lastRowLastColumn="0"/>
+            </w:pPr>
+            <w:r>
+              <w:t>Name of each song that is availa</w:t>
+            </w:r>
+            <w:r>
+              <w:t>ble from the server. Each song should be separated by a ‘|’, and the a</w:t>
+            </w:r>
+            <w:r>
+              <w:t>rtist</w:t>
+            </w:r>
+            <w:r>
+              <w:t xml:space="preserve"> and song name are separated by a ‘^’</w:t>
+            </w:r>
+            <w:r>
+              <w:br/>
+            </w:r>
+          </w:p>
+          <w:p>
+            <w:pPr>
+              <w:cnfStyle w:val="000000000000" w:firstRow="0" w:lastRow="0" w:firstColumn="0" w:lastColumn="0" w:oddVBand="0" w:evenVBand="0" w:oddHBand="0" w:evenHBand="0" w:firstRowFirstColumn="0" w:firstRowLastColumn="0" w:lastRowFirstColumn="0" w:lastRowLastColumn="0"/>
+            </w:pPr>
+            <w:r>
+              <w:t>EX: Imagine^John Lennon|Let It Be^The Beatles</w:t>
+            </w:r>
+          </w:p>
+        </w:tc>
+        <w:tc>
+          <w:tcPr>
+            <w:tcW w:w="3564" w:type="dxa"/>
+            <w:shd w:val="clear" w:color="auto" w:fill="A3A3C1" w:themeFill="accent3" w:themeFillTint="99"/>
+          </w:tcPr>
+          <w:p>
+            <w:pPr>
+              <w:cnfStyle w:val="000000000000" w:firstRow="0" w:lastRow="0" w:firstColumn="0" w:lastColumn="0" w:oddVBand="0" w:evenVBand="0" w:oddHBand="0" w:evenHBand="0" w:firstRowFirstColumn="0" w:firstRowLastColumn="0" w:lastRowFirstColumn="0" w:lastRowLastColumn="0"/>
+            </w:pPr>
+            <w:r>
+              <w:t xml:space="preserve">Message from server to client upon multicast connection. The server sends the name and artist </w:t>
+            </w:r>
+            <w:r>
+              <w:t xml:space="preserve">of all songs available to the client. This data is then used to display a choice of songs </w:t>
+            </w:r>
+            <w:r>
+              <w:t>for peer-to-peer listening.</w:t>
+            </w:r>
+          </w:p>
+        </w:tc>
+      </w:tr>
+      <w:tr>
+        <w:trPr>
+          <w:cnfStyle w:val="000000100000" w:firstRow="0" w:lastRow="0" w:firstColumn="0" w:lastColumn="0" w:oddVBand="0" w:evenVBand="0" w:oddHBand="1" w:evenHBand="0" w:firstRowFirstColumn="0" w:firstRowLastColumn="0" w:lastRowFirstColumn="0" w:lastRowLastColumn="0"/>
+          <w:trHeight w:val="256"/>
+        </w:trPr>
+        <w:tc>
+          <w:tcPr>
+            <w:cnfStyle w:val="001000000000" w:firstRow="0" w:lastRow="0" w:firstColumn="1" w:lastColumn="0" w:oddVBand="0" w:evenVBand="0" w:oddHBand="0" w:evenHBand="0" w:firstRowFirstColumn="0" w:firstRowLastColumn="0" w:lastRowFirstColumn="0" w:lastRowLastColumn="0"/>
+            <w:tcW w:w="3563" w:type="dxa"/>
+          </w:tcPr>
+          <w:p>
+            <w:pPr>
+              <w:jc w:val="center"/>
+            </w:pPr>
+            <w:r>
+              <w:t>NOW_PLAYING</w:t>
+            </w:r>
+          </w:p>
+        </w:tc>
+        <w:tc>
+          <w:tcPr>
+            <w:tcW w:w="3564" w:type="dxa"/>
+          </w:tcPr>
+          <w:p>
+            <w:pPr>
+              <w:cnfStyle w:val="000000100000" w:firstRow="0" w:lastRow="0" w:firstColumn="0" w:lastColumn="0" w:oddVBand="0" w:evenVBand="0" w:oddHBand="1" w:evenHBand="0" w:firstRowFirstColumn="0" w:firstRowLastColumn="0" w:lastRowFirstColumn="0" w:lastRowLastColumn="0"/>
+            </w:pPr>
+            <w:r>
+              <w:t>Name of the song playing current with the corresponding information separated by a ‘^’</w:t>
+            </w:r>
+          </w:p>
+          <w:p>
+            <w:pPr>
+              <w:cnfStyle w:val="000000100000" w:firstRow="0" w:lastRow="0" w:firstColumn="0" w:lastColumn="0" w:oddVBand="0" w:evenVBand="0" w:oddHBand="1" w:evenHBand="0" w:firstRowFirstColumn="0" w:firstRowLastColumn="0" w:lastRowFirstColumn="0" w:lastRowLastColumn="0"/>
+            </w:pPr>
+          </w:p>
+          <w:p>
+            <w:pPr>
+              <w:cnfStyle w:val="000000100000" w:firstRow="0" w:lastRow="0" w:firstColumn="0" w:lastColumn="0" w:oddVBand="0" w:evenVBand="0" w:oddHBand="1" w:evenHBand="0" w:firstRowFirstColumn="0" w:firstRowLastColumn="0" w:lastRowFirstColumn="0" w:lastRowLastColumn="0"/>
+            </w:pPr>
+            <w:r>
+              <w:t>Format: name^artist^album^length</w:t>
+            </w:r>
+          </w:p>
+          <w:p>
+            <w:pPr>
+              <w:cnfStyle w:val="000000100000" w:firstRow="0" w:lastRow="0" w:firstColumn="0" w:lastColumn="0" w:oddVBand="0" w:evenVBand="0" w:oddHBand="1" w:evenHBand="0" w:firstRowFirstColumn="0" w:firstRowLastColumn="0" w:lastRowFirstColumn="0" w:lastRowLastColumn="0"/>
+            </w:pPr>
+          </w:p>
+          <w:p>
+            <w:pPr>
+              <w:cnfStyle w:val="000000100000" w:firstRow="0" w:lastRow="0" w:firstColumn="0" w:lastColumn="0" w:oddVBand="0" w:evenVBand="0" w:oddHBand="1" w:evenHBand="0" w:firstRowFirstColumn="0" w:firstRowLastColumn="0" w:lastRowFirstColumn="0" w:lastRowLastColumn="0"/>
+            </w:pPr>
+            <w:r>
+              <w:t>EX: Imagine^John Lennon^</w:t>
+            </w:r>
+            <w:r>
+              <w:t>Imagine^3:01</w:t>
+            </w:r>
+          </w:p>
+        </w:tc>
+        <w:tc>
+          <w:tcPr>
+            <w:tcW w:w="3564" w:type="dxa"/>
+          </w:tcPr>
+          <w:p>
+            <w:pPr>
+              <w:cnfStyle w:val="000000100000" w:firstRow="0" w:lastRow="0" w:firstColumn="0" w:lastColumn="0" w:oddVBand="0" w:evenVBand="0" w:oddHBand="1" w:evenHBand="0" w:firstRowFirstColumn="0" w:firstRowLastColumn="0" w:lastRowFirstColumn="0" w:lastRowLastColumn="0"/>
+            </w:pPr>
+            <w:r>
+              <w:t xml:space="preserve">Message sent from server to client </w:t>
+            </w:r>
+            <w:r>
+              <w:t>for the song current being played.</w:t>
+            </w:r>
+          </w:p>
+        </w:tc>
+      </w:tr>
+      <w:tr>
+        <w:trPr>
+          <w:trHeight w:val="256"/>
+        </w:trPr>
+        <w:tc>
+          <w:tcPr>
+            <w:cnfStyle w:val="001000000000" w:firstRow="0" w:lastRow="0" w:firstColumn="1" w:lastColumn="0" w:oddVBand="0" w:evenVBand="0" w:oddHBand="0" w:evenHBand="0" w:firstRowFirstColumn="0" w:firstRowLastColumn="0" w:lastRowFirstColumn="0" w:lastRowLastColumn="0"/>
+            <w:tcW w:w="3563" w:type="dxa"/>
+          </w:tcPr>
+          <w:p>
+            <w:pPr>
+              <w:jc w:val="center"/>
+            </w:pPr>
+            <w:r>
+              <w:t>END_SONG</w:t>
+            </w:r>
+          </w:p>
+        </w:tc>
+        <w:tc>
+          <w:tcPr>
+            <w:tcW w:w="3564" w:type="dxa"/>
+          </w:tcPr>
+          <w:p>
+            <w:pPr>
+              <w:cnfStyle w:val="000000000000" w:firstRow="0" w:lastRow="0" w:firstColumn="0" w:lastColumn="0" w:oddVBand="0" w:evenVBand="0" w:oddHBand="0" w:evenHBand="0" w:firstRowFirstColumn="0" w:firstRowLastColumn="0" w:lastRowFirstColumn="0" w:lastRowLastColumn="0"/>
+            </w:pPr>
+            <w:r>
+              <w:t>Empty</w:t>
+            </w:r>
+          </w:p>
+        </w:tc>
+        <w:tc>
+          <w:tcPr>
+            <w:tcW w:w="3564" w:type="dxa"/>
+          </w:tcPr>
+          <w:p>
+            <w:pPr>
+              <w:cnfStyle w:val="000000000000" w:firstRow="0" w:lastRow="0" w:firstColumn="0" w:lastColumn="0" w:oddVBand="0" w:evenVBand="0" w:oddHBand="0" w:evenHBand="0" w:firstRowFirstColumn="0" w:firstRowLastColumn="0" w:lastRowFirstColumn="0" w:lastRowLastColumn="0"/>
+            </w:pPr>
+            <w:r>
+              <w:t>Server to clients indicating the current song is done</w:t>
+            </w:r>
+          </w:p>
+        </w:tc>
+      </w:tr>
+      <w:tr>
+        <w:trPr>
+          <w:cnfStyle w:val="000000100000" w:firstRow="0" w:lastRow="0" w:firstColumn="0" w:lastColumn="0" w:oddVBand="0" w:evenVBand="0" w:oddHBand="1" w:evenHBand="0" w:firstRowFirstColumn="0" w:firstRowLastColumn="0" w:lastRowFirstColumn="0" w:lastRowLastColumn="0"/>
+          <w:trHeight w:val="256"/>
+        </w:trPr>
+        <w:tc>
+          <w:tcPr>
+            <w:cnfStyle w:val="001000000000" w:firstRow="0" w:lastRow="0" w:firstColumn="1" w:lastColumn="0" w:oddVBand="0" w:evenVBand="0" w:oddHBand="0" w:evenHBand="0" w:firstRowFirstColumn="0" w:firstRowLastColumn="0" w:lastRowFirstColumn="0" w:lastRowLastColumn="0"/>
+            <w:tcW w:w="3563" w:type="dxa"/>
+          </w:tcPr>
+          <w:p>
+            <w:pPr>
+              <w:jc w:val="center"/>
+            </w:pPr>
+            <w:r>
+              <w:t>CURRENT_LISTENERS</w:t>
+            </w:r>
+          </w:p>
+        </w:tc>
+        <w:tc>
+          <w:tcPr>
+            <w:tcW w:w="3564" w:type="dxa"/>
+          </w:tcPr>
+          <w:p>
+            <w:pPr>
+              <w:cnfStyle w:val="000000100000" w:firstRow="0" w:lastRow="0" w:firstColumn="0" w:lastColumn="0" w:oddVBand="0" w:evenVBand="0" w:oddHBand="1" w:evenHBand="0" w:firstRowFirstColumn="0" w:firstRowLastColumn="0" w:lastRowFirstColumn="0" w:lastRowLastColumn="0"/>
+            </w:pPr>
+            <w:r>
+              <w:t>List of IPs of currently listening devices</w:t>
+            </w:r>
+          </w:p>
+          <w:p>
+            <w:pPr>
+              <w:cnfStyle w:val="000000100000" w:firstRow="0" w:lastRow="0" w:firstColumn="0" w:lastColumn="0" w:oddVBand="0" w:evenVBand="0" w:oddHBand="1" w:evenHBand="0" w:firstRowFirstColumn="0" w:firstRowLastColumn="0" w:lastRowFirstColumn="0" w:lastRowLastColumn="0"/>
+            </w:pPr>
+          </w:p>
+          <w:p>
+            <w:pPr>
+              <w:cnfStyle w:val="000000100000" w:firstRow="0" w:lastRow="0" w:firstColumn="0" w:lastColumn="0" w:oddVBand="0" w:evenVBand="0" w:oddHBand="1" w:evenHBand="0" w:firstRowFirstColumn="0" w:firstRowLastColumn="0" w:lastRowFirstColumn="0" w:lastRowLastColumn="0"/>
+            </w:pPr>
+            <w:r>
+              <w:t>Format: IP|IP|IP</w:t>
+            </w:r>
+          </w:p>
+        </w:tc>
+        <w:tc>
+          <w:tcPr>
+            <w:tcW w:w="3564" w:type="dxa"/>
+          </w:tcPr>
+          <w:p>
+            <w:pPr>
+              <w:cnfStyle w:val="000000100000" w:firstRow="0" w:lastRow="0" w:firstColumn="0" w:lastColumn="0" w:oddVBand="0" w:evenVBand="0" w:oddHBand="1" w:evenHBand="0" w:firstRowFirstColumn="0" w:firstRowLastColumn="0" w:lastRowFirstColumn="0" w:lastRowLastColumn="0"/>
+            </w:pPr>
+            <w:r>
+              <w:t xml:space="preserve">Server to client to specify all currently listening clients and its own IP for microphone capabilities. </w:t>
+            </w:r>
+          </w:p>
+        </w:tc>
+      </w:tr>
+    </w:tbl>
+    <w:p/>
+    <w:p/>
+    <w:p/>
+    <w:p/>
+    <w:p/>
+    <w:p/>
+    <w:p/>
+    <w:p>
+      <w:pPr>
+        <w:pStyle w:val="Heading1"/>
+      </w:pPr>
+      <w:bookmarkStart w:id="15" w:name="_Toc412569660"/>
       <w:r>
         <w:t>Pseudocode</w:t>
       </w:r>
-      <w:bookmarkEnd w:id="3"/>
+      <w:bookmarkEnd w:id="15"/>
       <w:r>
         <w:br/>
       </w:r>
     </w:p>
+    <w:p/>
+    <w:p>
+      <w:pPr>
+        <w:pStyle w:val="Heading2"/>
+      </w:pPr>
+      <w:r>
+        <w:t>Server</w:t>
+      </w:r>
+    </w:p>
+    <w:p/>
+    <w:p/>
+    <w:p/>
+    <w:p>
+      <w:pPr>
+        <w:pStyle w:val="Heading2"/>
+      </w:pPr>
+      <w:r>
+        <w:t>Client</w:t>
+      </w:r>
+    </w:p>
+    <w:p/>
+    <w:p/>
+    <w:p>
+      <w:pPr>
+        <w:pStyle w:val="Heading3"/>
+      </w:pPr>
+      <w:r>
+        <w:t>Client Multicast</w:t>
+      </w:r>
+    </w:p>
+    <w:p/>
+    <w:p/>
+    <w:p>
+      <w:pPr>
+        <w:pStyle w:val="Heading3"/>
+      </w:pPr>
+      <w:r>
+        <w:t>Client Peer-To-Peer</w:t>
+      </w:r>
+    </w:p>
+    <w:p/>
     <w:p>
       <w:pPr>
         <w:pStyle w:val="NoSpacing"/>
+        <w:rPr>
+          <w:rFonts w:ascii="BatangChe" w:eastAsia="BatangChe" w:hAnsi="BatangChe"/>
+        </w:rPr>
+      </w:pPr>
+      <w:r>
+        <w:rPr>
+          <w:rFonts w:ascii="BatangChe" w:eastAsia="BatangChe" w:hAnsi="BatangChe"/>
+        </w:rPr>
+        <w:t>display songlist function</w:t>
+      </w:r>
+    </w:p>
+    <w:p>
+      <w:pPr>
+        <w:pStyle w:val="NoSpacing"/>
+        <w:rPr>
+          <w:rFonts w:ascii="BatangChe" w:eastAsia="BatangChe" w:hAnsi="BatangChe"/>
+        </w:rPr>
+      </w:pPr>
+      <w:r>
+        <w:rPr>
+          <w:rFonts w:ascii="BatangChe" w:eastAsia="BatangChe" w:hAnsi="BatangChe"/>
+        </w:rPr>
+        <w:t>{</w:t>
+      </w:r>
+    </w:p>
+    <w:p>
+      <w:pPr>
+        <w:pStyle w:val="NoSpacing"/>
+        <w:rPr>
+          <w:rFonts w:ascii="BatangChe" w:eastAsia="BatangChe" w:hAnsi="BatangChe"/>
+        </w:rPr>
+      </w:pPr>
+      <w:r>
+        <w:rPr>
+          <w:rFonts w:ascii="BatangChe" w:eastAsia="BatangChe" w:hAnsi="BatangChe"/>
+        </w:rPr>
+        <w:t xml:space="preserve">    for each song in the list of songs available from the server</w:t>
+      </w:r>
+    </w:p>
+    <w:p>
+      <w:pPr>
+        <w:pStyle w:val="NoSpacing"/>
+        <w:rPr>
+          <w:rFonts w:ascii="BatangChe" w:eastAsia="BatangChe" w:hAnsi="BatangChe"/>
+        </w:rPr>
+      </w:pPr>
+      <w:r>
+        <w:rPr>
+          <w:rFonts w:ascii="BatangChe" w:eastAsia="BatangChe" w:hAnsi="BatangChe"/>
+        </w:rPr>
+        <w:t xml:space="preserve">    {</w:t>
+      </w:r>
+    </w:p>
+    <w:p>
+      <w:pPr>
+        <w:pStyle w:val="NoSpacing"/>
+        <w:rPr>
+          <w:rFonts w:ascii="BatangChe" w:eastAsia="BatangChe" w:hAnsi="BatangChe"/>
+        </w:rPr>
+      </w:pPr>
+      <w:r>
+        <w:rPr>
+          <w:rFonts w:ascii="BatangChe" w:eastAsia="BatangChe" w:hAnsi="BatangChe"/>
+        </w:rPr>
+        <w:t xml:space="preserve">        add the song and artist name to a clickable list item on GUI</w:t>
+      </w:r>
+    </w:p>
+    <w:p>
+      <w:pPr>
+        <w:pStyle w:val="NoSpacing"/>
+        <w:rPr>
+          <w:rFonts w:ascii="BatangChe" w:eastAsia="BatangChe" w:hAnsi="BatangChe"/>
+        </w:rPr>
+      </w:pPr>
+      <w:r>
+        <w:rPr>
+          <w:rFonts w:ascii="BatangChe" w:eastAsia="BatangChe" w:hAnsi="BatangChe"/>
+        </w:rPr>
+        <w:t xml:space="preserve">        </w:t>
+      </w:r>
+    </w:p>
+    <w:p>
+      <w:pPr>
+        <w:pStyle w:val="NoSpacing"/>
+        <w:rPr>
+          <w:rFonts w:ascii="BatangChe" w:eastAsia="BatangChe" w:hAnsi="BatangChe"/>
+        </w:rPr>
+      </w:pPr>
+      <w:r>
+        <w:rPr>
+          <w:rFonts w:ascii="BatangChe" w:eastAsia="BatangChe" w:hAnsi="BatangChe"/>
+        </w:rPr>
+        <w:t xml:space="preserve">        update GUI</w:t>
+      </w:r>
+    </w:p>
+    <w:p>
+      <w:pPr>
+        <w:pStyle w:val="NoSpacing"/>
+        <w:rPr>
+          <w:rFonts w:ascii="BatangChe" w:eastAsia="BatangChe" w:hAnsi="BatangChe"/>
+        </w:rPr>
+      </w:pPr>
+      <w:r>
+        <w:rPr>
+          <w:rFonts w:ascii="BatangChe" w:eastAsia="BatangChe" w:hAnsi="BatangChe"/>
+        </w:rPr>
+        <w:t xml:space="preserve">    }</w:t>
+      </w:r>
+    </w:p>
+    <w:p>
+      <w:pPr>
+        <w:pStyle w:val="NoSpacing"/>
+        <w:rPr>
+          <w:rFonts w:ascii="BatangChe" w:eastAsia="BatangChe" w:hAnsi="BatangChe"/>
+        </w:rPr>
+      </w:pPr>
+      <w:r>
+        <w:rPr>
+          <w:rFonts w:ascii="BatangChe" w:eastAsia="BatangChe" w:hAnsi="BatangChe"/>
+        </w:rPr>
+        <w:t xml:space="preserve">    </w:t>
+      </w:r>
+    </w:p>
+    <w:p>
+      <w:pPr>
+        <w:pStyle w:val="NoSpacing"/>
+        <w:rPr>
+          <w:rFonts w:ascii="BatangChe" w:eastAsia="BatangChe" w:hAnsi="BatangChe"/>
+        </w:rPr>
+      </w:pPr>
+      <w:r>
+        <w:rPr>
+          <w:rFonts w:ascii="BatangChe" w:eastAsia="BatangChe" w:hAnsi="BatangChe"/>
+        </w:rPr>
+        <w:t>}</w:t>
+      </w:r>
+    </w:p>
+    <w:p>
+      <w:pPr>
+        <w:pStyle w:val="NoSpacing"/>
+        <w:rPr>
+          <w:rFonts w:ascii="BatangChe" w:eastAsia="BatangChe" w:hAnsi="BatangChe"/>
+        </w:rPr>
+      </w:pPr>
+    </w:p>
+    <w:p>
+      <w:pPr>
+        <w:pStyle w:val="NoSpacing"/>
+        <w:rPr>
+          <w:rFonts w:ascii="BatangChe" w:eastAsia="BatangChe" w:hAnsi="BatangChe"/>
+        </w:rPr>
+      </w:pPr>
+      <w:r>
+        <w:rPr>
+          <w:rFonts w:ascii="BatangChe" w:eastAsia="BatangChe" w:hAnsi="BatangChe"/>
+        </w:rPr>
+        <w:t>request song function</w:t>
+      </w:r>
+    </w:p>
+    <w:p>
+      <w:pPr>
+        <w:pStyle w:val="NoSpacing"/>
+        <w:rPr>
+          <w:rFonts w:ascii="BatangChe" w:eastAsia="BatangChe" w:hAnsi="BatangChe"/>
+        </w:rPr>
+      </w:pPr>
+      <w:r>
+        <w:rPr>
+          <w:rFonts w:ascii="BatangChe" w:eastAsia="BatangChe" w:hAnsi="BatangChe"/>
+        </w:rPr>
+        <w:t>{</w:t>
+      </w:r>
+    </w:p>
+    <w:p>
+      <w:pPr>
+        <w:pStyle w:val="NoSpacing"/>
+        <w:rPr>
+          <w:rFonts w:ascii="BatangChe" w:eastAsia="BatangChe" w:hAnsi="BatangChe"/>
+        </w:rPr>
+      </w:pPr>
+      <w:r>
+        <w:rPr>
+          <w:rFonts w:ascii="BatangChe" w:eastAsia="BatangChe" w:hAnsi="BatangChe"/>
+        </w:rPr>
+        <w:t xml:space="preserve">    get the song name from the GUI item clicked</w:t>
+      </w:r>
+    </w:p>
+    <w:p>
+      <w:pPr>
+        <w:pStyle w:val="NoSpacing"/>
+        <w:rPr>
+          <w:rFonts w:ascii="BatangChe" w:eastAsia="BatangChe" w:hAnsi="BatangChe"/>
+        </w:rPr>
+      </w:pPr>
+      <w:r>
+        <w:rPr>
+          <w:rFonts w:ascii="BatangChe" w:eastAsia="BatangChe" w:hAnsi="BatangChe"/>
+        </w:rPr>
+        <w:t xml:space="preserve">    </w:t>
+      </w:r>
+    </w:p>
+    <w:p>
+      <w:pPr>
+        <w:pStyle w:val="NoSpacing"/>
+        <w:rPr>
+          <w:rFonts w:ascii="BatangChe" w:eastAsia="BatangChe" w:hAnsi="BatangChe"/>
+        </w:rPr>
+      </w:pPr>
+      <w:r>
+        <w:rPr>
+          <w:rFonts w:ascii="BatangChe" w:eastAsia="BatangChe" w:hAnsi="BatangChe"/>
+        </w:rPr>
+        <w:t xml:space="preserve">    generate a control message for song request with the message data set to the song name</w:t>
+      </w:r>
+    </w:p>
+    <w:p>
+      <w:pPr>
+        <w:pStyle w:val="NoSpacing"/>
+        <w:rPr>
+          <w:rFonts w:ascii="BatangChe" w:eastAsia="BatangChe" w:hAnsi="BatangChe"/>
+        </w:rPr>
+      </w:pPr>
+      <w:r>
+        <w:rPr>
+          <w:rFonts w:ascii="BatangChe" w:eastAsia="BatangChe" w:hAnsi="BatangChe"/>
+        </w:rPr>
+        <w:t xml:space="preserve">    </w:t>
+      </w:r>
+    </w:p>
+    <w:p>
+      <w:pPr>
+        <w:pStyle w:val="NoSpacing"/>
+        <w:rPr>
+          <w:rFonts w:ascii="BatangChe" w:eastAsia="BatangChe" w:hAnsi="BatangChe"/>
+        </w:rPr>
+      </w:pPr>
+      <w:r>
+        <w:rPr>
+          <w:rFonts w:ascii="BatangChe" w:eastAsia="BatangChe" w:hAnsi="BatangChe"/>
+        </w:rPr>
+        <w:t xml:space="preserve">    open the UDP channel for receiving data</w:t>
+      </w:r>
+    </w:p>
+    <w:p>
+      <w:pPr>
+        <w:pStyle w:val="NoSpacing"/>
+        <w:rPr>
+          <w:rFonts w:ascii="BatangChe" w:eastAsia="BatangChe" w:hAnsi="BatangChe"/>
+        </w:rPr>
+      </w:pPr>
+    </w:p>
+    <w:p>
+      <w:pPr>
+        <w:pStyle w:val="NoSpacing"/>
+        <w:rPr>
+          <w:rFonts w:ascii="BatangChe" w:eastAsia="BatangChe" w:hAnsi="BatangChe"/>
+        </w:rPr>
+      </w:pPr>
+      <w:r>
+        <w:rPr>
+          <w:rFonts w:ascii="BatangChe" w:eastAsia="BatangChe" w:hAnsi="BatangChe"/>
+        </w:rPr>
+        <w:t xml:space="preserve">    send the control message on the TCP control channel to the server</w:t>
+      </w:r>
+    </w:p>
+    <w:p>
+      <w:pPr>
+        <w:pStyle w:val="NoSpacing"/>
+        <w:rPr>
+          <w:rFonts w:ascii="BatangChe" w:eastAsia="BatangChe" w:hAnsi="BatangChe"/>
+        </w:rPr>
+      </w:pPr>
+      <w:r>
+        <w:rPr>
+          <w:rFonts w:ascii="BatangChe" w:eastAsia="BatangChe" w:hAnsi="BatangChe"/>
+        </w:rPr>
+        <w:lastRenderedPageBreak/>
+        <w:t xml:space="preserve">    </w:t>
+      </w:r>
+    </w:p>
+    <w:p>
+      <w:pPr>
+        <w:pStyle w:val="NoSpacing"/>
+        <w:rPr>
+          <w:rFonts w:ascii="BatangChe" w:eastAsia="BatangChe" w:hAnsi="BatangChe"/>
+        </w:rPr>
+      </w:pPr>
+      <w:r>
+        <w:rPr>
+          <w:rFonts w:ascii="BatangChe" w:eastAsia="BatangChe" w:hAnsi="BatangChe"/>
+        </w:rPr>
+        <w:t xml:space="preserve">    call the unregister from multicast function</w:t>
+      </w:r>
+    </w:p>
+    <w:p>
+      <w:pPr>
+        <w:pStyle w:val="NoSpacing"/>
+        <w:rPr>
+          <w:rFonts w:ascii="BatangChe" w:eastAsia="BatangChe" w:hAnsi="BatangChe"/>
+        </w:rPr>
+      </w:pPr>
+      <w:r>
+        <w:rPr>
+          <w:rFonts w:ascii="BatangChe" w:eastAsia="BatangChe" w:hAnsi="BatangChe"/>
+        </w:rPr>
+        <w:t xml:space="preserve">    </w:t>
+      </w:r>
+    </w:p>
+    <w:p>
+      <w:pPr>
+        <w:pStyle w:val="NoSpacing"/>
+        <w:rPr>
+          <w:rFonts w:ascii="BatangChe" w:eastAsia="BatangChe" w:hAnsi="BatangChe"/>
+        </w:rPr>
+      </w:pPr>
+      <w:r>
+        <w:rPr>
+          <w:rFonts w:ascii="BatangChe" w:eastAsia="BatangChe" w:hAnsi="BatangChe"/>
+        </w:rPr>
+        <w:t xml:space="preserve">    call the receive song information function</w:t>
+      </w:r>
+    </w:p>
+    <w:p>
+      <w:pPr>
+        <w:pStyle w:val="NoSpacing"/>
+        <w:rPr>
+          <w:rFonts w:ascii="BatangChe" w:eastAsia="BatangChe" w:hAnsi="BatangChe"/>
+        </w:rPr>
+      </w:pPr>
+    </w:p>
+    <w:p>
+      <w:pPr>
+        <w:pStyle w:val="NoSpacing"/>
+        <w:rPr>
+          <w:rFonts w:ascii="BatangChe" w:eastAsia="BatangChe" w:hAnsi="BatangChe"/>
+        </w:rPr>
+      </w:pPr>
+      <w:r>
+        <w:rPr>
+          <w:rFonts w:ascii="BatangChe" w:eastAsia="BatangChe" w:hAnsi="BatangChe"/>
+        </w:rPr>
+        <w:t>}</w:t>
+      </w:r>
+    </w:p>
+    <w:p>
+      <w:pPr>
+        <w:pStyle w:val="NoSpacing"/>
+        <w:rPr>
+          <w:rFonts w:ascii="BatangChe" w:eastAsia="BatangChe" w:hAnsi="BatangChe"/>
+        </w:rPr>
+      </w:pPr>
+    </w:p>
+    <w:p>
+      <w:pPr>
+        <w:pStyle w:val="NoSpacing"/>
+        <w:rPr>
+          <w:rFonts w:ascii="BatangChe" w:eastAsia="BatangChe" w:hAnsi="BatangChe"/>
+        </w:rPr>
+      </w:pPr>
+    </w:p>
+    <w:p>
+      <w:pPr>
+        <w:pStyle w:val="NoSpacing"/>
+        <w:rPr>
+          <w:rFonts w:ascii="BatangChe" w:eastAsia="BatangChe" w:hAnsi="BatangChe"/>
+        </w:rPr>
+      </w:pPr>
+    </w:p>
+    <w:p>
+      <w:pPr>
+        <w:pStyle w:val="NoSpacing"/>
+        <w:rPr>
+          <w:rFonts w:ascii="BatangChe" w:eastAsia="BatangChe" w:hAnsi="BatangChe"/>
+        </w:rPr>
+      </w:pPr>
+      <w:r>
+        <w:rPr>
+          <w:rFonts w:ascii="BatangChe" w:eastAsia="BatangChe" w:hAnsi="BatangChe"/>
+        </w:rPr>
+        <w:t>receive song information function</w:t>
+      </w:r>
+    </w:p>
+    <w:p>
+      <w:pPr>
+        <w:pStyle w:val="NoSpacing"/>
+        <w:rPr>
+          <w:rFonts w:ascii="BatangChe" w:eastAsia="BatangChe" w:hAnsi="BatangChe"/>
+        </w:rPr>
+      </w:pPr>
+      <w:r>
+        <w:rPr>
+          <w:rFonts w:ascii="BatangChe" w:eastAsia="BatangChe" w:hAnsi="BatangChe"/>
+        </w:rPr>
+        <w:t>{</w:t>
+      </w:r>
+    </w:p>
+    <w:p>
+      <w:pPr>
+        <w:pStyle w:val="NoSpacing"/>
+        <w:rPr>
+          <w:rFonts w:ascii="BatangChe" w:eastAsia="BatangChe" w:hAnsi="BatangChe"/>
+        </w:rPr>
+      </w:pPr>
+      <w:r>
+        <w:rPr>
+          <w:rFonts w:ascii="BatangChe" w:eastAsia="BatangChe" w:hAnsi="BatangChe"/>
+        </w:rPr>
+        <w:t xml:space="preserve">    get the song name, artist, and album </w:t>
+      </w:r>
+    </w:p>
+    <w:p>
+      <w:pPr>
+        <w:pStyle w:val="NoSpacing"/>
+        <w:rPr>
+          <w:rFonts w:ascii="BatangChe" w:eastAsia="BatangChe" w:hAnsi="BatangChe"/>
+        </w:rPr>
+      </w:pPr>
+      <w:r>
+        <w:rPr>
+          <w:rFonts w:ascii="BatangChe" w:eastAsia="BatangChe" w:hAnsi="BatangChe"/>
+        </w:rPr>
+        <w:t xml:space="preserve">    </w:t>
+      </w:r>
+    </w:p>
+    <w:p>
+      <w:pPr>
+        <w:pStyle w:val="NoSpacing"/>
+        <w:rPr>
+          <w:rFonts w:ascii="BatangChe" w:eastAsia="BatangChe" w:hAnsi="BatangChe"/>
+        </w:rPr>
+      </w:pPr>
+      <w:r>
+        <w:rPr>
+          <w:rFonts w:ascii="BatangChe" w:eastAsia="BatangChe" w:hAnsi="BatangChe"/>
+        </w:rPr>
+        <w:t xml:space="preserve">    set the GUI track player with the data</w:t>
+      </w:r>
+    </w:p>
+    <w:p>
+      <w:pPr>
+        <w:pStyle w:val="NoSpacing"/>
+        <w:rPr>
+          <w:rFonts w:ascii="BatangChe" w:eastAsia="BatangChe" w:hAnsi="BatangChe"/>
+        </w:rPr>
+      </w:pPr>
+      <w:r>
+        <w:rPr>
+          <w:rFonts w:ascii="BatangChe" w:eastAsia="BatangChe" w:hAnsi="BatangChe"/>
+        </w:rPr>
+        <w:t xml:space="preserve">    </w:t>
+      </w:r>
+    </w:p>
+    <w:p>
+      <w:pPr>
+        <w:pStyle w:val="NoSpacing"/>
+        <w:rPr>
+          <w:rFonts w:ascii="BatangChe" w:eastAsia="BatangChe" w:hAnsi="BatangChe"/>
+        </w:rPr>
+      </w:pPr>
+      <w:r>
+        <w:rPr>
+          <w:rFonts w:ascii="BatangChe" w:eastAsia="BatangChe" w:hAnsi="BatangChe"/>
+        </w:rPr>
+        <w:t xml:space="preserve">    call the play </w:t>
+      </w:r>
+      <w:r>
+        <w:rPr>
+          <w:rFonts w:ascii="BatangChe" w:eastAsia="BatangChe" w:hAnsi="BatangChe"/>
+        </w:rPr>
+        <w:t xml:space="preserve">single </w:t>
+      </w:r>
+      <w:r>
+        <w:rPr>
+          <w:rFonts w:ascii="BatangChe" w:eastAsia="BatangChe" w:hAnsi="BatangChe"/>
+        </w:rPr>
+        <w:t>song function</w:t>
+      </w:r>
+    </w:p>
+    <w:p>
+      <w:pPr>
+        <w:pStyle w:val="NoSpacing"/>
+        <w:rPr>
+          <w:rFonts w:ascii="BatangChe" w:eastAsia="BatangChe" w:hAnsi="BatangChe"/>
+        </w:rPr>
+      </w:pPr>
+    </w:p>
+    <w:p>
+      <w:pPr>
+        <w:pStyle w:val="NoSpacing"/>
+        <w:rPr>
+          <w:rFonts w:ascii="BatangChe" w:eastAsia="BatangChe" w:hAnsi="BatangChe"/>
+        </w:rPr>
+      </w:pPr>
+      <w:r>
+        <w:rPr>
+          <w:rFonts w:ascii="BatangChe" w:eastAsia="BatangChe" w:hAnsi="BatangChe"/>
+        </w:rPr>
+        <w:t>}</w:t>
+      </w:r>
+    </w:p>
+    <w:p>
+      <w:pPr>
+        <w:pStyle w:val="NoSpacing"/>
+        <w:rPr>
+          <w:rFonts w:ascii="BatangChe" w:eastAsia="BatangChe" w:hAnsi="BatangChe"/>
+        </w:rPr>
+      </w:pPr>
+    </w:p>
+    <w:p>
+      <w:pPr>
+        <w:pStyle w:val="NoSpacing"/>
+        <w:rPr>
+          <w:rFonts w:ascii="BatangChe" w:eastAsia="BatangChe" w:hAnsi="BatangChe"/>
+        </w:rPr>
+      </w:pPr>
+      <w:r>
+        <w:rPr>
+          <w:rFonts w:ascii="BatangChe" w:eastAsia="BatangChe" w:hAnsi="BatangChe"/>
+        </w:rPr>
+        <w:t xml:space="preserve">play </w:t>
+      </w:r>
+      <w:r>
+        <w:rPr>
+          <w:rFonts w:ascii="BatangChe" w:eastAsia="BatangChe" w:hAnsi="BatangChe"/>
+        </w:rPr>
+        <w:t xml:space="preserve">single </w:t>
+      </w:r>
+      <w:r>
+        <w:rPr>
+          <w:rFonts w:ascii="BatangChe" w:eastAsia="BatangChe" w:hAnsi="BatangChe"/>
+        </w:rPr>
+        <w:t>song function</w:t>
+      </w:r>
+    </w:p>
+    <w:p>
+      <w:pPr>
+        <w:pStyle w:val="NoSpacing"/>
+        <w:rPr>
+          <w:rFonts w:ascii="BatangChe" w:eastAsia="BatangChe" w:hAnsi="BatangChe"/>
+        </w:rPr>
+      </w:pPr>
+      <w:r>
+        <w:rPr>
+          <w:rFonts w:ascii="BatangChe" w:eastAsia="BatangChe" w:hAnsi="BatangChe"/>
+        </w:rPr>
+        <w:t>{</w:t>
+      </w:r>
+    </w:p>
+    <w:p>
+      <w:pPr>
+        <w:pStyle w:val="NoSpacing"/>
+        <w:rPr>
+          <w:rFonts w:ascii="BatangChe" w:eastAsia="BatangChe" w:hAnsi="BatangChe"/>
+        </w:rPr>
+      </w:pPr>
+      <w:r>
+        <w:rPr>
+          <w:rFonts w:ascii="BatangChe" w:eastAsia="BatangChe" w:hAnsi="BatangChe"/>
+        </w:rPr>
+        <w:t xml:space="preserve">    while the song has not finished</w:t>
+      </w:r>
+    </w:p>
+    <w:p>
+      <w:pPr>
+        <w:pStyle w:val="NoSpacing"/>
+        <w:rPr>
+          <w:rFonts w:ascii="BatangChe" w:eastAsia="BatangChe" w:hAnsi="BatangChe"/>
+        </w:rPr>
+      </w:pPr>
+      <w:r>
+        <w:rPr>
+          <w:rFonts w:ascii="BatangChe" w:eastAsia="BatangChe" w:hAnsi="BatangChe"/>
+        </w:rPr>
+        <w:t xml:space="preserve">        receive song bytes from the UDP channel and store them in the buffer</w:t>
+      </w:r>
+    </w:p>
+    <w:p>
+      <w:pPr>
+        <w:pStyle w:val="NoSpacing"/>
+        <w:rPr>
+          <w:rFonts w:ascii="BatangChe" w:eastAsia="BatangChe" w:hAnsi="BatangChe"/>
+        </w:rPr>
+      </w:pPr>
+      <w:r>
+        <w:rPr>
+          <w:rFonts w:ascii="BatangChe" w:eastAsia="BatangChe" w:hAnsi="BatangChe"/>
+        </w:rPr>
+        <w:t xml:space="preserve">        play the buffer   </w:t>
+      </w:r>
+    </w:p>
+    <w:p>
+      <w:pPr>
+        <w:pStyle w:val="NoSpacing"/>
+        <w:rPr>
+          <w:rFonts w:ascii="BatangChe" w:eastAsia="BatangChe" w:hAnsi="BatangChe"/>
+        </w:rPr>
+      </w:pPr>
+    </w:p>
+    <w:p>
+      <w:pPr>
+        <w:pStyle w:val="NoSpacing"/>
+        <w:rPr>
+          <w:rFonts w:ascii="BatangChe" w:eastAsia="BatangChe" w:hAnsi="BatangChe"/>
+        </w:rPr>
+      </w:pPr>
+      <w:r>
+        <w:rPr>
+          <w:rFonts w:ascii="BatangChe" w:eastAsia="BatangChe" w:hAnsi="BatangChe"/>
+        </w:rPr>
+        <w:t xml:space="preserve">    close the UDP channel</w:t>
+      </w:r>
+      <w:r>
+        <w:rPr>
+          <w:rFonts w:ascii="BatangChe" w:eastAsia="BatangChe" w:hAnsi="BatangChe"/>
+        </w:rPr>
+        <w:t xml:space="preserve"> with the server</w:t>
+      </w:r>
+    </w:p>
+    <w:p>
+      <w:pPr>
+        <w:pStyle w:val="NoSpacing"/>
+        <w:rPr>
+          <w:rFonts w:ascii="BatangChe" w:eastAsia="BatangChe" w:hAnsi="BatangChe"/>
+        </w:rPr>
+      </w:pPr>
+      <w:r>
+        <w:rPr>
+          <w:rFonts w:ascii="BatangChe" w:eastAsia="BatangChe" w:hAnsi="BatangChe"/>
+        </w:rPr>
+        <w:t xml:space="preserve">    register for multicast</w:t>
+      </w:r>
+      <w:bookmarkStart w:id="16" w:name="_GoBack"/>
+      <w:bookmarkEnd w:id="16"/>
+    </w:p>
+    <w:p>
+      <w:pPr>
+        <w:pStyle w:val="NoSpacing"/>
+        <w:rPr>
+          <w:rFonts w:ascii="BatangChe" w:eastAsia="BatangChe" w:hAnsi="BatangChe"/>
+        </w:rPr>
+      </w:pPr>
+    </w:p>
+    <w:p>
+      <w:pPr>
+        <w:pStyle w:val="NoSpacing"/>
+        <w:rPr>
+          <w:rFonts w:ascii="BatangChe" w:eastAsia="BatangChe" w:hAnsi="BatangChe"/>
+        </w:rPr>
+      </w:pPr>
+      <w:r>
+        <w:rPr>
+          <w:rFonts w:ascii="BatangChe" w:eastAsia="BatangChe" w:hAnsi="BatangChe"/>
+        </w:rPr>
+        <w:t>}</w:t>
+      </w:r>
+    </w:p>
+    <w:p>
+      <w:pPr>
+        <w:pStyle w:val="NoSpacing"/>
+        <w:rPr>
+          <w:rFonts w:ascii="BatangChe" w:eastAsia="BatangChe" w:hAnsi="BatangChe"/>
+        </w:rPr>
+      </w:pPr>
+    </w:p>
+    <w:p>
+      <w:pPr>
+        <w:pStyle w:val="Heading3"/>
+      </w:pPr>
+      <w:r>
+        <w:t>Client File Transfer</w:t>
+      </w:r>
+    </w:p>
+    <w:p/>
+    <w:p>
+      <w:pPr>
+        <w:pStyle w:val="Heading3"/>
+      </w:pPr>
+      <w:r>
+        <w:t>Client Microphone</w:t>
+      </w:r>
+    </w:p>
+    <w:p/>
+    <w:p/>
+    <w:p>
+      <w:pPr>
+        <w:pStyle w:val="Heading2"/>
+      </w:pPr>
+      <w:r>
+        <w:t>Helpers</w:t>
+      </w:r>
+    </w:p>
+    <w:p/>
+    <w:p>
+      <w:pPr>
+        <w:pStyle w:val="Heading2"/>
+      </w:pPr>
+      <w:r>
+        <w:t>Unregister Multicast</w:t>
+      </w:r>
+    </w:p>
+    <w:p>
+      <w:pPr>
+        <w:pStyle w:val="NoSpacing"/>
+        <w:rPr>
+          <w:rFonts w:ascii="BatangChe" w:eastAsia="BatangChe" w:hAnsi="BatangChe"/>
+        </w:rPr>
+      </w:pPr>
+      <w:r>
+        <w:rPr>
+          <w:rFonts w:ascii="BatangChe" w:eastAsia="BatangChe" w:hAnsi="BatangChe"/>
+        </w:rPr>
+        <w:t>unregister from multicast function</w:t>
+      </w:r>
+    </w:p>
+    <w:p>
+      <w:pPr>
+        <w:pStyle w:val="NoSpacing"/>
+        <w:rPr>
+          <w:rFonts w:ascii="BatangChe" w:eastAsia="BatangChe" w:hAnsi="BatangChe"/>
+        </w:rPr>
+      </w:pPr>
+      <w:r>
+        <w:rPr>
+          <w:rFonts w:ascii="BatangChe" w:eastAsia="BatangChe" w:hAnsi="BatangChe"/>
+        </w:rPr>
+        <w:t>{</w:t>
+      </w:r>
+    </w:p>
+    <w:p>
+      <w:pPr>
+        <w:pStyle w:val="NoSpacing"/>
+        <w:rPr>
+          <w:rFonts w:ascii="BatangChe" w:eastAsia="BatangChe" w:hAnsi="BatangChe"/>
+        </w:rPr>
+      </w:pPr>
+      <w:r>
+        <w:rPr>
+          <w:rFonts w:ascii="BatangChe" w:eastAsia="BatangChe" w:hAnsi="BatangChe"/>
+        </w:rPr>
+        <w:t xml:space="preserve">    set the socket to drop membership</w:t>
+      </w:r>
+    </w:p>
+    <w:p>
+      <w:pPr>
+        <w:pStyle w:val="NoSpacing"/>
+        <w:rPr>
+          <w:rFonts w:ascii="BatangChe" w:eastAsia="BatangChe" w:hAnsi="BatangChe"/>
+        </w:rPr>
+      </w:pPr>
+      <w:r>
+        <w:rPr>
+          <w:rFonts w:ascii="BatangChe" w:eastAsia="BatangChe" w:hAnsi="BatangChe"/>
+        </w:rPr>
+        <w:t>}</w:t>
+      </w:r>
+    </w:p>
+    <w:p>
+      <w:pPr>
+        <w:pStyle w:val="NoSpacing"/>
       </w:pPr>
     </w:p>
     <w:sectPr>
-      <w:footerReference w:type="default" r:id="rId9"/>
+      <w:footerReference w:type="default" r:id="rId15"/>
       <w:pgSz w:w="12240" w:h="15840"/>
       <w:pgMar w:top="1440" w:right="1440" w:bottom="1440" w:left="1440" w:header="708" w:footer="708" w:gutter="0"/>
       <w:pgNumType w:start="0"/>
@@ -2231,7 +4393,7 @@
           <w:rPr>
             <w:noProof/>
           </w:rPr>
-          <w:t>3</w:t>
+          <w:t>9</w:t>
         </w:r>
         <w:r>
           <w:rPr>
@@ -2401,6 +4563,119 @@
     </w:lvl>
   </w:abstractNum>
   <w:abstractNum w:abstractNumId="1">
+    <w:nsid w:val="0B294686"/>
+    <w:multiLevelType w:val="hybridMultilevel"/>
+    <w:tmpl w:val="92009EDA"/>
+    <w:lvl w:ilvl="0" w:tplc="10090001">
+      <w:start w:val="1"/>
+      <w:numFmt w:val="bullet"/>
+      <w:lvlText w:val=""/>
+      <w:lvlJc w:val="left"/>
+      <w:pPr>
+        <w:ind w:left="720" w:hanging="360"/>
+      </w:pPr>
+      <w:rPr>
+        <w:rFonts w:ascii="Symbol" w:hAnsi="Symbol" w:hint="default"/>
+      </w:rPr>
+    </w:lvl>
+    <w:lvl w:ilvl="1" w:tplc="10090003" w:tentative="1">
+      <w:start w:val="1"/>
+      <w:numFmt w:val="bullet"/>
+      <w:lvlText w:val="o"/>
+      <w:lvlJc w:val="left"/>
+      <w:pPr>
+        <w:ind w:left="1440" w:hanging="360"/>
+      </w:pPr>
+      <w:rPr>
+        <w:rFonts w:ascii="Courier New" w:hAnsi="Courier New" w:cs="Courier New" w:hint="default"/>
+      </w:rPr>
+    </w:lvl>
+    <w:lvl w:ilvl="2" w:tplc="10090005" w:tentative="1">
+      <w:start w:val="1"/>
+      <w:numFmt w:val="bullet"/>
+      <w:lvlText w:val=""/>
+      <w:lvlJc w:val="left"/>
+      <w:pPr>
+        <w:ind w:left="2160" w:hanging="360"/>
+      </w:pPr>
+      <w:rPr>
+        <w:rFonts w:ascii="Wingdings" w:hAnsi="Wingdings" w:hint="default"/>
+      </w:rPr>
+    </w:lvl>
+    <w:lvl w:ilvl="3" w:tplc="10090001" w:tentative="1">
+      <w:start w:val="1"/>
+      <w:numFmt w:val="bullet"/>
+      <w:lvlText w:val=""/>
+      <w:lvlJc w:val="left"/>
+      <w:pPr>
+        <w:ind w:left="2880" w:hanging="360"/>
+      </w:pPr>
+      <w:rPr>
+        <w:rFonts w:ascii="Symbol" w:hAnsi="Symbol" w:hint="default"/>
+      </w:rPr>
+    </w:lvl>
+    <w:lvl w:ilvl="4" w:tplc="10090003" w:tentative="1">
+      <w:start w:val="1"/>
+      <w:numFmt w:val="bullet"/>
+      <w:lvlText w:val="o"/>
+      <w:lvlJc w:val="left"/>
+      <w:pPr>
+        <w:ind w:left="3600" w:hanging="360"/>
+      </w:pPr>
+      <w:rPr>
+        <w:rFonts w:ascii="Courier New" w:hAnsi="Courier New" w:cs="Courier New" w:hint="default"/>
+      </w:rPr>
+    </w:lvl>
+    <w:lvl w:ilvl="5" w:tplc="10090005" w:tentative="1">
+      <w:start w:val="1"/>
+      <w:numFmt w:val="bullet"/>
+      <w:lvlText w:val=""/>
+      <w:lvlJc w:val="left"/>
+      <w:pPr>
+        <w:ind w:left="4320" w:hanging="360"/>
+      </w:pPr>
+      <w:rPr>
+        <w:rFonts w:ascii="Wingdings" w:hAnsi="Wingdings" w:hint="default"/>
+      </w:rPr>
+    </w:lvl>
+    <w:lvl w:ilvl="6" w:tplc="10090001" w:tentative="1">
+      <w:start w:val="1"/>
+      <w:numFmt w:val="bullet"/>
+      <w:lvlText w:val=""/>
+      <w:lvlJc w:val="left"/>
+      <w:pPr>
+        <w:ind w:left="5040" w:hanging="360"/>
+      </w:pPr>
+      <w:rPr>
+        <w:rFonts w:ascii="Symbol" w:hAnsi="Symbol" w:hint="default"/>
+      </w:rPr>
+    </w:lvl>
+    <w:lvl w:ilvl="7" w:tplc="10090003" w:tentative="1">
+      <w:start w:val="1"/>
+      <w:numFmt w:val="bullet"/>
+      <w:lvlText w:val="o"/>
+      <w:lvlJc w:val="left"/>
+      <w:pPr>
+        <w:ind w:left="5760" w:hanging="360"/>
+      </w:pPr>
+      <w:rPr>
+        <w:rFonts w:ascii="Courier New" w:hAnsi="Courier New" w:cs="Courier New" w:hint="default"/>
+      </w:rPr>
+    </w:lvl>
+    <w:lvl w:ilvl="8" w:tplc="10090005" w:tentative="1">
+      <w:start w:val="1"/>
+      <w:numFmt w:val="bullet"/>
+      <w:lvlText w:val=""/>
+      <w:lvlJc w:val="left"/>
+      <w:pPr>
+        <w:ind w:left="6480" w:hanging="360"/>
+      </w:pPr>
+      <w:rPr>
+        <w:rFonts w:ascii="Wingdings" w:hAnsi="Wingdings" w:hint="default"/>
+      </w:rPr>
+    </w:lvl>
+  </w:abstractNum>
+  <w:abstractNum w:abstractNumId="2">
     <w:nsid w:val="16501E28"/>
     <w:multiLevelType w:val="hybridMultilevel"/>
     <w:tmpl w:val="1728CD4C"/>
@@ -2513,7 +4788,233 @@
       </w:rPr>
     </w:lvl>
   </w:abstractNum>
-  <w:abstractNum w:abstractNumId="2">
+  <w:abstractNum w:abstractNumId="3">
+    <w:nsid w:val="1A1D7F4F"/>
+    <w:multiLevelType w:val="hybridMultilevel"/>
+    <w:tmpl w:val="8A2E7706"/>
+    <w:lvl w:ilvl="0" w:tplc="10090001">
+      <w:start w:val="1"/>
+      <w:numFmt w:val="bullet"/>
+      <w:lvlText w:val=""/>
+      <w:lvlJc w:val="left"/>
+      <w:pPr>
+        <w:ind w:left="720" w:hanging="360"/>
+      </w:pPr>
+      <w:rPr>
+        <w:rFonts w:ascii="Symbol" w:hAnsi="Symbol" w:hint="default"/>
+      </w:rPr>
+    </w:lvl>
+    <w:lvl w:ilvl="1" w:tplc="10090003" w:tentative="1">
+      <w:start w:val="1"/>
+      <w:numFmt w:val="bullet"/>
+      <w:lvlText w:val="o"/>
+      <w:lvlJc w:val="left"/>
+      <w:pPr>
+        <w:ind w:left="1440" w:hanging="360"/>
+      </w:pPr>
+      <w:rPr>
+        <w:rFonts w:ascii="Courier New" w:hAnsi="Courier New" w:cs="Courier New" w:hint="default"/>
+      </w:rPr>
+    </w:lvl>
+    <w:lvl w:ilvl="2" w:tplc="10090005" w:tentative="1">
+      <w:start w:val="1"/>
+      <w:numFmt w:val="bullet"/>
+      <w:lvlText w:val=""/>
+      <w:lvlJc w:val="left"/>
+      <w:pPr>
+        <w:ind w:left="2160" w:hanging="360"/>
+      </w:pPr>
+      <w:rPr>
+        <w:rFonts w:ascii="Wingdings" w:hAnsi="Wingdings" w:hint="default"/>
+      </w:rPr>
+    </w:lvl>
+    <w:lvl w:ilvl="3" w:tplc="10090001" w:tentative="1">
+      <w:start w:val="1"/>
+      <w:numFmt w:val="bullet"/>
+      <w:lvlText w:val=""/>
+      <w:lvlJc w:val="left"/>
+      <w:pPr>
+        <w:ind w:left="2880" w:hanging="360"/>
+      </w:pPr>
+      <w:rPr>
+        <w:rFonts w:ascii="Symbol" w:hAnsi="Symbol" w:hint="default"/>
+      </w:rPr>
+    </w:lvl>
+    <w:lvl w:ilvl="4" w:tplc="10090003" w:tentative="1">
+      <w:start w:val="1"/>
+      <w:numFmt w:val="bullet"/>
+      <w:lvlText w:val="o"/>
+      <w:lvlJc w:val="left"/>
+      <w:pPr>
+        <w:ind w:left="3600" w:hanging="360"/>
+      </w:pPr>
+      <w:rPr>
+        <w:rFonts w:ascii="Courier New" w:hAnsi="Courier New" w:cs="Courier New" w:hint="default"/>
+      </w:rPr>
+    </w:lvl>
+    <w:lvl w:ilvl="5" w:tplc="10090005" w:tentative="1">
+      <w:start w:val="1"/>
+      <w:numFmt w:val="bullet"/>
+      <w:lvlText w:val=""/>
+      <w:lvlJc w:val="left"/>
+      <w:pPr>
+        <w:ind w:left="4320" w:hanging="360"/>
+      </w:pPr>
+      <w:rPr>
+        <w:rFonts w:ascii="Wingdings" w:hAnsi="Wingdings" w:hint="default"/>
+      </w:rPr>
+    </w:lvl>
+    <w:lvl w:ilvl="6" w:tplc="10090001" w:tentative="1">
+      <w:start w:val="1"/>
+      <w:numFmt w:val="bullet"/>
+      <w:lvlText w:val=""/>
+      <w:lvlJc w:val="left"/>
+      <w:pPr>
+        <w:ind w:left="5040" w:hanging="360"/>
+      </w:pPr>
+      <w:rPr>
+        <w:rFonts w:ascii="Symbol" w:hAnsi="Symbol" w:hint="default"/>
+      </w:rPr>
+    </w:lvl>
+    <w:lvl w:ilvl="7" w:tplc="10090003" w:tentative="1">
+      <w:start w:val="1"/>
+      <w:numFmt w:val="bullet"/>
+      <w:lvlText w:val="o"/>
+      <w:lvlJc w:val="left"/>
+      <w:pPr>
+        <w:ind w:left="5760" w:hanging="360"/>
+      </w:pPr>
+      <w:rPr>
+        <w:rFonts w:ascii="Courier New" w:hAnsi="Courier New" w:cs="Courier New" w:hint="default"/>
+      </w:rPr>
+    </w:lvl>
+    <w:lvl w:ilvl="8" w:tplc="10090005" w:tentative="1">
+      <w:start w:val="1"/>
+      <w:numFmt w:val="bullet"/>
+      <w:lvlText w:val=""/>
+      <w:lvlJc w:val="left"/>
+      <w:pPr>
+        <w:ind w:left="6480" w:hanging="360"/>
+      </w:pPr>
+      <w:rPr>
+        <w:rFonts w:ascii="Wingdings" w:hAnsi="Wingdings" w:hint="default"/>
+      </w:rPr>
+    </w:lvl>
+  </w:abstractNum>
+  <w:abstractNum w:abstractNumId="4">
+    <w:nsid w:val="24C67398"/>
+    <w:multiLevelType w:val="hybridMultilevel"/>
+    <w:tmpl w:val="B830AF22"/>
+    <w:lvl w:ilvl="0" w:tplc="10090001">
+      <w:start w:val="1"/>
+      <w:numFmt w:val="bullet"/>
+      <w:lvlText w:val=""/>
+      <w:lvlJc w:val="left"/>
+      <w:pPr>
+        <w:ind w:left="720" w:hanging="360"/>
+      </w:pPr>
+      <w:rPr>
+        <w:rFonts w:ascii="Symbol" w:hAnsi="Symbol" w:hint="default"/>
+      </w:rPr>
+    </w:lvl>
+    <w:lvl w:ilvl="1" w:tplc="10090003">
+      <w:start w:val="1"/>
+      <w:numFmt w:val="bullet"/>
+      <w:lvlText w:val="o"/>
+      <w:lvlJc w:val="left"/>
+      <w:pPr>
+        <w:ind w:left="1440" w:hanging="360"/>
+      </w:pPr>
+      <w:rPr>
+        <w:rFonts w:ascii="Courier New" w:hAnsi="Courier New" w:cs="Courier New" w:hint="default"/>
+      </w:rPr>
+    </w:lvl>
+    <w:lvl w:ilvl="2" w:tplc="10090005" w:tentative="1">
+      <w:start w:val="1"/>
+      <w:numFmt w:val="bullet"/>
+      <w:lvlText w:val=""/>
+      <w:lvlJc w:val="left"/>
+      <w:pPr>
+        <w:ind w:left="2160" w:hanging="360"/>
+      </w:pPr>
+      <w:rPr>
+        <w:rFonts w:ascii="Wingdings" w:hAnsi="Wingdings" w:hint="default"/>
+      </w:rPr>
+    </w:lvl>
+    <w:lvl w:ilvl="3" w:tplc="10090001" w:tentative="1">
+      <w:start w:val="1"/>
+      <w:numFmt w:val="bullet"/>
+      <w:lvlText w:val=""/>
+      <w:lvlJc w:val="left"/>
+      <w:pPr>
+        <w:ind w:left="2880" w:hanging="360"/>
+      </w:pPr>
+      <w:rPr>
+        <w:rFonts w:ascii="Symbol" w:hAnsi="Symbol" w:hint="default"/>
+      </w:rPr>
+    </w:lvl>
+    <w:lvl w:ilvl="4" w:tplc="10090003" w:tentative="1">
+      <w:start w:val="1"/>
+      <w:numFmt w:val="bullet"/>
+      <w:lvlText w:val="o"/>
+      <w:lvlJc w:val="left"/>
+      <w:pPr>
+        <w:ind w:left="3600" w:hanging="360"/>
+      </w:pPr>
+      <w:rPr>
+        <w:rFonts w:ascii="Courier New" w:hAnsi="Courier New" w:cs="Courier New" w:hint="default"/>
+      </w:rPr>
+    </w:lvl>
+    <w:lvl w:ilvl="5" w:tplc="10090005" w:tentative="1">
+      <w:start w:val="1"/>
+      <w:numFmt w:val="bullet"/>
+      <w:lvlText w:val=""/>
+      <w:lvlJc w:val="left"/>
+      <w:pPr>
+        <w:ind w:left="4320" w:hanging="360"/>
+      </w:pPr>
+      <w:rPr>
+        <w:rFonts w:ascii="Wingdings" w:hAnsi="Wingdings" w:hint="default"/>
+      </w:rPr>
+    </w:lvl>
+    <w:lvl w:ilvl="6" w:tplc="10090001" w:tentative="1">
+      <w:start w:val="1"/>
+      <w:numFmt w:val="bullet"/>
+      <w:lvlText w:val=""/>
+      <w:lvlJc w:val="left"/>
+      <w:pPr>
+        <w:ind w:left="5040" w:hanging="360"/>
+      </w:pPr>
+      <w:rPr>
+        <w:rFonts w:ascii="Symbol" w:hAnsi="Symbol" w:hint="default"/>
+      </w:rPr>
+    </w:lvl>
+    <w:lvl w:ilvl="7" w:tplc="10090003" w:tentative="1">
+      <w:start w:val="1"/>
+      <w:numFmt w:val="bullet"/>
+      <w:lvlText w:val="o"/>
+      <w:lvlJc w:val="left"/>
+      <w:pPr>
+        <w:ind w:left="5760" w:hanging="360"/>
+      </w:pPr>
+      <w:rPr>
+        <w:rFonts w:ascii="Courier New" w:hAnsi="Courier New" w:cs="Courier New" w:hint="default"/>
+      </w:rPr>
+    </w:lvl>
+    <w:lvl w:ilvl="8" w:tplc="10090005" w:tentative="1">
+      <w:start w:val="1"/>
+      <w:numFmt w:val="bullet"/>
+      <w:lvlText w:val=""/>
+      <w:lvlJc w:val="left"/>
+      <w:pPr>
+        <w:ind w:left="6480" w:hanging="360"/>
+      </w:pPr>
+      <w:rPr>
+        <w:rFonts w:ascii="Wingdings" w:hAnsi="Wingdings" w:hint="default"/>
+      </w:rPr>
+    </w:lvl>
+  </w:abstractNum>
+  <w:abstractNum w:abstractNumId="5">
     <w:nsid w:val="28D1250E"/>
     <w:multiLevelType w:val="hybridMultilevel"/>
     <w:tmpl w:val="8B5CC930"/>
@@ -2626,7 +5127,120 @@
       </w:rPr>
     </w:lvl>
   </w:abstractNum>
-  <w:abstractNum w:abstractNumId="3">
+  <w:abstractNum w:abstractNumId="6">
+    <w:nsid w:val="3A62032B"/>
+    <w:multiLevelType w:val="hybridMultilevel"/>
+    <w:tmpl w:val="483C87E6"/>
+    <w:lvl w:ilvl="0" w:tplc="10090001">
+      <w:start w:val="1"/>
+      <w:numFmt w:val="bullet"/>
+      <w:lvlText w:val=""/>
+      <w:lvlJc w:val="left"/>
+      <w:pPr>
+        <w:ind w:left="720" w:hanging="360"/>
+      </w:pPr>
+      <w:rPr>
+        <w:rFonts w:ascii="Symbol" w:hAnsi="Symbol" w:hint="default"/>
+      </w:rPr>
+    </w:lvl>
+    <w:lvl w:ilvl="1" w:tplc="10090003" w:tentative="1">
+      <w:start w:val="1"/>
+      <w:numFmt w:val="bullet"/>
+      <w:lvlText w:val="o"/>
+      <w:lvlJc w:val="left"/>
+      <w:pPr>
+        <w:ind w:left="1440" w:hanging="360"/>
+      </w:pPr>
+      <w:rPr>
+        <w:rFonts w:ascii="Courier New" w:hAnsi="Courier New" w:cs="Courier New" w:hint="default"/>
+      </w:rPr>
+    </w:lvl>
+    <w:lvl w:ilvl="2" w:tplc="10090005" w:tentative="1">
+      <w:start w:val="1"/>
+      <w:numFmt w:val="bullet"/>
+      <w:lvlText w:val=""/>
+      <w:lvlJc w:val="left"/>
+      <w:pPr>
+        <w:ind w:left="2160" w:hanging="360"/>
+      </w:pPr>
+      <w:rPr>
+        <w:rFonts w:ascii="Wingdings" w:hAnsi="Wingdings" w:hint="default"/>
+      </w:rPr>
+    </w:lvl>
+    <w:lvl w:ilvl="3" w:tplc="10090001" w:tentative="1">
+      <w:start w:val="1"/>
+      <w:numFmt w:val="bullet"/>
+      <w:lvlText w:val=""/>
+      <w:lvlJc w:val="left"/>
+      <w:pPr>
+        <w:ind w:left="2880" w:hanging="360"/>
+      </w:pPr>
+      <w:rPr>
+        <w:rFonts w:ascii="Symbol" w:hAnsi="Symbol" w:hint="default"/>
+      </w:rPr>
+    </w:lvl>
+    <w:lvl w:ilvl="4" w:tplc="10090003" w:tentative="1">
+      <w:start w:val="1"/>
+      <w:numFmt w:val="bullet"/>
+      <w:lvlText w:val="o"/>
+      <w:lvlJc w:val="left"/>
+      <w:pPr>
+        <w:ind w:left="3600" w:hanging="360"/>
+      </w:pPr>
+      <w:rPr>
+        <w:rFonts w:ascii="Courier New" w:hAnsi="Courier New" w:cs="Courier New" w:hint="default"/>
+      </w:rPr>
+    </w:lvl>
+    <w:lvl w:ilvl="5" w:tplc="10090005" w:tentative="1">
+      <w:start w:val="1"/>
+      <w:numFmt w:val="bullet"/>
+      <w:lvlText w:val=""/>
+      <w:lvlJc w:val="left"/>
+      <w:pPr>
+        <w:ind w:left="4320" w:hanging="360"/>
+      </w:pPr>
+      <w:rPr>
+        <w:rFonts w:ascii="Wingdings" w:hAnsi="Wingdings" w:hint="default"/>
+      </w:rPr>
+    </w:lvl>
+    <w:lvl w:ilvl="6" w:tplc="10090001" w:tentative="1">
+      <w:start w:val="1"/>
+      <w:numFmt w:val="bullet"/>
+      <w:lvlText w:val=""/>
+      <w:lvlJc w:val="left"/>
+      <w:pPr>
+        <w:ind w:left="5040" w:hanging="360"/>
+      </w:pPr>
+      <w:rPr>
+        <w:rFonts w:ascii="Symbol" w:hAnsi="Symbol" w:hint="default"/>
+      </w:rPr>
+    </w:lvl>
+    <w:lvl w:ilvl="7" w:tplc="10090003" w:tentative="1">
+      <w:start w:val="1"/>
+      <w:numFmt w:val="bullet"/>
+      <w:lvlText w:val="o"/>
+      <w:lvlJc w:val="left"/>
+      <w:pPr>
+        <w:ind w:left="5760" w:hanging="360"/>
+      </w:pPr>
+      <w:rPr>
+        <w:rFonts w:ascii="Courier New" w:hAnsi="Courier New" w:cs="Courier New" w:hint="default"/>
+      </w:rPr>
+    </w:lvl>
+    <w:lvl w:ilvl="8" w:tplc="10090005" w:tentative="1">
+      <w:start w:val="1"/>
+      <w:numFmt w:val="bullet"/>
+      <w:lvlText w:val=""/>
+      <w:lvlJc w:val="left"/>
+      <w:pPr>
+        <w:ind w:left="6480" w:hanging="360"/>
+      </w:pPr>
+      <w:rPr>
+        <w:rFonts w:ascii="Wingdings" w:hAnsi="Wingdings" w:hint="default"/>
+      </w:rPr>
+    </w:lvl>
+  </w:abstractNum>
+  <w:abstractNum w:abstractNumId="7">
     <w:nsid w:val="3A6910F7"/>
     <w:multiLevelType w:val="hybridMultilevel"/>
     <w:tmpl w:val="F69443A6"/>
@@ -2739,7 +5353,120 @@
       </w:rPr>
     </w:lvl>
   </w:abstractNum>
-  <w:abstractNum w:abstractNumId="4">
+  <w:abstractNum w:abstractNumId="8">
+    <w:nsid w:val="4DBC5D22"/>
+    <w:multiLevelType w:val="hybridMultilevel"/>
+    <w:tmpl w:val="56D21D5E"/>
+    <w:lvl w:ilvl="0" w:tplc="10090001">
+      <w:start w:val="1"/>
+      <w:numFmt w:val="bullet"/>
+      <w:lvlText w:val=""/>
+      <w:lvlJc w:val="left"/>
+      <w:pPr>
+        <w:ind w:left="720" w:hanging="360"/>
+      </w:pPr>
+      <w:rPr>
+        <w:rFonts w:ascii="Symbol" w:hAnsi="Symbol" w:hint="default"/>
+      </w:rPr>
+    </w:lvl>
+    <w:lvl w:ilvl="1" w:tplc="10090003" w:tentative="1">
+      <w:start w:val="1"/>
+      <w:numFmt w:val="bullet"/>
+      <w:lvlText w:val="o"/>
+      <w:lvlJc w:val="left"/>
+      <w:pPr>
+        <w:ind w:left="1440" w:hanging="360"/>
+      </w:pPr>
+      <w:rPr>
+        <w:rFonts w:ascii="Courier New" w:hAnsi="Courier New" w:cs="Courier New" w:hint="default"/>
+      </w:rPr>
+    </w:lvl>
+    <w:lvl w:ilvl="2" w:tplc="10090005" w:tentative="1">
+      <w:start w:val="1"/>
+      <w:numFmt w:val="bullet"/>
+      <w:lvlText w:val=""/>
+      <w:lvlJc w:val="left"/>
+      <w:pPr>
+        <w:ind w:left="2160" w:hanging="360"/>
+      </w:pPr>
+      <w:rPr>
+        <w:rFonts w:ascii="Wingdings" w:hAnsi="Wingdings" w:hint="default"/>
+      </w:rPr>
+    </w:lvl>
+    <w:lvl w:ilvl="3" w:tplc="10090001" w:tentative="1">
+      <w:start w:val="1"/>
+      <w:numFmt w:val="bullet"/>
+      <w:lvlText w:val=""/>
+      <w:lvlJc w:val="left"/>
+      <w:pPr>
+        <w:ind w:left="2880" w:hanging="360"/>
+      </w:pPr>
+      <w:rPr>
+        <w:rFonts w:ascii="Symbol" w:hAnsi="Symbol" w:hint="default"/>
+      </w:rPr>
+    </w:lvl>
+    <w:lvl w:ilvl="4" w:tplc="10090003" w:tentative="1">
+      <w:start w:val="1"/>
+      <w:numFmt w:val="bullet"/>
+      <w:lvlText w:val="o"/>
+      <w:lvlJc w:val="left"/>
+      <w:pPr>
+        <w:ind w:left="3600" w:hanging="360"/>
+      </w:pPr>
+      <w:rPr>
+        <w:rFonts w:ascii="Courier New" w:hAnsi="Courier New" w:cs="Courier New" w:hint="default"/>
+      </w:rPr>
+    </w:lvl>
+    <w:lvl w:ilvl="5" w:tplc="10090005" w:tentative="1">
+      <w:start w:val="1"/>
+      <w:numFmt w:val="bullet"/>
+      <w:lvlText w:val=""/>
+      <w:lvlJc w:val="left"/>
+      <w:pPr>
+        <w:ind w:left="4320" w:hanging="360"/>
+      </w:pPr>
+      <w:rPr>
+        <w:rFonts w:ascii="Wingdings" w:hAnsi="Wingdings" w:hint="default"/>
+      </w:rPr>
+    </w:lvl>
+    <w:lvl w:ilvl="6" w:tplc="10090001" w:tentative="1">
+      <w:start w:val="1"/>
+      <w:numFmt w:val="bullet"/>
+      <w:lvlText w:val=""/>
+      <w:lvlJc w:val="left"/>
+      <w:pPr>
+        <w:ind w:left="5040" w:hanging="360"/>
+      </w:pPr>
+      <w:rPr>
+        <w:rFonts w:ascii="Symbol" w:hAnsi="Symbol" w:hint="default"/>
+      </w:rPr>
+    </w:lvl>
+    <w:lvl w:ilvl="7" w:tplc="10090003" w:tentative="1">
+      <w:start w:val="1"/>
+      <w:numFmt w:val="bullet"/>
+      <w:lvlText w:val="o"/>
+      <w:lvlJc w:val="left"/>
+      <w:pPr>
+        <w:ind w:left="5760" w:hanging="360"/>
+      </w:pPr>
+      <w:rPr>
+        <w:rFonts w:ascii="Courier New" w:hAnsi="Courier New" w:cs="Courier New" w:hint="default"/>
+      </w:rPr>
+    </w:lvl>
+    <w:lvl w:ilvl="8" w:tplc="10090005" w:tentative="1">
+      <w:start w:val="1"/>
+      <w:numFmt w:val="bullet"/>
+      <w:lvlText w:val=""/>
+      <w:lvlJc w:val="left"/>
+      <w:pPr>
+        <w:ind w:left="6480" w:hanging="360"/>
+      </w:pPr>
+      <w:rPr>
+        <w:rFonts w:ascii="Wingdings" w:hAnsi="Wingdings" w:hint="default"/>
+      </w:rPr>
+    </w:lvl>
+  </w:abstractNum>
+  <w:abstractNum w:abstractNumId="9">
     <w:nsid w:val="56DA2E18"/>
     <w:multiLevelType w:val="hybridMultilevel"/>
     <w:tmpl w:val="1916CD98"/>
@@ -2852,7 +5579,7 @@
       </w:rPr>
     </w:lvl>
   </w:abstractNum>
-  <w:abstractNum w:abstractNumId="5">
+  <w:abstractNum w:abstractNumId="10">
     <w:nsid w:val="5E814E4E"/>
     <w:multiLevelType w:val="hybridMultilevel"/>
     <w:tmpl w:val="B4E42AC0"/>
@@ -2965,7 +5692,7 @@
       </w:rPr>
     </w:lvl>
   </w:abstractNum>
-  <w:abstractNum w:abstractNumId="6">
+  <w:abstractNum w:abstractNumId="11">
     <w:nsid w:val="69F40ABB"/>
     <w:multiLevelType w:val="hybridMultilevel"/>
     <w:tmpl w:val="BD04E4CC"/>
@@ -3078,7 +5805,7 @@
       </w:rPr>
     </w:lvl>
   </w:abstractNum>
-  <w:abstractNum w:abstractNumId="7">
+  <w:abstractNum w:abstractNumId="12">
     <w:nsid w:val="71580351"/>
     <w:multiLevelType w:val="hybridMultilevel"/>
     <w:tmpl w:val="B62C319C"/>
@@ -3191,7 +5918,7 @@
       </w:rPr>
     </w:lvl>
   </w:abstractNum>
-  <w:abstractNum w:abstractNumId="8">
+  <w:abstractNum w:abstractNumId="13">
     <w:nsid w:val="73A12E45"/>
     <w:multiLevelType w:val="hybridMultilevel"/>
     <w:tmpl w:val="8A7ADCAA"/>
@@ -3305,31 +6032,46 @@
     </w:lvl>
   </w:abstractNum>
   <w:num w:numId="1">
-    <w:abstractNumId w:val="3"/>
+    <w:abstractNumId w:val="7"/>
   </w:num>
   <w:num w:numId="2">
-    <w:abstractNumId w:val="2"/>
+    <w:abstractNumId w:val="5"/>
   </w:num>
   <w:num w:numId="3">
     <w:abstractNumId w:val="0"/>
   </w:num>
   <w:num w:numId="4">
+    <w:abstractNumId w:val="11"/>
+  </w:num>
+  <w:num w:numId="5">
+    <w:abstractNumId w:val="13"/>
+  </w:num>
+  <w:num w:numId="6">
+    <w:abstractNumId w:val="12"/>
+  </w:num>
+  <w:num w:numId="7">
+    <w:abstractNumId w:val="9"/>
+  </w:num>
+  <w:num w:numId="8">
+    <w:abstractNumId w:val="10"/>
+  </w:num>
+  <w:num w:numId="9">
+    <w:abstractNumId w:val="2"/>
+  </w:num>
+  <w:num w:numId="10">
+    <w:abstractNumId w:val="4"/>
+  </w:num>
+  <w:num w:numId="11">
+    <w:abstractNumId w:val="1"/>
+  </w:num>
+  <w:num w:numId="12">
     <w:abstractNumId w:val="6"/>
   </w:num>
-  <w:num w:numId="5">
+  <w:num w:numId="13">
+    <w:abstractNumId w:val="3"/>
+  </w:num>
+  <w:num w:numId="14">
     <w:abstractNumId w:val="8"/>
-  </w:num>
-  <w:num w:numId="6">
-    <w:abstractNumId w:val="7"/>
-  </w:num>
-  <w:num w:numId="7">
-    <w:abstractNumId w:val="4"/>
-  </w:num>
-  <w:num w:numId="8">
-    <w:abstractNumId w:val="5"/>
-  </w:num>
-  <w:num w:numId="9">
-    <w:abstractNumId w:val="1"/>
   </w:num>
 </w:numbering>
 </file>
@@ -3793,6 +6535,28 @@
       <w:szCs w:val="24"/>
     </w:rPr>
   </w:style>
+  <w:style w:type="paragraph" w:styleId="Heading4">
+    <w:name w:val="heading 4"/>
+    <w:basedOn w:val="Normal"/>
+    <w:next w:val="Normal"/>
+    <w:link w:val="Heading4Char"/>
+    <w:uiPriority w:val="9"/>
+    <w:unhideWhenUsed/>
+    <w:qFormat/>
+    <w:rsid w:val="002112A8"/>
+    <w:pPr>
+      <w:keepNext/>
+      <w:keepLines/>
+      <w:spacing w:before="40" w:after="0"/>
+      <w:outlineLvl w:val="3"/>
+    </w:pPr>
+    <w:rPr>
+      <w:rFonts w:asciiTheme="majorHAnsi" w:eastAsiaTheme="majorEastAsia" w:hAnsiTheme="majorHAnsi" w:cstheme="majorBidi"/>
+      <w:i/>
+      <w:iCs/>
+      <w:color w:val="383855" w:themeColor="accent1" w:themeShade="BF"/>
+    </w:rPr>
+  </w:style>
   <w:style w:type="character" w:default="1" w:styleId="DefaultParagraphFont">
     <w:name w:val="Default Paragraph Font"/>
     <w:uiPriority w:val="1"/>
@@ -3988,6 +6752,157 @@
       <w:color w:val="252538" w:themeColor="accent1" w:themeShade="7F"/>
       <w:sz w:val="24"/>
       <w:szCs w:val="24"/>
+    </w:rPr>
+  </w:style>
+  <w:style w:type="table" w:styleId="TableGrid">
+    <w:name w:val="Table Grid"/>
+    <w:basedOn w:val="TableNormal"/>
+    <w:uiPriority w:val="39"/>
+    <w:rsid w:val="007C2D9C"/>
+    <w:pPr>
+      <w:spacing w:after="0" w:line="240" w:lineRule="auto"/>
+    </w:pPr>
+    <w:tblPr>
+      <w:tblBorders>
+        <w:top w:val="single" w:sz="4" w:space="0" w:color="auto"/>
+        <w:left w:val="single" w:sz="4" w:space="0" w:color="auto"/>
+        <w:bottom w:val="single" w:sz="4" w:space="0" w:color="auto"/>
+        <w:right w:val="single" w:sz="4" w:space="0" w:color="auto"/>
+        <w:insideH w:val="single" w:sz="4" w:space="0" w:color="auto"/>
+        <w:insideV w:val="single" w:sz="4" w:space="0" w:color="auto"/>
+      </w:tblBorders>
+    </w:tblPr>
+  </w:style>
+  <w:style w:type="table" w:styleId="GridTable5Dark-Accent1">
+    <w:name w:val="Grid Table 5 Dark Accent 1"/>
+    <w:basedOn w:val="TableNormal"/>
+    <w:uiPriority w:val="50"/>
+    <w:rsid w:val="00474ADB"/>
+    <w:pPr>
+      <w:spacing w:after="0" w:line="240" w:lineRule="auto"/>
+    </w:pPr>
+    <w:tblPr>
+      <w:tblStyleRowBandSize w:val="1"/>
+      <w:tblStyleColBandSize w:val="1"/>
+      <w:tblBorders>
+        <w:top w:val="single" w:sz="4" w:space="0" w:color="FFFFFF" w:themeColor="background1"/>
+        <w:left w:val="single" w:sz="4" w:space="0" w:color="FFFFFF" w:themeColor="background1"/>
+        <w:bottom w:val="single" w:sz="4" w:space="0" w:color="FFFFFF" w:themeColor="background1"/>
+        <w:right w:val="single" w:sz="4" w:space="0" w:color="FFFFFF" w:themeColor="background1"/>
+        <w:insideH w:val="single" w:sz="4" w:space="0" w:color="FFFFFF" w:themeColor="background1"/>
+        <w:insideV w:val="single" w:sz="4" w:space="0" w:color="FFFFFF" w:themeColor="background1"/>
+      </w:tblBorders>
+    </w:tblPr>
+    <w:tcPr>
+      <w:shd w:val="clear" w:color="auto" w:fill="D8D8E5" w:themeFill="accent1" w:themeFillTint="33"/>
+    </w:tcPr>
+    <w:tblStylePr w:type="firstRow">
+      <w:rPr>
+        <w:b/>
+        <w:bCs/>
+        <w:color w:val="FFFFFF" w:themeColor="background1"/>
+      </w:rPr>
+      <w:tblPr/>
+      <w:tcPr>
+        <w:tcBorders>
+          <w:top w:val="single" w:sz="4" w:space="0" w:color="FFFFFF" w:themeColor="background1"/>
+          <w:left w:val="single" w:sz="4" w:space="0" w:color="FFFFFF" w:themeColor="background1"/>
+          <w:right w:val="single" w:sz="4" w:space="0" w:color="FFFFFF" w:themeColor="background1"/>
+          <w:insideH w:val="nil"/>
+          <w:insideV w:val="nil"/>
+        </w:tcBorders>
+        <w:shd w:val="clear" w:color="auto" w:fill="4C4C72" w:themeFill="accent1"/>
+      </w:tcPr>
+    </w:tblStylePr>
+    <w:tblStylePr w:type="lastRow">
+      <w:rPr>
+        <w:b/>
+        <w:bCs/>
+        <w:color w:val="FFFFFF" w:themeColor="background1"/>
+      </w:rPr>
+      <w:tblPr/>
+      <w:tcPr>
+        <w:tcBorders>
+          <w:left w:val="single" w:sz="4" w:space="0" w:color="FFFFFF" w:themeColor="background1"/>
+          <w:bottom w:val="single" w:sz="4" w:space="0" w:color="FFFFFF" w:themeColor="background1"/>
+          <w:right w:val="single" w:sz="4" w:space="0" w:color="FFFFFF" w:themeColor="background1"/>
+          <w:insideH w:val="nil"/>
+          <w:insideV w:val="nil"/>
+        </w:tcBorders>
+        <w:shd w:val="clear" w:color="auto" w:fill="4C4C72" w:themeFill="accent1"/>
+      </w:tcPr>
+    </w:tblStylePr>
+    <w:tblStylePr w:type="firstCol">
+      <w:rPr>
+        <w:b/>
+        <w:bCs/>
+        <w:color w:val="FFFFFF" w:themeColor="background1"/>
+      </w:rPr>
+      <w:tblPr/>
+      <w:tcPr>
+        <w:tcBorders>
+          <w:top w:val="single" w:sz="4" w:space="0" w:color="FFFFFF" w:themeColor="background1"/>
+          <w:left w:val="single" w:sz="4" w:space="0" w:color="FFFFFF" w:themeColor="background1"/>
+          <w:bottom w:val="single" w:sz="4" w:space="0" w:color="FFFFFF" w:themeColor="background1"/>
+          <w:insideV w:val="nil"/>
+        </w:tcBorders>
+        <w:shd w:val="clear" w:color="auto" w:fill="4C4C72" w:themeFill="accent1"/>
+      </w:tcPr>
+    </w:tblStylePr>
+    <w:tblStylePr w:type="lastCol">
+      <w:rPr>
+        <w:b/>
+        <w:bCs/>
+        <w:color w:val="FFFFFF" w:themeColor="background1"/>
+      </w:rPr>
+      <w:tblPr/>
+      <w:tcPr>
+        <w:tcBorders>
+          <w:top w:val="single" w:sz="4" w:space="0" w:color="FFFFFF" w:themeColor="background1"/>
+          <w:bottom w:val="single" w:sz="4" w:space="0" w:color="FFFFFF" w:themeColor="background1"/>
+          <w:right w:val="single" w:sz="4" w:space="0" w:color="FFFFFF" w:themeColor="background1"/>
+          <w:insideV w:val="nil"/>
+        </w:tcBorders>
+        <w:shd w:val="clear" w:color="auto" w:fill="4C4C72" w:themeFill="accent1"/>
+      </w:tcPr>
+    </w:tblStylePr>
+    <w:tblStylePr w:type="band1Vert">
+      <w:tblPr/>
+      <w:tcPr>
+        <w:shd w:val="clear" w:color="auto" w:fill="B2B2CB" w:themeFill="accent1" w:themeFillTint="66"/>
+      </w:tcPr>
+    </w:tblStylePr>
+    <w:tblStylePr w:type="band1Horz">
+      <w:tblPr/>
+      <w:tcPr>
+        <w:shd w:val="clear" w:color="auto" w:fill="B2B2CB" w:themeFill="accent1" w:themeFillTint="66"/>
+      </w:tcPr>
+    </w:tblStylePr>
+  </w:style>
+  <w:style w:type="paragraph" w:styleId="TOC3">
+    <w:name w:val="toc 3"/>
+    <w:basedOn w:val="Normal"/>
+    <w:next w:val="Normal"/>
+    <w:autoRedefine/>
+    <w:uiPriority w:val="39"/>
+    <w:unhideWhenUsed/>
+    <w:rsid w:val="0065550E"/>
+    <w:pPr>
+      <w:spacing w:after="100"/>
+      <w:ind w:left="440"/>
+    </w:pPr>
+  </w:style>
+  <w:style w:type="character" w:customStyle="1" w:styleId="Heading4Char">
+    <w:name w:val="Heading 4 Char"/>
+    <w:basedOn w:val="DefaultParagraphFont"/>
+    <w:link w:val="Heading4"/>
+    <w:uiPriority w:val="9"/>
+    <w:rsid w:val="002112A8"/>
+    <w:rPr>
+      <w:rFonts w:asciiTheme="majorHAnsi" w:eastAsiaTheme="majorEastAsia" w:hAnsiTheme="majorHAnsi" w:cstheme="majorBidi"/>
+      <w:i/>
+      <w:iCs/>
+      <w:color w:val="383855" w:themeColor="accent1" w:themeShade="BF"/>
     </w:rPr>
   </w:style>
 </w:styles>
@@ -4278,7 +7193,7 @@
 </file>
 
 <file path=customXml/itemProps2.xml><?xml version="1.0" encoding="utf-8"?>
-<ds:datastoreItem xmlns:ds="http://schemas.openxmlformats.org/officeDocument/2006/customXml" ds:itemID="{A1A974A0-D766-481E-AB97-E1E9962F618F}">
+<ds:datastoreItem xmlns:ds="http://schemas.openxmlformats.org/officeDocument/2006/customXml" ds:itemID="{B7421938-0104-4FE4-A2B7-0A5A0FCABBFE}">
   <ds:schemaRefs>
     <ds:schemaRef ds:uri="http://schemas.openxmlformats.org/officeDocument/2006/bibliography"/>
   </ds:schemaRefs>

</xml_diff>

<commit_message>
added psuedo-code for: server init server control thread/routine server send thread/routine (for sending a requested file by tcp/upd)
Signed-off-by: jbayntun <j_bayntun@hotmail.com>
</commit_message>
<xml_diff>
--- a/Design/comp4985_designdocument_commaudio.docx
+++ b/Design/comp4985_designdocument_commaudio.docx
@@ -1,6 +1,6 @@
 
 <file path=word/document.xml><?xml version="1.0" encoding="utf-8"?>
-<w:document xmlns:wpc="http://schemas.microsoft.com/office/word/2010/wordprocessingCanvas" xmlns:mc="http://schemas.openxmlformats.org/markup-compatibility/2006" xmlns:o="urn:schemas-microsoft-com:office:office" xmlns:r="http://schemas.openxmlformats.org/officeDocument/2006/relationships" xmlns:m="http://schemas.openxmlformats.org/officeDocument/2006/math" xmlns:v="urn:schemas-microsoft-com:vml" xmlns:wp14="http://schemas.microsoft.com/office/word/2010/wordprocessingDrawing" xmlns:wp="http://schemas.openxmlformats.org/drawingml/2006/wordprocessingDrawing" xmlns:w10="urn:schemas-microsoft-com:office:word" xmlns:w="http://schemas.openxmlformats.org/wordprocessingml/2006/main" xmlns:w14="http://schemas.microsoft.com/office/word/2010/wordml" xmlns:w15="http://schemas.microsoft.com/office/word/2012/wordml" xmlns:wpg="http://schemas.microsoft.com/office/word/2010/wordprocessingGroup" xmlns:wpi="http://schemas.microsoft.com/office/word/2010/wordprocessingInk" xmlns:wne="http://schemas.microsoft.com/office/word/2006/wordml" xmlns:wps="http://schemas.microsoft.com/office/word/2010/wordprocessingShape" mc:Ignorable="w14 w15 wp14">
+<w:document xmlns:ve="http://schemas.openxmlformats.org/markup-compatibility/2006" xmlns:o="urn:schemas-microsoft-com:office:office" xmlns:r="http://schemas.openxmlformats.org/officeDocument/2006/relationships" xmlns:m="http://schemas.openxmlformats.org/officeDocument/2006/math" xmlns:v="urn:schemas-microsoft-com:vml" xmlns:wp="http://schemas.openxmlformats.org/drawingml/2006/wordprocessingDrawing" xmlns:w10="urn:schemas-microsoft-com:office:word" xmlns:w="http://schemas.openxmlformats.org/wordprocessingml/2006/main" xmlns:wne="http://schemas.microsoft.com/office/word/2006/wordml">
   <w:body>
     <w:sdt>
       <w:sdtPr>
@@ -10,7 +10,6 @@
           <w:docPartUnique/>
         </w:docPartObj>
       </w:sdtPr>
-      <w:sdtEndPr/>
       <w:sdtContent>
         <w:p/>
         <w:p>
@@ -18,436 +17,97 @@
             <w:rPr>
               <w:noProof/>
             </w:rPr>
-            <mc:AlternateContent>
-              <mc:Choice Requires="wps">
-                <w:drawing>
-                  <wp:anchor distT="0" distB="0" distL="114300" distR="114300" simplePos="0" relativeHeight="251662336" behindDoc="0" locked="0" layoutInCell="1" allowOverlap="1" wp14:anchorId="42468CAB" wp14:editId="278F66AC">
-                    <wp:simplePos x="0" y="0"/>
-                    <mc:AlternateContent>
-                      <mc:Choice Requires="wp14">
-                        <wp:positionH relativeFrom="page">
-                          <wp14:pctPosHOffset>15000</wp14:pctPosHOffset>
-                        </wp:positionH>
-                      </mc:Choice>
-                      <mc:Fallback>
-                        <wp:positionH relativeFrom="page">
-                          <wp:posOffset>1165860</wp:posOffset>
-                        </wp:positionH>
-                      </mc:Fallback>
-                    </mc:AlternateContent>
-                    <mc:AlternateContent>
-                      <mc:Choice Requires="wp14">
-                        <wp:positionV relativeFrom="page">
-                          <wp14:pctPosVOffset>9100</wp14:pctPosVOffset>
-                        </wp:positionV>
-                      </mc:Choice>
-                      <mc:Fallback>
-                        <wp:positionV relativeFrom="page">
-                          <wp:posOffset>915035</wp:posOffset>
-                        </wp:positionV>
-                      </mc:Fallback>
-                    </mc:AlternateContent>
-                    <wp:extent cx="3660775" cy="3651250"/>
-                    <wp:effectExtent l="0" t="0" r="10160" b="7620"/>
-                    <wp:wrapSquare wrapText="bothSides"/>
-                    <wp:docPr id="111" name="Text Box 111"/>
-                    <wp:cNvGraphicFramePr/>
-                    <a:graphic xmlns:a="http://schemas.openxmlformats.org/drawingml/2006/main">
-                      <a:graphicData uri="http://schemas.microsoft.com/office/word/2010/wordprocessingShape">
-                        <wps:wsp>
-                          <wps:cNvSpPr txBox="1"/>
-                          <wps:spPr>
-                            <a:xfrm>
-                              <a:off x="0" y="0"/>
-                              <a:ext cx="3660775" cy="3651250"/>
-                            </a:xfrm>
-                            <a:prstGeom prst="rect">
-                              <a:avLst/>
-                            </a:prstGeom>
-                            <a:noFill/>
-                            <a:ln w="6350">
-                              <a:noFill/>
-                            </a:ln>
-                            <a:effectLst/>
-                          </wps:spPr>
-                          <wps:style>
-                            <a:lnRef idx="0">
-                              <a:schemeClr val="accent1"/>
-                            </a:lnRef>
-                            <a:fillRef idx="0">
-                              <a:schemeClr val="accent1"/>
-                            </a:fillRef>
-                            <a:effectRef idx="0">
-                              <a:schemeClr val="accent1"/>
-                            </a:effectRef>
-                            <a:fontRef idx="minor">
-                              <a:schemeClr val="dk1"/>
-                            </a:fontRef>
-                          </wps:style>
-                          <wps:txbx>
-                            <w:txbxContent>
-                              <w:sdt>
-                                <w:sdtPr>
-                                  <w:rPr>
-                                    <w:caps/>
-                                    <w:color w:val="04BBFF" w:themeColor="text2" w:themeShade="BF"/>
-                                    <w:sz w:val="40"/>
-                                    <w:szCs w:val="40"/>
-                                  </w:rPr>
-                                  <w:alias w:val="Publish Date"/>
-                                  <w:tag w:val=""/>
-                                  <w:id w:val="400952559"/>
-                                  <w:dataBinding w:prefixMappings="xmlns:ns0='http://schemas.microsoft.com/office/2006/coverPageProps' " w:xpath="/ns0:CoverPageProperties[1]/ns0:PublishDate[1]" w:storeItemID="{55AF091B-3C7A-41E3-B477-F2FDAA23CFDA}"/>
-                                  <w:date w:fullDate="2015-02-16T00:00:00Z">
-                                    <w:dateFormat w:val="MMMM d, yyyy"/>
-                                    <w:lid w:val="en-US"/>
-                                    <w:storeMappedDataAs w:val="dateTime"/>
-                                    <w:calendar w:val="gregorian"/>
-                                  </w:date>
-                                </w:sdtPr>
-                                <w:sdtEndPr/>
-                                <w:sdtContent>
-                                  <w:p>
-                                    <w:pPr>
-                                      <w:pStyle w:val="NoSpacing"/>
-                                      <w:jc w:val="right"/>
-                                      <w:rPr>
-                                        <w:caps/>
-                                        <w:color w:val="04BBFF" w:themeColor="text2" w:themeShade="BF"/>
-                                        <w:sz w:val="40"/>
-                                        <w:szCs w:val="40"/>
-                                      </w:rPr>
-                                    </w:pPr>
-                                    <w:r>
-                                      <w:rPr>
-                                        <w:caps/>
-                                        <w:color w:val="04BBFF" w:themeColor="text2" w:themeShade="BF"/>
-                                        <w:sz w:val="40"/>
-                                        <w:szCs w:val="40"/>
-                                      </w:rPr>
-                                      <w:t>February 16, 2015</w:t>
-                                    </w:r>
-                                  </w:p>
-                                </w:sdtContent>
-                              </w:sdt>
-                            </w:txbxContent>
-                          </wps:txbx>
-                          <wps:bodyPr rot="0" spcFirstLastPara="0" vertOverflow="overflow" horzOverflow="overflow" vert="horz" wrap="square" lIns="0" tIns="0" rIns="0" bIns="0" numCol="1" spcCol="0" rtlCol="0" fromWordArt="0" anchor="b" anchorCtr="0" forceAA="0" compatLnSpc="1">
-                            <a:prstTxWarp prst="textNoShape">
-                              <a:avLst/>
-                            </a:prstTxWarp>
-                            <a:spAutoFit/>
-                          </wps:bodyPr>
-                        </wps:wsp>
-                      </a:graphicData>
-                    </a:graphic>
-                    <wp14:sizeRelH relativeFrom="page">
-                      <wp14:pctWidth>73400</wp14:pctWidth>
-                    </wp14:sizeRelH>
-                    <wp14:sizeRelV relativeFrom="page">
-                      <wp14:pctHeight>36300</wp14:pctHeight>
-                    </wp14:sizeRelV>
-                  </wp:anchor>
-                </w:drawing>
-              </mc:Choice>
-              <mc:Fallback>
-                <w:pict>
-                  <v:shapetype w14:anchorId="42468CAB" id="_x0000_t202" coordsize="21600,21600" o:spt="202" path="m,l,21600r21600,l21600,xe">
-                    <v:stroke joinstyle="miter"/>
-                    <v:path gradientshapeok="t" o:connecttype="rect"/>
-                  </v:shapetype>
-                  <v:shape id="Text Box 111" o:spid="_x0000_s1026" type="#_x0000_t202" style="position:absolute;margin-left:0;margin-top:0;width:288.25pt;height:287.5pt;z-index:251662336;visibility:visible;mso-wrap-style:square;mso-width-percent:734;mso-height-percent:363;mso-left-percent:150;mso-top-percent:91;mso-wrap-distance-left:9pt;mso-wrap-distance-top:0;mso-wrap-distance-right:9pt;mso-wrap-distance-bottom:0;mso-position-horizontal-relative:page;mso-position-vertical-relative:page;mso-width-percent:734;mso-height-percent:363;mso-left-percent:150;mso-top-percent:91;mso-width-relative:page;mso-height-relative:page;v-text-anchor:bottom" o:gfxdata="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" filled="f" stroked="f" strokeweight=".5pt">
-                    <v:textbox style="mso-fit-shape-to-text:t" inset="0,0,0,0">
-                      <w:txbxContent>
-                        <w:sdt>
-                          <w:sdtPr>
+            <w:pict>
+              <v:shapetype id="_x0000_t202" coordsize="21600,21600" o:spt="202" path="m,l,21600r21600,l21600,xe">
+                <v:stroke joinstyle="miter"/>
+                <v:path gradientshapeok="t" o:connecttype="rect"/>
+              </v:shapetype>
+              <v:shape id="Text Box 111" o:spid="_x0000_s1026" type="#_x0000_t202" style="position:absolute;margin-left:0;margin-top:0;width:288.25pt;height:287.5pt;z-index:251662336;visibility:visible;mso-width-percent:734;mso-height-percent:363;mso-left-percent:150;mso-top-percent:91;mso-position-horizontal-relative:page;mso-position-vertical-relative:page;mso-width-percent:734;mso-height-percent:363;mso-left-percent:150;mso-top-percent:91;v-text-anchor:bottom" o:gfxdata="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" filled="f" stroked="f" strokeweight=".5pt">
+                <v:textbox style="mso-fit-shape-to-text:t" inset="0,0,0,0">
+                  <w:txbxContent>
+                    <w:sdt>
+                      <w:sdtPr>
+                        <w:rPr>
+                          <w:caps/>
+                          <w:color w:val="04BBFF" w:themeColor="text2" w:themeShade="BF"/>
+                          <w:sz w:val="40"/>
+                          <w:szCs w:val="40"/>
+                        </w:rPr>
+                        <w:alias w:val="Publish Date"/>
+                        <w:tag w:val=""/>
+                        <w:id w:val="400952559"/>
+                        <w:dataBinding w:prefixMappings="xmlns:ns0='http://schemas.microsoft.com/office/2006/coverPageProps' " w:xpath="/ns0:CoverPageProperties[1]/ns0:PublishDate[1]" w:storeItemID="{55AF091B-3C7A-41E3-B477-F2FDAA23CFDA}"/>
+                        <w:date w:fullDate="2015-02-16T00:00:00Z">
+                          <w:dateFormat w:val="MMMM d, yyyy"/>
+                          <w:lid w:val="en-US"/>
+                          <w:storeMappedDataAs w:val="dateTime"/>
+                          <w:calendar w:val="gregorian"/>
+                        </w:date>
+                      </w:sdtPr>
+                      <w:sdtContent>
+                        <w:p>
+                          <w:pPr>
+                            <w:pStyle w:val="NoSpacing"/>
+                            <w:jc w:val="right"/>
                             <w:rPr>
                               <w:caps/>
                               <w:color w:val="04BBFF" w:themeColor="text2" w:themeShade="BF"/>
                               <w:sz w:val="40"/>
                               <w:szCs w:val="40"/>
                             </w:rPr>
-                            <w:alias w:val="Publish Date"/>
-                            <w:tag w:val=""/>
-                            <w:id w:val="400952559"/>
-                            <w:dataBinding w:prefixMappings="xmlns:ns0='http://schemas.microsoft.com/office/2006/coverPageProps' " w:xpath="/ns0:CoverPageProperties[1]/ns0:PublishDate[1]" w:storeItemID="{55AF091B-3C7A-41E3-B477-F2FDAA23CFDA}"/>
-                            <w:date w:fullDate="2015-02-16T00:00:00Z">
-                              <w:dateFormat w:val="MMMM d, yyyy"/>
-                              <w:lid w:val="en-US"/>
-                              <w:storeMappedDataAs w:val="dateTime"/>
-                              <w:calendar w:val="gregorian"/>
-                            </w:date>
-                          </w:sdtPr>
-                          <w:sdtEndPr/>
-                          <w:sdtContent>
-                            <w:p>
-                              <w:pPr>
-                                <w:pStyle w:val="NoSpacing"/>
-                                <w:jc w:val="right"/>
-                                <w:rPr>
-                                  <w:caps/>
-                                  <w:color w:val="04BBFF" w:themeColor="text2" w:themeShade="BF"/>
-                                  <w:sz w:val="40"/>
-                                  <w:szCs w:val="40"/>
-                                </w:rPr>
-                              </w:pPr>
-                              <w:r>
-                                <w:rPr>
-                                  <w:caps/>
-                                  <w:color w:val="04BBFF" w:themeColor="text2" w:themeShade="BF"/>
-                                  <w:sz w:val="40"/>
-                                  <w:szCs w:val="40"/>
-                                </w:rPr>
-                                <w:t>February 16, 2015</w:t>
-                              </w:r>
-                            </w:p>
-                          </w:sdtContent>
-                        </w:sdt>
-                      </w:txbxContent>
-                    </v:textbox>
-                    <w10:wrap type="square" anchorx="page" anchory="page"/>
-                  </v:shape>
-                </w:pict>
-              </mc:Fallback>
-            </mc:AlternateContent>
+                          </w:pPr>
+                          <w:r>
+                            <w:rPr>
+                              <w:caps/>
+                              <w:color w:val="04BBFF" w:themeColor="text2" w:themeShade="BF"/>
+                              <w:sz w:val="40"/>
+                              <w:szCs w:val="40"/>
+                            </w:rPr>
+                            <w:t>February 16, 2015</w:t>
+                          </w:r>
+                        </w:p>
+                      </w:sdtContent>
+                    </w:sdt>
+                  </w:txbxContent>
+                </v:textbox>
+                <w10:wrap type="square" anchorx="page" anchory="page"/>
+              </v:shape>
+            </w:pict>
           </w:r>
           <w:r>
             <w:rPr>
               <w:noProof/>
             </w:rPr>
-            <mc:AlternateContent>
-              <mc:Choice Requires="wps">
-                <w:drawing>
-                  <wp:anchor distT="0" distB="0" distL="114300" distR="114300" simplePos="0" relativeHeight="251661312" behindDoc="0" locked="0" layoutInCell="1" allowOverlap="1" wp14:anchorId="46AE7BCF" wp14:editId="2ED0971B">
-                    <wp:simplePos x="0" y="0"/>
-                    <mc:AlternateContent>
-                      <mc:Choice Requires="wp14">
-                        <wp:positionH relativeFrom="page">
-                          <wp14:pctPosHOffset>15000</wp14:pctPosHOffset>
-                        </wp:positionH>
-                      </mc:Choice>
-                      <mc:Fallback>
-                        <wp:positionH relativeFrom="page">
-                          <wp:posOffset>1165860</wp:posOffset>
-                        </wp:positionH>
-                      </mc:Fallback>
-                    </mc:AlternateContent>
-                    <mc:AlternateContent>
-                      <mc:Choice Requires="wp14">
-                        <wp:positionV relativeFrom="page">
-                          <wp14:pctPosVOffset>83700</wp14:pctPosVOffset>
-                        </wp:positionV>
-                      </mc:Choice>
-                      <mc:Fallback>
-                        <wp:positionV relativeFrom="page">
-                          <wp:posOffset>8418830</wp:posOffset>
-                        </wp:positionV>
-                      </mc:Fallback>
-                    </mc:AlternateContent>
-                    <wp:extent cx="5753100" cy="652780"/>
-                    <wp:effectExtent l="0" t="0" r="10160" b="14605"/>
-                    <wp:wrapSquare wrapText="bothSides"/>
-                    <wp:docPr id="112" name="Text Box 112"/>
-                    <wp:cNvGraphicFramePr/>
-                    <a:graphic xmlns:a="http://schemas.openxmlformats.org/drawingml/2006/main">
-                      <a:graphicData uri="http://schemas.microsoft.com/office/word/2010/wordprocessingShape">
-                        <wps:wsp>
-                          <wps:cNvSpPr txBox="1"/>
-                          <wps:spPr>
-                            <a:xfrm>
-                              <a:off x="0" y="0"/>
-                              <a:ext cx="5753100" cy="652780"/>
-                            </a:xfrm>
-                            <a:prstGeom prst="rect">
-                              <a:avLst/>
-                            </a:prstGeom>
-                            <a:noFill/>
-                            <a:ln w="6350">
-                              <a:noFill/>
-                            </a:ln>
-                            <a:effectLst/>
-                          </wps:spPr>
-                          <wps:style>
-                            <a:lnRef idx="0">
-                              <a:schemeClr val="accent1"/>
-                            </a:lnRef>
-                            <a:fillRef idx="0">
-                              <a:schemeClr val="accent1"/>
-                            </a:fillRef>
-                            <a:effectRef idx="0">
-                              <a:schemeClr val="accent1"/>
-                            </a:effectRef>
-                            <a:fontRef idx="minor">
-                              <a:schemeClr val="dk1"/>
-                            </a:fontRef>
-                          </wps:style>
-                          <wps:txbx>
-                            <w:txbxContent>
-                              <w:p>
-                                <w:pPr>
-                                  <w:pStyle w:val="NoSpacing"/>
-                                  <w:jc w:val="right"/>
-                                  <w:rPr>
-                                    <w:caps/>
-                                    <w:color w:val="A3E6FF" w:themeColor="text1" w:themeTint="D9"/>
-                                    <w:sz w:val="20"/>
-                                    <w:szCs w:val="20"/>
-                                  </w:rPr>
-                                </w:pPr>
-                                <w:sdt>
-                                  <w:sdtPr>
-                                    <w:rPr>
-                                      <w:caps/>
-                                      <w:color w:val="A3E6FF" w:themeColor="text1" w:themeTint="D9"/>
-                                      <w:sz w:val="28"/>
-                                      <w:szCs w:val="28"/>
-                                    </w:rPr>
-                                    <w:alias w:val="Author"/>
-                                    <w:tag w:val=""/>
-                                    <w:id w:val="1901796142"/>
-                                    <w:dataBinding w:prefixMappings="xmlns:ns0='http://purl.org/dc/elements/1.1/' xmlns:ns1='http://schemas.openxmlformats.org/package/2006/metadata/core-properties' " w:xpath="/ns1:coreProperties[1]/ns0:creator[1]" w:storeItemID="{6C3C8BC8-F283-45AE-878A-BAB7291924A1}"/>
-                                    <w:text/>
-                                  </w:sdtPr>
-                                  <w:sdtEndPr/>
-                                  <w:sdtContent>
-                                    <w:r>
-                                      <w:rPr>
-                                        <w:caps/>
-                                        <w:color w:val="A3E6FF" w:themeColor="text1" w:themeTint="D9"/>
-                                        <w:sz w:val="28"/>
-                                        <w:szCs w:val="28"/>
-                                      </w:rPr>
-                                      <w:t>Rhea Lauzon</w:t>
-                                    </w:r>
-                                  </w:sdtContent>
-                                </w:sdt>
-                                <w:r>
-                                  <w:rPr>
-                                    <w:caps/>
-                                    <w:color w:val="A3E6FF" w:themeColor="text1" w:themeTint="D9"/>
-                                    <w:sz w:val="28"/>
-                                    <w:szCs w:val="28"/>
-                                  </w:rPr>
-                                  <w:t xml:space="preserve"> // Jeff Bayntun // Michael Chimick // Julian Brandrick</w:t>
-                                </w:r>
-                                <w:r>
-                                  <w:rPr>
-                                    <w:caps/>
-                                    <w:color w:val="A3E6FF" w:themeColor="text1" w:themeTint="D9"/>
-                                    <w:sz w:val="20"/>
-                                    <w:szCs w:val="20"/>
-                                  </w:rPr>
-                                  <w:t xml:space="preserve"> </w:t>
-                                </w:r>
-                              </w:p>
-                              <w:p>
-                                <w:pPr>
-                                  <w:pStyle w:val="NoSpacing"/>
-                                  <w:jc w:val="right"/>
-                                  <w:rPr>
-                                    <w:caps/>
-                                    <w:color w:val="A3E6FF" w:themeColor="text1" w:themeTint="D9"/>
-                                    <w:sz w:val="20"/>
-                                    <w:szCs w:val="20"/>
-                                  </w:rPr>
-                                </w:pPr>
-                                <w:sdt>
-                                  <w:sdtPr>
-                                    <w:rPr>
-                                      <w:color w:val="A3E6FF" w:themeColor="text1" w:themeTint="D9"/>
-                                      <w:sz w:val="20"/>
-                                      <w:szCs w:val="20"/>
-                                    </w:rPr>
-                                    <w:alias w:val="Address"/>
-                                    <w:tag w:val=""/>
-                                    <w:id w:val="171227497"/>
-                                    <w:dataBinding w:prefixMappings="xmlns:ns0='http://schemas.microsoft.com/office/2006/coverPageProps' " w:xpath="/ns0:CoverPageProperties[1]/ns0:CompanyAddress[1]" w:storeItemID="{55AF091B-3C7A-41E3-B477-F2FDAA23CFDA}"/>
-                                    <w:text/>
-                                  </w:sdtPr>
-                                  <w:sdtEndPr/>
-                                  <w:sdtContent>
-                                    <w:r>
-                                      <w:rPr>
-                                        <w:color w:val="A3E6FF" w:themeColor="text1" w:themeTint="D9"/>
-                                        <w:sz w:val="20"/>
-                                        <w:szCs w:val="20"/>
-                                      </w:rPr>
-                                      <w:t>4O</w:t>
-                                    </w:r>
-                                  </w:sdtContent>
-                                </w:sdt>
-                                <w:r>
-                                  <w:rPr>
-                                    <w:color w:val="A3E6FF" w:themeColor="text1" w:themeTint="D9"/>
-                                    <w:sz w:val="20"/>
-                                    <w:szCs w:val="20"/>
-                                  </w:rPr>
-                                  <w:t xml:space="preserve"> </w:t>
-                                </w:r>
-                              </w:p>
-                            </w:txbxContent>
-                          </wps:txbx>
-                          <wps:bodyPr rot="0" spcFirstLastPara="0" vertOverflow="overflow" horzOverflow="overflow" vert="horz" wrap="square" lIns="0" tIns="0" rIns="0" bIns="0" numCol="1" spcCol="0" rtlCol="0" fromWordArt="0" anchor="b" anchorCtr="0" forceAA="0" compatLnSpc="1">
-                            <a:prstTxWarp prst="textNoShape">
-                              <a:avLst/>
-                            </a:prstTxWarp>
-                            <a:noAutofit/>
-                          </wps:bodyPr>
-                        </wps:wsp>
-                      </a:graphicData>
-                    </a:graphic>
-                    <wp14:sizeRelH relativeFrom="page">
-                      <wp14:pctWidth>73400</wp14:pctWidth>
-                    </wp14:sizeRelH>
-                    <wp14:sizeRelV relativeFrom="page">
-                      <wp14:pctHeight>8000</wp14:pctHeight>
-                    </wp14:sizeRelV>
-                  </wp:anchor>
-                </w:drawing>
-              </mc:Choice>
-              <mc:Fallback>
-                <w:pict>
-                  <v:shape w14:anchorId="46AE7BCF" id="Text Box 112" o:spid="_x0000_s1027" type="#_x0000_t202" style="position:absolute;margin-left:0;margin-top:0;width:453pt;height:51.4pt;z-index:251661312;visibility:visible;mso-wrap-style:square;mso-width-percent:734;mso-height-percent:80;mso-left-percent:150;mso-top-percent:837;mso-wrap-distance-left:9pt;mso-wrap-distance-top:0;mso-wrap-distance-right:9pt;mso-wrap-distance-bottom:0;mso-position-horizontal-relative:page;mso-position-vertical-relative:page;mso-width-percent:734;mso-height-percent:80;mso-left-percent:150;mso-top-percent:837;mso-width-relative:page;mso-height-relative:page;v-text-anchor:bottom" o:gfxdata="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" filled="f" stroked="f" strokeweight=".5pt">
-                    <v:textbox inset="0,0,0,0">
-                      <w:txbxContent>
-                        <w:p>
-                          <w:pPr>
-                            <w:pStyle w:val="NoSpacing"/>
-                            <w:jc w:val="right"/>
-                            <w:rPr>
-                              <w:caps/>
-                              <w:color w:val="A3E6FF" w:themeColor="text1" w:themeTint="D9"/>
-                              <w:sz w:val="20"/>
-                              <w:szCs w:val="20"/>
-                            </w:rPr>
-                          </w:pPr>
-                          <w:sdt>
-                            <w:sdtPr>
-                              <w:rPr>
-                                <w:caps/>
-                                <w:color w:val="A3E6FF" w:themeColor="text1" w:themeTint="D9"/>
-                                <w:sz w:val="28"/>
-                                <w:szCs w:val="28"/>
-                              </w:rPr>
-                              <w:alias w:val="Author"/>
-                              <w:tag w:val=""/>
-                              <w:id w:val="1901796142"/>
-                              <w:dataBinding w:prefixMappings="xmlns:ns0='http://purl.org/dc/elements/1.1/' xmlns:ns1='http://schemas.openxmlformats.org/package/2006/metadata/core-properties' " w:xpath="/ns1:coreProperties[1]/ns0:creator[1]" w:storeItemID="{6C3C8BC8-F283-45AE-878A-BAB7291924A1}"/>
-                              <w:text/>
-                            </w:sdtPr>
-                            <w:sdtEndPr/>
-                            <w:sdtContent>
-                              <w:r>
-                                <w:rPr>
-                                  <w:caps/>
-                                  <w:color w:val="A3E6FF" w:themeColor="text1" w:themeTint="D9"/>
-                                  <w:sz w:val="28"/>
-                                  <w:szCs w:val="28"/>
-                                </w:rPr>
-                                <w:t>Rhea Lauzon</w:t>
-                              </w:r>
-                            </w:sdtContent>
-                          </w:sdt>
+            <w:pict>
+              <v:shape id="Text Box 112" o:spid="_x0000_s1027" type="#_x0000_t202" style="position:absolute;margin-left:0;margin-top:0;width:453pt;height:51.4pt;z-index:251661312;visibility:visible;mso-width-percent:734;mso-height-percent:80;mso-left-percent:150;mso-top-percent:837;mso-position-horizontal-relative:page;mso-position-vertical-relative:page;mso-width-percent:734;mso-height-percent:80;mso-left-percent:150;mso-top-percent:837;v-text-anchor:bottom" o:gfxdata="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" filled="f" stroked="f" strokeweight=".5pt">
+                <v:textbox inset="0,0,0,0">
+                  <w:txbxContent>
+                    <w:p>
+                      <w:pPr>
+                        <w:pStyle w:val="NoSpacing"/>
+                        <w:jc w:val="right"/>
+                        <w:rPr>
+                          <w:caps/>
+                          <w:color w:val="A3E6FF" w:themeColor="text1" w:themeTint="D9"/>
+                          <w:sz w:val="20"/>
+                          <w:szCs w:val="20"/>
+                        </w:rPr>
+                      </w:pPr>
+                      <w:sdt>
+                        <w:sdtPr>
+                          <w:rPr>
+                            <w:caps/>
+                            <w:color w:val="A3E6FF" w:themeColor="text1" w:themeTint="D9"/>
+                            <w:sz w:val="28"/>
+                            <w:szCs w:val="28"/>
+                          </w:rPr>
+                          <w:alias w:val="Author"/>
+                          <w:tag w:val=""/>
+                          <w:id w:val="1901796142"/>
+                          <w:dataBinding w:prefixMappings="xmlns:ns0='http://purl.org/dc/elements/1.1/' xmlns:ns1='http://schemas.openxmlformats.org/package/2006/metadata/core-properties' " w:xpath="/ns1:coreProperties[1]/ns0:creator[1]" w:storeItemID="{6C3C8BC8-F283-45AE-878A-BAB7291924A1}"/>
+                          <w:text/>
+                        </w:sdtPr>
+                        <w:sdtContent>
                           <w:r>
                             <w:rPr>
                               <w:caps/>
@@ -455,500 +115,166 @@
                               <w:sz w:val="28"/>
                               <w:szCs w:val="28"/>
                             </w:rPr>
-                            <w:t xml:space="preserve"> // Jeff Bayntun // Michael Chimick // Julian Brandrick</w:t>
+                            <w:t>Rhea Lauzon</w:t>
                           </w:r>
-                          <w:r>
-                            <w:rPr>
-                              <w:caps/>
-                              <w:color w:val="A3E6FF" w:themeColor="text1" w:themeTint="D9"/>
-                              <w:sz w:val="20"/>
-                              <w:szCs w:val="20"/>
-                            </w:rPr>
-                            <w:t xml:space="preserve"> </w:t>
-                          </w:r>
-                        </w:p>
-                        <w:p>
-                          <w:pPr>
-                            <w:pStyle w:val="NoSpacing"/>
-                            <w:jc w:val="right"/>
-                            <w:rPr>
-                              <w:caps/>
-                              <w:color w:val="A3E6FF" w:themeColor="text1" w:themeTint="D9"/>
-                              <w:sz w:val="20"/>
-                              <w:szCs w:val="20"/>
-                            </w:rPr>
-                          </w:pPr>
-                          <w:sdt>
-                            <w:sdtPr>
-                              <w:rPr>
-                                <w:color w:val="A3E6FF" w:themeColor="text1" w:themeTint="D9"/>
-                                <w:sz w:val="20"/>
-                                <w:szCs w:val="20"/>
-                              </w:rPr>
-                              <w:alias w:val="Address"/>
-                              <w:tag w:val=""/>
-                              <w:id w:val="171227497"/>
-                              <w:dataBinding w:prefixMappings="xmlns:ns0='http://schemas.microsoft.com/office/2006/coverPageProps' " w:xpath="/ns0:CoverPageProperties[1]/ns0:CompanyAddress[1]" w:storeItemID="{55AF091B-3C7A-41E3-B477-F2FDAA23CFDA}"/>
-                              <w:text/>
-                            </w:sdtPr>
-                            <w:sdtEndPr/>
-                            <w:sdtContent>
-                              <w:r>
-                                <w:rPr>
-                                  <w:color w:val="A3E6FF" w:themeColor="text1" w:themeTint="D9"/>
-                                  <w:sz w:val="20"/>
-                                  <w:szCs w:val="20"/>
-                                </w:rPr>
-                                <w:t>4O</w:t>
-                              </w:r>
-                            </w:sdtContent>
-                          </w:sdt>
+                        </w:sdtContent>
+                      </w:sdt>
+                      <w:r>
+                        <w:rPr>
+                          <w:caps/>
+                          <w:color w:val="A3E6FF" w:themeColor="text1" w:themeTint="D9"/>
+                          <w:sz w:val="28"/>
+                          <w:szCs w:val="28"/>
+                        </w:rPr>
+                        <w:t xml:space="preserve"> // Jeff Bayntun // Michael Chimick // Julian Brandrick</w:t>
+                      </w:r>
+                    </w:p>
+                    <w:p>
+                      <w:pPr>
+                        <w:pStyle w:val="NoSpacing"/>
+                        <w:jc w:val="right"/>
+                        <w:rPr>
+                          <w:caps/>
+                          <w:color w:val="A3E6FF" w:themeColor="text1" w:themeTint="D9"/>
+                          <w:sz w:val="20"/>
+                          <w:szCs w:val="20"/>
+                        </w:rPr>
+                      </w:pPr>
+                      <w:sdt>
+                        <w:sdtPr>
+                          <w:rPr>
+                            <w:color w:val="A3E6FF" w:themeColor="text1" w:themeTint="D9"/>
+                            <w:sz w:val="20"/>
+                            <w:szCs w:val="20"/>
+                          </w:rPr>
+                          <w:alias w:val="Address"/>
+                          <w:tag w:val=""/>
+                          <w:id w:val="171227497"/>
+                          <w:dataBinding w:prefixMappings="xmlns:ns0='http://schemas.microsoft.com/office/2006/coverPageProps' " w:xpath="/ns0:CoverPageProperties[1]/ns0:CompanyAddress[1]" w:storeItemID="{55AF091B-3C7A-41E3-B477-F2FDAA23CFDA}"/>
+                          <w:text/>
+                        </w:sdtPr>
+                        <w:sdtContent>
                           <w:r>
                             <w:rPr>
                               <w:color w:val="A3E6FF" w:themeColor="text1" w:themeTint="D9"/>
                               <w:sz w:val="20"/>
                               <w:szCs w:val="20"/>
                             </w:rPr>
-                            <w:t xml:space="preserve"> </w:t>
+                            <w:t>4O</w:t>
                           </w:r>
-                        </w:p>
-                      </w:txbxContent>
-                    </v:textbox>
-                    <w10:wrap type="square" anchorx="page" anchory="page"/>
-                  </v:shape>
-                </w:pict>
-              </mc:Fallback>
-            </mc:AlternateContent>
+                        </w:sdtContent>
+                      </w:sdt>
+                    </w:p>
+                  </w:txbxContent>
+                </v:textbox>
+                <w10:wrap type="square" anchorx="page" anchory="page"/>
+              </v:shape>
+            </w:pict>
           </w:r>
           <w:r>
             <w:rPr>
               <w:noProof/>
             </w:rPr>
-            <mc:AlternateContent>
-              <mc:Choice Requires="wps">
-                <w:drawing>
-                  <wp:anchor distT="0" distB="0" distL="114300" distR="114300" simplePos="0" relativeHeight="251660288" behindDoc="0" locked="0" layoutInCell="1" allowOverlap="1">
-                    <wp:simplePos x="0" y="0"/>
-                    <mc:AlternateContent>
-                      <mc:Choice Requires="wp14">
-                        <wp:positionH relativeFrom="page">
-                          <wp14:pctPosHOffset>15000</wp14:pctPosHOffset>
-                        </wp:positionH>
-                      </mc:Choice>
-                      <mc:Fallback>
-                        <wp:positionH relativeFrom="page">
-                          <wp:posOffset>1165860</wp:posOffset>
-                        </wp:positionH>
-                      </mc:Fallback>
-                    </mc:AlternateContent>
-                    <mc:AlternateContent>
-                      <mc:Choice Requires="wp14">
-                        <wp:positionV relativeFrom="page">
-                          <wp14:pctPosVOffset>45500</wp14:pctPosVOffset>
-                        </wp:positionV>
-                      </mc:Choice>
-                      <mc:Fallback>
-                        <wp:positionV relativeFrom="page">
-                          <wp:posOffset>4576445</wp:posOffset>
-                        </wp:positionV>
-                      </mc:Fallback>
-                    </mc:AlternateContent>
-                    <wp:extent cx="5753100" cy="525780"/>
-                    <wp:effectExtent l="0" t="0" r="10160" b="6350"/>
-                    <wp:wrapSquare wrapText="bothSides"/>
-                    <wp:docPr id="113" name="Text Box 113"/>
-                    <wp:cNvGraphicFramePr/>
-                    <a:graphic xmlns:a="http://schemas.openxmlformats.org/drawingml/2006/main">
-                      <a:graphicData uri="http://schemas.microsoft.com/office/word/2010/wordprocessingShape">
-                        <wps:wsp>
-                          <wps:cNvSpPr txBox="1"/>
-                          <wps:spPr>
-                            <a:xfrm>
-                              <a:off x="0" y="0"/>
-                              <a:ext cx="5753100" cy="525780"/>
-                            </a:xfrm>
-                            <a:prstGeom prst="rect">
-                              <a:avLst/>
-                            </a:prstGeom>
-                            <a:noFill/>
-                            <a:ln w="6350">
-                              <a:noFill/>
-                            </a:ln>
-                            <a:effectLst/>
-                          </wps:spPr>
-                          <wps:style>
-                            <a:lnRef idx="0">
-                              <a:schemeClr val="accent1"/>
-                            </a:lnRef>
-                            <a:fillRef idx="0">
-                              <a:schemeClr val="accent1"/>
-                            </a:fillRef>
-                            <a:effectRef idx="0">
-                              <a:schemeClr val="accent1"/>
-                            </a:effectRef>
-                            <a:fontRef idx="minor">
-                              <a:schemeClr val="dk1"/>
-                            </a:fontRef>
-                          </wps:style>
-                          <wps:txbx>
-                            <w:txbxContent>
-                              <w:p>
-                                <w:pPr>
-                                  <w:pStyle w:val="NoSpacing"/>
-                                  <w:jc w:val="right"/>
-                                  <w:rPr>
-                                    <w:caps/>
-                                    <w:color w:val="04BBFF" w:themeColor="text2" w:themeShade="BF"/>
-                                    <w:sz w:val="52"/>
-                                    <w:szCs w:val="52"/>
-                                  </w:rPr>
-                                </w:pPr>
-                                <w:sdt>
-                                  <w:sdtPr>
-                                    <w:rPr>
-                                      <w:caps/>
-                                      <w:color w:val="04BBFF" w:themeColor="text2" w:themeShade="BF"/>
-                                      <w:sz w:val="52"/>
-                                      <w:szCs w:val="52"/>
-                                    </w:rPr>
-                                    <w:alias w:val="Title"/>
-                                    <w:tag w:val=""/>
-                                    <w:id w:val="-1315561441"/>
-                                    <w:dataBinding w:prefixMappings="xmlns:ns0='http://purl.org/dc/elements/1.1/' xmlns:ns1='http://schemas.openxmlformats.org/package/2006/metadata/core-properties' " w:xpath="/ns1:coreProperties[1]/ns0:title[1]" w:storeItemID="{6C3C8BC8-F283-45AE-878A-BAB7291924A1}"/>
-                                    <w:text w:multiLine="1"/>
-                                  </w:sdtPr>
-                                  <w:sdtEndPr/>
-                                  <w:sdtContent>
-                                    <w:r>
-                                      <w:rPr>
-                                        <w:caps/>
-                                        <w:color w:val="04BBFF" w:themeColor="text2" w:themeShade="BF"/>
-                                        <w:sz w:val="52"/>
-                                        <w:szCs w:val="52"/>
-                                      </w:rPr>
-                                      <w:t>Data Communications (Comp 4985</w:t>
-                                    </w:r>
-                                    <w:r>
-                                      <w:rPr>
-                                        <w:caps/>
-                                        <w:color w:val="04BBFF" w:themeColor="text2" w:themeShade="BF"/>
-                                        <w:sz w:val="52"/>
-                                        <w:szCs w:val="52"/>
-                                      </w:rPr>
-                                      <w:t xml:space="preserve">) </w:t>
-                                    </w:r>
-                                  </w:sdtContent>
-                                </w:sdt>
-                              </w:p>
-                              <w:sdt>
-                                <w:sdtPr>
-                                  <w:rPr>
-                                    <w:smallCaps/>
-                                    <w:color w:val="5CD3FF" w:themeColor="text2"/>
-                                    <w:sz w:val="36"/>
-                                    <w:szCs w:val="36"/>
-                                  </w:rPr>
-                                  <w:alias w:val="Subtitle"/>
-                                  <w:tag w:val=""/>
-                                  <w:id w:val="1615247542"/>
-                                  <w:dataBinding w:prefixMappings="xmlns:ns0='http://purl.org/dc/elements/1.1/' xmlns:ns1='http://schemas.openxmlformats.org/package/2006/metadata/core-properties' " w:xpath="/ns1:coreProperties[1]/ns0:subject[1]" w:storeItemID="{6C3C8BC8-F283-45AE-878A-BAB7291924A1}"/>
-                                  <w:text/>
-                                </w:sdtPr>
-                                <w:sdtEndPr/>
-                                <w:sdtContent>
-                                  <w:p>
-                                    <w:pPr>
-                                      <w:pStyle w:val="NoSpacing"/>
-                                      <w:jc w:val="right"/>
-                                      <w:rPr>
-                                        <w:smallCaps/>
-                                        <w:color w:val="5CD3FF" w:themeColor="text2"/>
-                                        <w:sz w:val="36"/>
-                                        <w:szCs w:val="36"/>
-                                      </w:rPr>
-                                    </w:pPr>
-                                    <w:r>
-                                      <w:rPr>
-                                        <w:smallCaps/>
-                                        <w:color w:val="5CD3FF" w:themeColor="text2"/>
-                                        <w:sz w:val="36"/>
-                                        <w:szCs w:val="36"/>
-                                      </w:rPr>
-                                      <w:t>Comm Audio</w:t>
-                                    </w:r>
-                                  </w:p>
-                                </w:sdtContent>
-                              </w:sdt>
-                            </w:txbxContent>
-                          </wps:txbx>
-                          <wps:bodyPr rot="0" spcFirstLastPara="0" vertOverflow="overflow" horzOverflow="overflow" vert="horz" wrap="square" lIns="0" tIns="0" rIns="0" bIns="0" numCol="1" spcCol="0" rtlCol="0" fromWordArt="0" anchor="b" anchorCtr="0" forceAA="0" compatLnSpc="1">
-                            <a:prstTxWarp prst="textNoShape">
-                              <a:avLst/>
-                            </a:prstTxWarp>
-                            <a:noAutofit/>
-                          </wps:bodyPr>
-                        </wps:wsp>
-                      </a:graphicData>
-                    </a:graphic>
-                    <wp14:sizeRelH relativeFrom="page">
-                      <wp14:pctWidth>73400</wp14:pctWidth>
-                    </wp14:sizeRelH>
-                    <wp14:sizeRelV relativeFrom="page">
-                      <wp14:pctHeight>36300</wp14:pctHeight>
-                    </wp14:sizeRelV>
-                  </wp:anchor>
-                </w:drawing>
-              </mc:Choice>
-              <mc:Fallback>
-                <w:pict>
-                  <v:shape id="Text Box 113" o:spid="_x0000_s1028" type="#_x0000_t202" style="position:absolute;margin-left:0;margin-top:0;width:453pt;height:41.4pt;z-index:251660288;visibility:visible;mso-wrap-style:square;mso-width-percent:734;mso-height-percent:363;mso-left-percent:150;mso-top-percent:455;mso-wrap-distance-left:9pt;mso-wrap-distance-top:0;mso-wrap-distance-right:9pt;mso-wrap-distance-bottom:0;mso-position-horizontal-relative:page;mso-position-vertical-relative:page;mso-width-percent:734;mso-height-percent:363;mso-left-percent:150;mso-top-percent:455;mso-width-relative:page;mso-height-relative:page;v-text-anchor:bottom" o:gfxdata="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" filled="f" stroked="f" strokeweight=".5pt">
-                    <v:textbox inset="0,0,0,0">
-                      <w:txbxContent>
-                        <w:p>
-                          <w:pPr>
-                            <w:pStyle w:val="NoSpacing"/>
-                            <w:jc w:val="right"/>
+            <w:pict>
+              <v:shape id="Text Box 113" o:spid="_x0000_s1028" type="#_x0000_t202" style="position:absolute;margin-left:0;margin-top:0;width:453pt;height:41.4pt;z-index:251660288;visibility:visible;mso-width-percent:734;mso-height-percent:363;mso-left-percent:150;mso-top-percent:455;mso-position-horizontal-relative:page;mso-position-vertical-relative:page;mso-width-percent:734;mso-height-percent:363;mso-left-percent:150;mso-top-percent:455;v-text-anchor:bottom" o:gfxdata="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" filled="f" stroked="f" strokeweight=".5pt">
+                <v:textbox inset="0,0,0,0">
+                  <w:txbxContent>
+                    <w:p>
+                      <w:pPr>
+                        <w:pStyle w:val="NoSpacing"/>
+                        <w:jc w:val="right"/>
+                        <w:rPr>
+                          <w:caps/>
+                          <w:color w:val="04BBFF" w:themeColor="text2" w:themeShade="BF"/>
+                          <w:sz w:val="52"/>
+                          <w:szCs w:val="52"/>
+                        </w:rPr>
+                      </w:pPr>
+                      <w:sdt>
+                        <w:sdtPr>
+                          <w:rPr>
+                            <w:caps/>
+                            <w:color w:val="04BBFF" w:themeColor="text2" w:themeShade="BF"/>
+                            <w:sz w:val="52"/>
+                            <w:szCs w:val="52"/>
+                          </w:rPr>
+                          <w:alias w:val="Title"/>
+                          <w:tag w:val=""/>
+                          <w:id w:val="-1315561441"/>
+                          <w:dataBinding w:prefixMappings="xmlns:ns0='http://purl.org/dc/elements/1.1/' xmlns:ns1='http://schemas.openxmlformats.org/package/2006/metadata/core-properties' " w:xpath="/ns1:coreProperties[1]/ns0:title[1]" w:storeItemID="{6C3C8BC8-F283-45AE-878A-BAB7291924A1}"/>
+                          <w:text w:multiLine="1"/>
+                        </w:sdtPr>
+                        <w:sdtContent>
+                          <w:r>
                             <w:rPr>
                               <w:caps/>
                               <w:color w:val="04BBFF" w:themeColor="text2" w:themeShade="BF"/>
                               <w:sz w:val="52"/>
                               <w:szCs w:val="52"/>
                             </w:rPr>
-                          </w:pPr>
-                          <w:sdt>
-                            <w:sdtPr>
-                              <w:rPr>
-                                <w:caps/>
-                                <w:color w:val="04BBFF" w:themeColor="text2" w:themeShade="BF"/>
-                                <w:sz w:val="52"/>
-                                <w:szCs w:val="52"/>
-                              </w:rPr>
-                              <w:alias w:val="Title"/>
-                              <w:tag w:val=""/>
-                              <w:id w:val="-1315561441"/>
-                              <w:dataBinding w:prefixMappings="xmlns:ns0='http://purl.org/dc/elements/1.1/' xmlns:ns1='http://schemas.openxmlformats.org/package/2006/metadata/core-properties' " w:xpath="/ns1:coreProperties[1]/ns0:title[1]" w:storeItemID="{6C3C8BC8-F283-45AE-878A-BAB7291924A1}"/>
-                              <w:text w:multiLine="1"/>
-                            </w:sdtPr>
-                            <w:sdtEndPr/>
-                            <w:sdtContent>
-                              <w:r>
-                                <w:rPr>
-                                  <w:caps/>
-                                  <w:color w:val="04BBFF" w:themeColor="text2" w:themeShade="BF"/>
-                                  <w:sz w:val="52"/>
-                                  <w:szCs w:val="52"/>
-                                </w:rPr>
-                                <w:t>Data Communications (Comp 4985</w:t>
-                              </w:r>
-                              <w:r>
-                                <w:rPr>
-                                  <w:caps/>
-                                  <w:color w:val="04BBFF" w:themeColor="text2" w:themeShade="BF"/>
-                                  <w:sz w:val="52"/>
-                                  <w:szCs w:val="52"/>
-                                </w:rPr>
-                                <w:t xml:space="preserve">) </w:t>
-                              </w:r>
-                            </w:sdtContent>
-                          </w:sdt>
-                        </w:p>
-                        <w:sdt>
-                          <w:sdtPr>
+                            <w:t xml:space="preserve">Data Communications (Comp 4985) </w:t>
+                          </w:r>
+                        </w:sdtContent>
+                      </w:sdt>
+                    </w:p>
+                    <w:sdt>
+                      <w:sdtPr>
+                        <w:rPr>
+                          <w:smallCaps/>
+                          <w:color w:val="5CD3FF" w:themeColor="text2"/>
+                          <w:sz w:val="36"/>
+                          <w:szCs w:val="36"/>
+                        </w:rPr>
+                        <w:alias w:val="Subtitle"/>
+                        <w:tag w:val=""/>
+                        <w:id w:val="1615247542"/>
+                        <w:dataBinding w:prefixMappings="xmlns:ns0='http://purl.org/dc/elements/1.1/' xmlns:ns1='http://schemas.openxmlformats.org/package/2006/metadata/core-properties' " w:xpath="/ns1:coreProperties[1]/ns0:subject[1]" w:storeItemID="{6C3C8BC8-F283-45AE-878A-BAB7291924A1}"/>
+                        <w:text/>
+                      </w:sdtPr>
+                      <w:sdtContent>
+                        <w:p>
+                          <w:pPr>
+                            <w:pStyle w:val="NoSpacing"/>
+                            <w:jc w:val="right"/>
                             <w:rPr>
                               <w:smallCaps/>
                               <w:color w:val="5CD3FF" w:themeColor="text2"/>
                               <w:sz w:val="36"/>
                               <w:szCs w:val="36"/>
                             </w:rPr>
-                            <w:alias w:val="Subtitle"/>
-                            <w:tag w:val=""/>
-                            <w:id w:val="1615247542"/>
-                            <w:dataBinding w:prefixMappings="xmlns:ns0='http://purl.org/dc/elements/1.1/' xmlns:ns1='http://schemas.openxmlformats.org/package/2006/metadata/core-properties' " w:xpath="/ns1:coreProperties[1]/ns0:subject[1]" w:storeItemID="{6C3C8BC8-F283-45AE-878A-BAB7291924A1}"/>
-                            <w:text/>
-                          </w:sdtPr>
-                          <w:sdtEndPr/>
-                          <w:sdtContent>
-                            <w:p>
-                              <w:pPr>
-                                <w:pStyle w:val="NoSpacing"/>
-                                <w:jc w:val="right"/>
-                                <w:rPr>
-                                  <w:smallCaps/>
-                                  <w:color w:val="5CD3FF" w:themeColor="text2"/>
-                                  <w:sz w:val="36"/>
-                                  <w:szCs w:val="36"/>
-                                </w:rPr>
-                              </w:pPr>
-                              <w:r>
-                                <w:rPr>
-                                  <w:smallCaps/>
-                                  <w:color w:val="5CD3FF" w:themeColor="text2"/>
-                                  <w:sz w:val="36"/>
-                                  <w:szCs w:val="36"/>
-                                </w:rPr>
-                                <w:t>Comm Audio</w:t>
-                              </w:r>
-                            </w:p>
-                          </w:sdtContent>
-                        </w:sdt>
-                      </w:txbxContent>
-                    </v:textbox>
-                    <w10:wrap type="square" anchorx="page" anchory="page"/>
-                  </v:shape>
-                </w:pict>
-              </mc:Fallback>
-            </mc:AlternateContent>
+                          </w:pPr>
+                          <w:r>
+                            <w:rPr>
+                              <w:smallCaps/>
+                              <w:color w:val="5CD3FF" w:themeColor="text2"/>
+                              <w:sz w:val="36"/>
+                              <w:szCs w:val="36"/>
+                            </w:rPr>
+                            <w:t>Comm Audio</w:t>
+                          </w:r>
+                        </w:p>
+                      </w:sdtContent>
+                    </w:sdt>
+                  </w:txbxContent>
+                </v:textbox>
+                <w10:wrap type="square" anchorx="page" anchory="page"/>
+              </v:shape>
+            </w:pict>
           </w:r>
           <w:r>
             <w:rPr>
               <w:noProof/>
             </w:rPr>
-            <mc:AlternateContent>
-              <mc:Choice Requires="wpg">
-                <w:drawing>
-                  <wp:anchor distT="0" distB="0" distL="114300" distR="114300" simplePos="0" relativeHeight="251659264" behindDoc="0" locked="0" layoutInCell="1" allowOverlap="1">
-                    <wp:simplePos x="0" y="0"/>
-                    <mc:AlternateContent>
-                      <mc:Choice Requires="wp14">
-                        <wp:positionH relativeFrom="page">
-                          <wp14:pctPosHOffset>4500</wp14:pctPosHOffset>
-                        </wp:positionH>
-                      </mc:Choice>
-                      <mc:Fallback>
-                        <wp:positionH relativeFrom="page">
-                          <wp:posOffset>349250</wp:posOffset>
-                        </wp:positionH>
-                      </mc:Fallback>
-                    </mc:AlternateContent>
-                    <wp:positionV relativeFrom="page">
-                      <wp:align>center</wp:align>
-                    </wp:positionV>
-                    <wp:extent cx="228600" cy="9144000"/>
-                    <wp:effectExtent l="0" t="0" r="3175" b="635"/>
-                    <wp:wrapNone/>
-                    <wp:docPr id="114" name="Group 114"/>
-                    <wp:cNvGraphicFramePr/>
-                    <a:graphic xmlns:a="http://schemas.openxmlformats.org/drawingml/2006/main">
-                      <a:graphicData uri="http://schemas.microsoft.com/office/word/2010/wordprocessingGroup">
-                        <wpg:wgp>
-                          <wpg:cNvGrpSpPr/>
-                          <wpg:grpSpPr>
-                            <a:xfrm>
-                              <a:off x="0" y="0"/>
-                              <a:ext cx="228600" cy="9144000"/>
-                              <a:chOff x="0" y="0"/>
-                              <a:chExt cx="228600" cy="9144000"/>
-                            </a:xfrm>
-                          </wpg:grpSpPr>
-                          <wps:wsp>
-                            <wps:cNvPr id="115" name="Rectangle 115"/>
-                            <wps:cNvSpPr/>
-                            <wps:spPr>
-                              <a:xfrm>
-                                <a:off x="0" y="0"/>
-                                <a:ext cx="228600" cy="8782050"/>
-                              </a:xfrm>
-                              <a:prstGeom prst="rect">
-                                <a:avLst/>
-                              </a:prstGeom>
-                              <a:solidFill>
-                                <a:schemeClr val="accent2"/>
-                              </a:solidFill>
-                              <a:ln>
-                                <a:noFill/>
-                              </a:ln>
-                            </wps:spPr>
-                            <wps:style>
-                              <a:lnRef idx="2">
-                                <a:schemeClr val="accent1">
-                                  <a:shade val="50000"/>
-                                </a:schemeClr>
-                              </a:lnRef>
-                              <a:fillRef idx="1">
-                                <a:schemeClr val="accent1"/>
-                              </a:fillRef>
-                              <a:effectRef idx="0">
-                                <a:schemeClr val="accent1"/>
-                              </a:effectRef>
-                              <a:fontRef idx="minor">
-                                <a:schemeClr val="lt1"/>
-                              </a:fontRef>
-                            </wps:style>
-                            <wps:bodyPr rot="0" spcFirstLastPara="0" vertOverflow="overflow" horzOverflow="overflow" vert="horz" wrap="square" lIns="91440" tIns="45720" rIns="91440" bIns="45720" numCol="1" spcCol="0" rtlCol="0" fromWordArt="0" anchor="ctr" anchorCtr="0" forceAA="0" compatLnSpc="1">
-                              <a:prstTxWarp prst="textNoShape">
-                                <a:avLst/>
-                              </a:prstTxWarp>
-                              <a:noAutofit/>
-                            </wps:bodyPr>
-                          </wps:wsp>
-                          <wps:wsp>
-                            <wps:cNvPr id="116" name="Rectangle 116"/>
-                            <wps:cNvSpPr>
-                              <a:spLocks noChangeAspect="1"/>
-                            </wps:cNvSpPr>
-                            <wps:spPr>
-                              <a:xfrm>
-                                <a:off x="0" y="8915400"/>
-                                <a:ext cx="228600" cy="228600"/>
-                              </a:xfrm>
-                              <a:prstGeom prst="rect">
-                                <a:avLst/>
-                              </a:prstGeom>
-                              <a:solidFill>
-                                <a:schemeClr val="accent1"/>
-                              </a:solidFill>
-                              <a:ln>
-                                <a:noFill/>
-                              </a:ln>
-                            </wps:spPr>
-                            <wps:style>
-                              <a:lnRef idx="2">
-                                <a:schemeClr val="accent1">
-                                  <a:shade val="50000"/>
-                                </a:schemeClr>
-                              </a:lnRef>
-                              <a:fillRef idx="1">
-                                <a:schemeClr val="accent1"/>
-                              </a:fillRef>
-                              <a:effectRef idx="0">
-                                <a:schemeClr val="accent1"/>
-                              </a:effectRef>
-                              <a:fontRef idx="minor">
-                                <a:schemeClr val="lt1"/>
-                              </a:fontRef>
-                            </wps:style>
-                            <wps:bodyPr rot="0" spcFirstLastPara="0" vertOverflow="overflow" horzOverflow="overflow" vert="horz" wrap="square" lIns="91440" tIns="45720" rIns="91440" bIns="45720" numCol="1" spcCol="0" rtlCol="0" fromWordArt="0" anchor="ctr" anchorCtr="0" forceAA="0" compatLnSpc="1">
-                              <a:prstTxWarp prst="textNoShape">
-                                <a:avLst/>
-                              </a:prstTxWarp>
-                              <a:noAutofit/>
-                            </wps:bodyPr>
-                          </wps:wsp>
-                        </wpg:wgp>
-                      </a:graphicData>
-                    </a:graphic>
-                    <wp14:sizeRelH relativeFrom="page">
-                      <wp14:pctWidth>2900</wp14:pctWidth>
-                    </wp14:sizeRelH>
-                    <wp14:sizeRelV relativeFrom="page">
-                      <wp14:pctHeight>90900</wp14:pctHeight>
-                    </wp14:sizeRelV>
-                  </wp:anchor>
-                </w:drawing>
-              </mc:Choice>
-              <mc:Fallback>
-                <w:pict>
-                  <v:group w14:anchorId="1CAA3E5D" id="Group 114" o:spid="_x0000_s1026" style="position:absolute;margin-left:0;margin-top:0;width:18pt;height:10in;z-index:251659264;mso-width-percent:29;mso-height-percent:909;mso-left-percent:45;mso-position-horizontal-relative:page;mso-position-vertical:center;mso-position-vertical-relative:page;mso-width-percent:29;mso-height-percent:909;mso-left-percent:45" coordsize="2286,91440" o:gfxdata="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">
-                    <v:rect id="Rectangle 115" o:spid="_x0000_s1027" style="position:absolute;width:2286;height:87820;visibility:visible;mso-wrap-style:square;v-text-anchor:middle" o:gfxdata="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" fillcolor="#a3a3c1 [3205]" stroked="f" strokeweight="1pt"/>
-                    <v:rect id="Rectangle 116" o:spid="_x0000_s1028" style="position:absolute;top:89154;width:2286;height:2286;visibility:visible;mso-wrap-style:square;v-text-anchor:middle" o:gfxdata="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" fillcolor="#4c4c72 [3204]" stroked="f" strokeweight="1pt">
-                      <v:path arrowok="t"/>
-                      <o:lock v:ext="edit" aspectratio="t"/>
-                    </v:rect>
-                    <w10:wrap anchorx="page" anchory="page"/>
-                  </v:group>
-                </w:pict>
-              </mc:Fallback>
-            </mc:AlternateContent>
+            <w:pict>
+              <v:group id="Group 114" o:spid="_x0000_s1032" style="position:absolute;margin-left:0;margin-top:0;width:18pt;height:10in;z-index:251659264;mso-width-percent:29;mso-height-percent:909;mso-left-percent:45;mso-position-horizontal-relative:page;mso-position-vertical:center;mso-position-vertical-relative:page;mso-width-percent:29;mso-height-percent:909;mso-left-percent:45" coordsize="2286,91440" o:gfxdata="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">
+                <v:rect id="Rectangle 115" o:spid="_x0000_s1034" style="position:absolute;width:2286;height:87820;visibility:visible;v-text-anchor:middle" o:gfxdata="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" fillcolor="#a3a3c1 [3205]" stroked="f" strokeweight="1pt"/>
+                <v:rect id="Rectangle 116" o:spid="_x0000_s1033" style="position:absolute;top:89154;width:2286;height:2286;visibility:visible;v-text-anchor:middle" o:gfxdata="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" fillcolor="#4c4c72 [3204]" stroked="f" strokeweight="1pt">
+                  <v:path arrowok="t"/>
+                  <o:lock v:ext="edit" aspectratio="t"/>
+                </v:rect>
+                <w10:wrap anchorx="page" anchory="page"/>
+              </v:group>
+            </w:pict>
           </w:r>
           <w:r>
             <w:br w:type="page"/>
@@ -2752,14 +2078,11 @@
             <v:path o:extrusionok="f" gradientshapeok="t" o:connecttype="rect"/>
             <o:lock v:ext="edit" aspectratio="t"/>
           </v:shapetype>
-          <v:shape id="_x0000_i1025" type="#_x0000_t75" style="width:467.6pt;height:345.05pt" o:ole="">
+          <v:shape id="_x0000_i1025" type="#_x0000_t75" style="width:467.25pt;height:345pt" o:ole="">
             <v:imagedata r:id="rId9" o:title=""/>
           </v:shape>
-          <o:OLEObject Type="Embed" ProgID="Visio.Drawing.15" ShapeID="_x0000_i1025" DrawAspect="Content" ObjectID="_1486313822" r:id="rId10"/>
+          <o:OLEObject Type="Embed" ProgID="Visio.Drawing.15" ShapeID="_x0000_i1025" DrawAspect="Content" ObjectID="_1486460427" r:id="rId10"/>
         </w:object>
-      </w:r>
-      <w:r>
-        <w:t xml:space="preserve"> </w:t>
       </w:r>
     </w:p>
     <w:p/>
@@ -2794,10 +2117,10 @@
     <w:p>
       <w:r>
         <w:object w:dxaOrig="9337" w:dyaOrig="6276">
-          <v:shape id="_x0000_i1026" type="#_x0000_t75" style="width:466.85pt;height:313.8pt" o:ole="">
+          <v:shape id="_x0000_i1026" type="#_x0000_t75" style="width:466.5pt;height:313.5pt" o:ole="">
             <v:imagedata r:id="rId11" o:title=""/>
           </v:shape>
-          <o:OLEObject Type="Embed" ProgID="Visio.Drawing.15" ShapeID="_x0000_i1026" DrawAspect="Content" ObjectID="_1486313823" r:id="rId12"/>
+          <o:OLEObject Type="Embed" ProgID="Visio.Drawing.15" ShapeID="_x0000_i1026" DrawAspect="Content" ObjectID="_1486460428" r:id="rId12"/>
         </w:object>
       </w:r>
     </w:p>
@@ -2816,10 +2139,10 @@
     <w:p>
       <w:r>
         <w:object w:dxaOrig="8352" w:dyaOrig="6972">
-          <v:shape id="_x0000_i1027" type="#_x0000_t75" style="width:417.6pt;height:348.6pt" o:ole="">
+          <v:shape id="_x0000_i1027" type="#_x0000_t75" style="width:417.75pt;height:348.75pt" o:ole="">
             <v:imagedata r:id="rId13" o:title=""/>
           </v:shape>
-          <o:OLEObject Type="Embed" ProgID="Visio.Drawing.15" ShapeID="_x0000_i1027" DrawAspect="Content" ObjectID="_1486313824" r:id="rId14"/>
+          <o:OLEObject Type="Embed" ProgID="Visio.Drawing.15" ShapeID="_x0000_i1027" DrawAspect="Content" ObjectID="_1486460429" r:id="rId14"/>
         </w:object>
       </w:r>
     </w:p>
@@ -2913,7 +2236,7 @@
       <w:tblPr>
         <w:tblStyle w:val="TableGrid"/>
         <w:tblW w:w="0" w:type="auto"/>
-        <w:tblLook w:val="04A0" w:firstRow="1" w:lastRow="0" w:firstColumn="1" w:lastColumn="0" w:noHBand="0" w:noVBand="1"/>
+        <w:tblLook w:val="04A0"/>
       </w:tblPr>
       <w:tblGrid>
         <w:gridCol w:w="222"/>
@@ -3016,10 +2339,10 @@
     <w:p/>
     <w:tbl>
       <w:tblPr>
-        <w:tblStyle w:val="GridTable5Dark-Accent1"/>
+        <w:tblStyle w:val="GridTable5DarkAccent1"/>
         <w:tblpPr w:leftFromText="180" w:rightFromText="180" w:vertAnchor="text" w:horzAnchor="page" w:tblpX="937" w:tblpY="320"/>
         <w:tblW w:w="10691" w:type="dxa"/>
-        <w:tblLook w:val="04A0" w:firstRow="1" w:lastRow="0" w:firstColumn="1" w:lastColumn="0" w:noHBand="0" w:noVBand="1"/>
+        <w:tblLook w:val="04A0"/>
       </w:tblPr>
       <w:tblGrid>
         <w:gridCol w:w="3563"/>
@@ -3028,12 +2351,12 @@
       </w:tblGrid>
       <w:tr>
         <w:trPr>
-          <w:cnfStyle w:val="100000000000" w:firstRow="1" w:lastRow="0" w:firstColumn="0" w:lastColumn="0" w:oddVBand="0" w:evenVBand="0" w:oddHBand="0" w:evenHBand="0" w:firstRowFirstColumn="0" w:firstRowLastColumn="0" w:lastRowFirstColumn="0" w:lastRowLastColumn="0"/>
+          <w:cnfStyle w:val="100000000000"/>
           <w:trHeight w:val="256"/>
         </w:trPr>
         <w:tc>
           <w:tcPr>
-            <w:cnfStyle w:val="001000000000" w:firstRow="0" w:lastRow="0" w:firstColumn="1" w:lastColumn="0" w:oddVBand="0" w:evenVBand="0" w:oddHBand="0" w:evenHBand="0" w:firstRowFirstColumn="0" w:firstRowLastColumn="0" w:lastRowFirstColumn="0" w:lastRowLastColumn="0"/>
+            <w:cnfStyle w:val="001000000000"/>
             <w:tcW w:w="3563" w:type="dxa"/>
           </w:tcPr>
           <w:p>
@@ -3052,7 +2375,7 @@
           <w:p>
             <w:pPr>
               <w:jc w:val="center"/>
-              <w:cnfStyle w:val="100000000000" w:firstRow="1" w:lastRow="0" w:firstColumn="0" w:lastColumn="0" w:oddVBand="0" w:evenVBand="0" w:oddHBand="0" w:evenHBand="0" w:firstRowFirstColumn="0" w:firstRowLastColumn="0" w:lastRowFirstColumn="0" w:lastRowLastColumn="0"/>
+              <w:cnfStyle w:val="100000000000"/>
             </w:pPr>
             <w:r>
               <w:t>DATA</w:t>
@@ -3066,7 +2389,7 @@
           <w:p>
             <w:pPr>
               <w:jc w:val="center"/>
-              <w:cnfStyle w:val="100000000000" w:firstRow="1" w:lastRow="0" w:firstColumn="0" w:lastColumn="0" w:oddVBand="0" w:evenVBand="0" w:oddHBand="0" w:evenHBand="0" w:firstRowFirstColumn="0" w:firstRowLastColumn="0" w:lastRowFirstColumn="0" w:lastRowLastColumn="0"/>
+              <w:cnfStyle w:val="100000000000"/>
             </w:pPr>
             <w:r>
               <w:t>Description</w:t>
@@ -3076,12 +2399,12 @@
       </w:tr>
       <w:tr>
         <w:trPr>
-          <w:cnfStyle w:val="000000100000" w:firstRow="0" w:lastRow="0" w:firstColumn="0" w:lastColumn="0" w:oddVBand="0" w:evenVBand="0" w:oddHBand="1" w:evenHBand="0" w:firstRowFirstColumn="0" w:firstRowLastColumn="0" w:lastRowFirstColumn="0" w:lastRowLastColumn="0"/>
+          <w:cnfStyle w:val="000000100000"/>
           <w:trHeight w:val="781"/>
         </w:trPr>
         <w:tc>
           <w:tcPr>
-            <w:cnfStyle w:val="001000000000" w:firstRow="0" w:lastRow="0" w:firstColumn="1" w:lastColumn="0" w:oddVBand="0" w:evenVBand="0" w:oddHBand="0" w:evenHBand="0" w:firstRowFirstColumn="0" w:firstRowLastColumn="0" w:lastRowFirstColumn="0" w:lastRowLastColumn="0"/>
+            <w:cnfStyle w:val="001000000000"/>
             <w:tcW w:w="3563" w:type="dxa"/>
             <w:shd w:val="clear" w:color="auto" w:fill="04BBFF" w:themeFill="text2" w:themeFillShade="BF"/>
           </w:tcPr>
@@ -3101,7 +2424,7 @@
           </w:tcPr>
           <w:p>
             <w:pPr>
-              <w:cnfStyle w:val="000000100000" w:firstRow="0" w:lastRow="0" w:firstColumn="0" w:lastColumn="0" w:oddVBand="0" w:evenVBand="0" w:oddHBand="1" w:evenHBand="0" w:firstRowFirstColumn="0" w:firstRowLastColumn="0" w:lastRowFirstColumn="0" w:lastRowLastColumn="0"/>
+              <w:cnfStyle w:val="000000100000"/>
             </w:pPr>
             <w:r>
               <w:t>No data</w:t>
@@ -3115,7 +2438,7 @@
           </w:tcPr>
           <w:p>
             <w:pPr>
-              <w:cnfStyle w:val="000000100000" w:firstRow="0" w:lastRow="0" w:firstColumn="0" w:lastColumn="0" w:oddVBand="0" w:evenVBand="0" w:oddHBand="1" w:evenHBand="0" w:firstRowFirstColumn="0" w:firstRowLastColumn="0" w:lastRowFirstColumn="0" w:lastRowLastColumn="0"/>
+              <w:cnfStyle w:val="000000100000"/>
             </w:pPr>
             <w:r>
               <w:t xml:space="preserve">Message from client to server </w:t>
@@ -3138,7 +2461,7 @@
         </w:trPr>
         <w:tc>
           <w:tcPr>
-            <w:cnfStyle w:val="001000000000" w:firstRow="0" w:lastRow="0" w:firstColumn="1" w:lastColumn="0" w:oddVBand="0" w:evenVBand="0" w:oddHBand="0" w:evenHBand="0" w:firstRowFirstColumn="0" w:firstRowLastColumn="0" w:lastRowFirstColumn="0" w:lastRowLastColumn="0"/>
+            <w:cnfStyle w:val="001000000000"/>
             <w:tcW w:w="3563" w:type="dxa"/>
             <w:shd w:val="clear" w:color="auto" w:fill="987200" w:themeFill="accent5" w:themeFillShade="BF"/>
           </w:tcPr>
@@ -3158,7 +2481,7 @@
           </w:tcPr>
           <w:p>
             <w:pPr>
-              <w:cnfStyle w:val="000000000000" w:firstRow="0" w:lastRow="0" w:firstColumn="0" w:lastColumn="0" w:oddVBand="0" w:evenVBand="0" w:oddHBand="0" w:evenHBand="0" w:firstRowFirstColumn="0" w:firstRowLastColumn="0" w:lastRowFirstColumn="0" w:lastRowLastColumn="0"/>
+              <w:cnfStyle w:val="000000000000"/>
             </w:pPr>
             <w:r>
               <w:t>Name of song to be played</w:t>
@@ -3172,7 +2495,7 @@
           </w:tcPr>
           <w:p>
             <w:pPr>
-              <w:cnfStyle w:val="000000000000" w:firstRow="0" w:lastRow="0" w:firstColumn="0" w:lastColumn="0" w:oddVBand="0" w:evenVBand="0" w:oddHBand="0" w:evenHBand="0" w:firstRowFirstColumn="0" w:firstRowLastColumn="0" w:lastRowFirstColumn="0" w:lastRowLastColumn="0"/>
+              <w:cnfStyle w:val="000000000000"/>
             </w:pPr>
             <w:r>
               <w:t>Message from client specifying the peer-to-peer song that they would like to listen. This should trigger a UDP connection between the client and server</w:t>
@@ -3185,12 +2508,12 @@
       </w:tr>
       <w:tr>
         <w:trPr>
-          <w:cnfStyle w:val="000000100000" w:firstRow="0" w:lastRow="0" w:firstColumn="0" w:lastColumn="0" w:oddVBand="0" w:evenVBand="0" w:oddHBand="1" w:evenHBand="0" w:firstRowFirstColumn="0" w:firstRowLastColumn="0" w:lastRowFirstColumn="0" w:lastRowLastColumn="0"/>
+          <w:cnfStyle w:val="000000100000"/>
           <w:trHeight w:val="1306"/>
         </w:trPr>
         <w:tc>
           <w:tcPr>
-            <w:cnfStyle w:val="001000000000" w:firstRow="0" w:lastRow="0" w:firstColumn="1" w:lastColumn="0" w:oddVBand="0" w:evenVBand="0" w:oddHBand="0" w:evenHBand="0" w:firstRowFirstColumn="0" w:firstRowLastColumn="0" w:lastRowFirstColumn="0" w:lastRowLastColumn="0"/>
+            <w:cnfStyle w:val="001000000000"/>
             <w:tcW w:w="3563" w:type="dxa"/>
             <w:shd w:val="clear" w:color="auto" w:fill="987200" w:themeFill="accent5" w:themeFillShade="BF"/>
           </w:tcPr>
@@ -3210,7 +2533,7 @@
           </w:tcPr>
           <w:p>
             <w:pPr>
-              <w:cnfStyle w:val="000000100000" w:firstRow="0" w:lastRow="0" w:firstColumn="0" w:lastColumn="0" w:oddVBand="0" w:evenVBand="0" w:oddHBand="1" w:evenHBand="0" w:firstRowFirstColumn="0" w:firstRowLastColumn="0" w:lastRowFirstColumn="0" w:lastRowLastColumn="0"/>
+              <w:cnfStyle w:val="000000100000"/>
             </w:pPr>
             <w:r>
               <w:t>Name of song to be saved</w:t>
@@ -3224,7 +2547,7 @@
           </w:tcPr>
           <w:p>
             <w:pPr>
-              <w:cnfStyle w:val="000000100000" w:firstRow="0" w:lastRow="0" w:firstColumn="0" w:lastColumn="0" w:oddVBand="0" w:evenVBand="0" w:oddHBand="1" w:evenHBand="0" w:firstRowFirstColumn="0" w:firstRowLastColumn="0" w:lastRowFirstColumn="0" w:lastRowLastColumn="0"/>
+              <w:cnfStyle w:val="000000100000"/>
             </w:pPr>
             <w:r>
               <w:t>Sent by client to the server to request a song to be saved</w:t>
@@ -3241,7 +2564,7 @@
         </w:trPr>
         <w:tc>
           <w:tcPr>
-            <w:cnfStyle w:val="001000000000" w:firstRow="0" w:lastRow="0" w:firstColumn="1" w:lastColumn="0" w:oddVBand="0" w:evenVBand="0" w:oddHBand="0" w:evenHBand="0" w:firstRowFirstColumn="0" w:firstRowLastColumn="0" w:lastRowFirstColumn="0" w:lastRowLastColumn="0"/>
+            <w:cnfStyle w:val="001000000000"/>
             <w:tcW w:w="3563" w:type="dxa"/>
             <w:shd w:val="clear" w:color="auto" w:fill="4C4C72" w:themeFill="accent3" w:themeFillShade="BF"/>
           </w:tcPr>
@@ -3261,7 +2584,7 @@
           </w:tcPr>
           <w:p>
             <w:pPr>
-              <w:cnfStyle w:val="000000000000" w:firstRow="0" w:lastRow="0" w:firstColumn="0" w:lastColumn="0" w:oddVBand="0" w:evenVBand="0" w:oddHBand="0" w:evenHBand="0" w:firstRowFirstColumn="0" w:firstRowLastColumn="0" w:lastRowFirstColumn="0" w:lastRowLastColumn="0"/>
+              <w:cnfStyle w:val="000000000000"/>
             </w:pPr>
             <w:r>
               <w:t>Name of each song that is availa</w:t>
@@ -3281,7 +2604,7 @@
           </w:p>
           <w:p>
             <w:pPr>
-              <w:cnfStyle w:val="000000000000" w:firstRow="0" w:lastRow="0" w:firstColumn="0" w:lastColumn="0" w:oddVBand="0" w:evenVBand="0" w:oddHBand="0" w:evenHBand="0" w:firstRowFirstColumn="0" w:firstRowLastColumn="0" w:lastRowFirstColumn="0" w:lastRowLastColumn="0"/>
+              <w:cnfStyle w:val="000000000000"/>
             </w:pPr>
             <w:r>
               <w:t>EX: Imagine^John Lennon|Let It Be^The Beatles</w:t>
@@ -3295,7 +2618,7 @@
           </w:tcPr>
           <w:p>
             <w:pPr>
-              <w:cnfStyle w:val="000000000000" w:firstRow="0" w:lastRow="0" w:firstColumn="0" w:lastColumn="0" w:oddVBand="0" w:evenVBand="0" w:oddHBand="0" w:evenHBand="0" w:firstRowFirstColumn="0" w:firstRowLastColumn="0" w:lastRowFirstColumn="0" w:lastRowLastColumn="0"/>
+              <w:cnfStyle w:val="000000000000"/>
             </w:pPr>
             <w:r>
               <w:t xml:space="preserve">Message from server to client upon multicast connection. The server sends the name and artist </w:t>
@@ -3311,12 +2634,12 @@
       </w:tr>
       <w:tr>
         <w:trPr>
-          <w:cnfStyle w:val="000000100000" w:firstRow="0" w:lastRow="0" w:firstColumn="0" w:lastColumn="0" w:oddVBand="0" w:evenVBand="0" w:oddHBand="1" w:evenHBand="0" w:firstRowFirstColumn="0" w:firstRowLastColumn="0" w:lastRowFirstColumn="0" w:lastRowLastColumn="0"/>
+          <w:cnfStyle w:val="000000100000"/>
           <w:trHeight w:val="256"/>
         </w:trPr>
         <w:tc>
           <w:tcPr>
-            <w:cnfStyle w:val="001000000000" w:firstRow="0" w:lastRow="0" w:firstColumn="1" w:lastColumn="0" w:oddVBand="0" w:evenVBand="0" w:oddHBand="0" w:evenHBand="0" w:firstRowFirstColumn="0" w:firstRowLastColumn="0" w:lastRowFirstColumn="0" w:lastRowLastColumn="0"/>
+            <w:cnfStyle w:val="001000000000"/>
             <w:tcW w:w="3563" w:type="dxa"/>
           </w:tcPr>
           <w:p>
@@ -3334,7 +2657,7 @@
           </w:tcPr>
           <w:p>
             <w:pPr>
-              <w:cnfStyle w:val="000000100000" w:firstRow="0" w:lastRow="0" w:firstColumn="0" w:lastColumn="0" w:oddVBand="0" w:evenVBand="0" w:oddHBand="1" w:evenHBand="0" w:firstRowFirstColumn="0" w:firstRowLastColumn="0" w:lastRowFirstColumn="0" w:lastRowLastColumn="0"/>
+              <w:cnfStyle w:val="000000100000"/>
             </w:pPr>
             <w:r>
               <w:t>Name of the song playing current with the corresponding information separated by a ‘^’</w:t>
@@ -3342,12 +2665,12 @@
           </w:p>
           <w:p>
             <w:pPr>
-              <w:cnfStyle w:val="000000100000" w:firstRow="0" w:lastRow="0" w:firstColumn="0" w:lastColumn="0" w:oddVBand="0" w:evenVBand="0" w:oddHBand="1" w:evenHBand="0" w:firstRowFirstColumn="0" w:firstRowLastColumn="0" w:lastRowFirstColumn="0" w:lastRowLastColumn="0"/>
+              <w:cnfStyle w:val="000000100000"/>
             </w:pPr>
           </w:p>
           <w:p>
             <w:pPr>
-              <w:cnfStyle w:val="000000100000" w:firstRow="0" w:lastRow="0" w:firstColumn="0" w:lastColumn="0" w:oddVBand="0" w:evenVBand="0" w:oddHBand="1" w:evenHBand="0" w:firstRowFirstColumn="0" w:firstRowLastColumn="0" w:lastRowFirstColumn="0" w:lastRowLastColumn="0"/>
+              <w:cnfStyle w:val="000000100000"/>
             </w:pPr>
             <w:r>
               <w:t>Format: name^artist^album^length</w:t>
@@ -3355,12 +2678,12 @@
           </w:p>
           <w:p>
             <w:pPr>
-              <w:cnfStyle w:val="000000100000" w:firstRow="0" w:lastRow="0" w:firstColumn="0" w:lastColumn="0" w:oddVBand="0" w:evenVBand="0" w:oddHBand="1" w:evenHBand="0" w:firstRowFirstColumn="0" w:firstRowLastColumn="0" w:lastRowFirstColumn="0" w:lastRowLastColumn="0"/>
+              <w:cnfStyle w:val="000000100000"/>
             </w:pPr>
           </w:p>
           <w:p>
             <w:pPr>
-              <w:cnfStyle w:val="000000100000" w:firstRow="0" w:lastRow="0" w:firstColumn="0" w:lastColumn="0" w:oddVBand="0" w:evenVBand="0" w:oddHBand="1" w:evenHBand="0" w:firstRowFirstColumn="0" w:firstRowLastColumn="0" w:lastRowFirstColumn="0" w:lastRowLastColumn="0"/>
+              <w:cnfStyle w:val="000000100000"/>
             </w:pPr>
             <w:r>
               <w:t>EX: Imagine^John Lennon^</w:t>
@@ -3376,7 +2699,7 @@
           </w:tcPr>
           <w:p>
             <w:pPr>
-              <w:cnfStyle w:val="000000100000" w:firstRow="0" w:lastRow="0" w:firstColumn="0" w:lastColumn="0" w:oddVBand="0" w:evenVBand="0" w:oddHBand="1" w:evenHBand="0" w:firstRowFirstColumn="0" w:firstRowLastColumn="0" w:lastRowFirstColumn="0" w:lastRowLastColumn="0"/>
+              <w:cnfStyle w:val="000000100000"/>
             </w:pPr>
             <w:r>
               <w:t xml:space="preserve">Message sent from server to client </w:t>
@@ -3393,7 +2716,7 @@
         </w:trPr>
         <w:tc>
           <w:tcPr>
-            <w:cnfStyle w:val="001000000000" w:firstRow="0" w:lastRow="0" w:firstColumn="1" w:lastColumn="0" w:oddVBand="0" w:evenVBand="0" w:oddHBand="0" w:evenHBand="0" w:firstRowFirstColumn="0" w:firstRowLastColumn="0" w:lastRowFirstColumn="0" w:lastRowLastColumn="0"/>
+            <w:cnfStyle w:val="001000000000"/>
             <w:tcW w:w="3563" w:type="dxa"/>
           </w:tcPr>
           <w:p>
@@ -3411,7 +2734,7 @@
           </w:tcPr>
           <w:p>
             <w:pPr>
-              <w:cnfStyle w:val="000000000000" w:firstRow="0" w:lastRow="0" w:firstColumn="0" w:lastColumn="0" w:oddVBand="0" w:evenVBand="0" w:oddHBand="0" w:evenHBand="0" w:firstRowFirstColumn="0" w:firstRowLastColumn="0" w:lastRowFirstColumn="0" w:lastRowLastColumn="0"/>
+              <w:cnfStyle w:val="000000000000"/>
             </w:pPr>
             <w:r>
               <w:t>Empty</w:t>
@@ -3424,7 +2747,7 @@
           </w:tcPr>
           <w:p>
             <w:pPr>
-              <w:cnfStyle w:val="000000000000" w:firstRow="0" w:lastRow="0" w:firstColumn="0" w:lastColumn="0" w:oddVBand="0" w:evenVBand="0" w:oddHBand="0" w:evenHBand="0" w:firstRowFirstColumn="0" w:firstRowLastColumn="0" w:lastRowFirstColumn="0" w:lastRowLastColumn="0"/>
+              <w:cnfStyle w:val="000000000000"/>
             </w:pPr>
             <w:r>
               <w:t>Server to clients indicating the current song is done</w:t>
@@ -3434,12 +2757,12 @@
       </w:tr>
       <w:tr>
         <w:trPr>
-          <w:cnfStyle w:val="000000100000" w:firstRow="0" w:lastRow="0" w:firstColumn="0" w:lastColumn="0" w:oddVBand="0" w:evenVBand="0" w:oddHBand="1" w:evenHBand="0" w:firstRowFirstColumn="0" w:firstRowLastColumn="0" w:lastRowFirstColumn="0" w:lastRowLastColumn="0"/>
+          <w:cnfStyle w:val="000000100000"/>
           <w:trHeight w:val="256"/>
         </w:trPr>
         <w:tc>
           <w:tcPr>
-            <w:cnfStyle w:val="001000000000" w:firstRow="0" w:lastRow="0" w:firstColumn="1" w:lastColumn="0" w:oddVBand="0" w:evenVBand="0" w:oddHBand="0" w:evenHBand="0" w:firstRowFirstColumn="0" w:firstRowLastColumn="0" w:lastRowFirstColumn="0" w:lastRowLastColumn="0"/>
+            <w:cnfStyle w:val="001000000000"/>
             <w:tcW w:w="3563" w:type="dxa"/>
           </w:tcPr>
           <w:p>
@@ -3457,7 +2780,7 @@
           </w:tcPr>
           <w:p>
             <w:pPr>
-              <w:cnfStyle w:val="000000100000" w:firstRow="0" w:lastRow="0" w:firstColumn="0" w:lastColumn="0" w:oddVBand="0" w:evenVBand="0" w:oddHBand="1" w:evenHBand="0" w:firstRowFirstColumn="0" w:firstRowLastColumn="0" w:lastRowFirstColumn="0" w:lastRowLastColumn="0"/>
+              <w:cnfStyle w:val="000000100000"/>
             </w:pPr>
             <w:r>
               <w:t>List of IPs of currently listening devices</w:t>
@@ -3465,12 +2788,12 @@
           </w:p>
           <w:p>
             <w:pPr>
-              <w:cnfStyle w:val="000000100000" w:firstRow="0" w:lastRow="0" w:firstColumn="0" w:lastColumn="0" w:oddVBand="0" w:evenVBand="0" w:oddHBand="1" w:evenHBand="0" w:firstRowFirstColumn="0" w:firstRowLastColumn="0" w:lastRowFirstColumn="0" w:lastRowLastColumn="0"/>
+              <w:cnfStyle w:val="000000100000"/>
             </w:pPr>
           </w:p>
           <w:p>
             <w:pPr>
-              <w:cnfStyle w:val="000000100000" w:firstRow="0" w:lastRow="0" w:firstColumn="0" w:lastColumn="0" w:oddVBand="0" w:evenVBand="0" w:oddHBand="1" w:evenHBand="0" w:firstRowFirstColumn="0" w:firstRowLastColumn="0" w:lastRowFirstColumn="0" w:lastRowLastColumn="0"/>
+              <w:cnfStyle w:val="000000100000"/>
             </w:pPr>
             <w:r>
               <w:t>Format: IP|IP|IP</w:t>
@@ -3483,7 +2806,7 @@
           </w:tcPr>
           <w:p>
             <w:pPr>
-              <w:cnfStyle w:val="000000100000" w:firstRow="0" w:lastRow="0" w:firstColumn="0" w:lastColumn="0" w:oddVBand="0" w:evenVBand="0" w:oddHBand="1" w:evenHBand="0" w:firstRowFirstColumn="0" w:firstRowLastColumn="0" w:lastRowFirstColumn="0" w:lastRowLastColumn="0"/>
+              <w:cnfStyle w:val="000000100000"/>
             </w:pPr>
             <w:r>
               <w:t xml:space="preserve">Server to client to specify all currently listening clients and its own IP for microphone capabilities. </w:t>
@@ -3522,14 +2845,536 @@
       </w:r>
     </w:p>
     <w:p/>
+    <w:p>
+      <w:pPr>
+        <w:rPr>
+          <w:b/>
+        </w:rPr>
+      </w:pPr>
+      <w:r>
+        <w:rPr>
+          <w:b/>
+        </w:rPr>
+        <w:t>Initialize Server</w:t>
+      </w:r>
+    </w:p>
+    <w:p>
+      <w:pPr>
+        <w:spacing w:after="0" w:line="240" w:lineRule="auto"/>
+      </w:pPr>
+      <w:r>
+        <w:t>Set up GUI</w:t>
+      </w:r>
+    </w:p>
+    <w:p>
+      <w:pPr>
+        <w:spacing w:after="0" w:line="240" w:lineRule="auto"/>
+      </w:pPr>
+      <w:r>
+        <w:t>Initialize Multicast // details to come later</w:t>
+      </w:r>
+    </w:p>
+    <w:p>
+      <w:pPr>
+        <w:spacing w:after="0" w:line="240" w:lineRule="auto"/>
+      </w:pPr>
+      <w:r>
+        <w:t>Load Songs</w:t>
+      </w:r>
+    </w:p>
+    <w:p>
+      <w:pPr>
+        <w:spacing w:after="0" w:line="240" w:lineRule="auto"/>
+      </w:pPr>
+      <w:r>
+        <w:t>create Accept thread</w:t>
+      </w:r>
+    </w:p>
+    <w:p>
+      <w:pPr>
+        <w:spacing w:after="0" w:line="240" w:lineRule="auto"/>
+      </w:pPr>
+      <w:r>
+        <w:t>Start multicasting on random until server shuts down</w:t>
+      </w:r>
+    </w:p>
+    <w:p/>
+    <w:p>
+      <w:pPr>
+        <w:rPr>
+          <w:b/>
+        </w:rPr>
+      </w:pPr>
+      <w:r>
+        <w:rPr>
+          <w:b/>
+        </w:rPr>
+        <w:t>Accept Thread</w:t>
+      </w:r>
+    </w:p>
+    <w:p>
+      <w:pPr>
+        <w:spacing w:after="0" w:line="240" w:lineRule="auto"/>
+      </w:pPr>
+      <w:r>
+        <w:t>while true</w:t>
+      </w:r>
+    </w:p>
+    <w:p>
+      <w:pPr>
+        <w:spacing w:after="0" w:line="240" w:lineRule="auto"/>
+      </w:pPr>
+      <w:r>
+        <w:t>Create a socket and Listen on SERVER TCP LISTEN PORT</w:t>
+      </w:r>
+    </w:p>
+    <w:p>
+      <w:pPr>
+        <w:spacing w:after="0" w:line="240" w:lineRule="auto"/>
+      </w:pPr>
+      <w:r>
+        <w:t xml:space="preserve">when a new connection arrives, validate </w:t>
+      </w:r>
+    </w:p>
+    <w:p>
+      <w:pPr>
+        <w:spacing w:after="0" w:line="240" w:lineRule="auto"/>
+      </w:pPr>
+      <w:r>
+        <w:t>if valid, create new Session to handle connection</w:t>
+      </w:r>
+    </w:p>
+    <w:p/>
+    <w:p>
+      <w:pPr>
+        <w:rPr>
+          <w:b/>
+        </w:rPr>
+      </w:pPr>
+      <w:r>
+        <w:rPr>
+          <w:b/>
+        </w:rPr>
+        <w:t>CreateSession</w:t>
+      </w:r>
+    </w:p>
+    <w:p>
+      <w:pPr>
+        <w:spacing w:after="0" w:line="240" w:lineRule="auto"/>
+      </w:pPr>
+      <w:r>
+        <w:t>allocate new session structure</w:t>
+      </w:r>
+    </w:p>
+    <w:p>
+      <w:pPr>
+        <w:spacing w:after="0" w:line="240" w:lineRule="auto"/>
+      </w:pPr>
+      <w:r>
+        <w:t>initialize control socket</w:t>
+      </w:r>
+    </w:p>
+    <w:p>
+      <w:pPr>
+        <w:spacing w:after="0" w:line="240" w:lineRule="auto"/>
+      </w:pPr>
+      <w:r>
+        <w:t>create control threads: control, mic send, mic rcv, send file</w:t>
+      </w:r>
+    </w:p>
+    <w:p>
+      <w:pPr>
+        <w:spacing w:after="0" w:line="240" w:lineRule="auto"/>
+      </w:pPr>
+      <w:r>
+        <w:t>create semaphore for sending file</w:t>
+      </w:r>
+      <w:r>
+        <w:t xml:space="preserve"> // and any other session sems if needed.. update</w:t>
+      </w:r>
+    </w:p>
+    <w:p>
+      <w:pPr>
+        <w:spacing w:after="0" w:line="240" w:lineRule="auto"/>
+      </w:pPr>
+      <w:r>
+        <w:t>store client network info in session// sockaddr_in</w:t>
+      </w:r>
+    </w:p>
+    <w:p>
+      <w:pPr>
+        <w:spacing w:after="0" w:line="240" w:lineRule="auto"/>
+      </w:pPr>
+      <w:r>
+        <w:t>add session to map of sessions // may need sem for this, used by multiple threads</w:t>
+      </w:r>
+    </w:p>
+    <w:p/>
+    <w:p>
+      <w:pPr>
+        <w:rPr>
+          <w:b/>
+        </w:rPr>
+      </w:pPr>
+      <w:r>
+        <w:rPr>
+          <w:b/>
+        </w:rPr>
+        <w:t>ControlThread</w:t>
+      </w:r>
+    </w:p>
+    <w:p>
+      <w:pPr>
+        <w:spacing w:after="0" w:line="240" w:lineRule="auto"/>
+      </w:pPr>
+      <w:r>
+        <w:t>establish session from void parameter</w:t>
+      </w:r>
+    </w:p>
+    <w:p>
+      <w:pPr>
+        <w:spacing w:after="0" w:line="240" w:lineRule="auto"/>
+      </w:pPr>
+      <w:r>
+        <w:t>set up callback for tcp received to control routine</w:t>
+      </w:r>
+      <w:r>
+        <w:t>//maybe do a send instead, with songlist</w:t>
+      </w:r>
+    </w:p>
+    <w:p>
+      <w:pPr>
+        <w:spacing w:after="0" w:line="240" w:lineRule="auto"/>
+      </w:pPr>
+      <w:r>
+        <w:t>enter alertable state and wait for control socket to receive</w:t>
+      </w:r>
+    </w:p>
+    <w:p/>
+    <w:p>
+      <w:pPr>
+        <w:rPr>
+          <w:b/>
+        </w:rPr>
+      </w:pPr>
+      <w:r>
+        <w:rPr>
+          <w:b/>
+        </w:rPr>
+        <w:t>ControlRoutine</w:t>
+      </w:r>
+    </w:p>
+    <w:p>
+      <w:pPr>
+        <w:spacing w:after="0" w:line="240" w:lineRule="auto"/>
+      </w:pPr>
+      <w:r>
+        <w:t>establish session from socket  used for transfer</w:t>
+      </w:r>
+    </w:p>
+    <w:p>
+      <w:pPr>
+        <w:spacing w:after="0" w:line="240" w:lineRule="auto"/>
+      </w:pPr>
+      <w:r>
+        <w:t>if received data</w:t>
+      </w:r>
+    </w:p>
+    <w:p>
+      <w:pPr>
+        <w:spacing w:after="0" w:line="240" w:lineRule="auto"/>
+      </w:pPr>
+      <w:r>
+        <w:tab/>
+        <w:t>if file transfer requested, start send with protocol requested</w:t>
+      </w:r>
+    </w:p>
+    <w:p>
+      <w:pPr>
+        <w:spacing w:after="0" w:line="240" w:lineRule="auto"/>
+      </w:pPr>
+      <w:r>
+        <w:lastRenderedPageBreak/>
+        <w:tab/>
+        <w:t>if close start cleanup</w:t>
+      </w:r>
+      <w:r>
+        <w:tab/>
+      </w:r>
+    </w:p>
+    <w:p>
+      <w:pPr>
+        <w:spacing w:after="0" w:line="240" w:lineRule="auto"/>
+      </w:pPr>
+      <w:r>
+        <w:tab/>
+        <w:t>if improper message</w:t>
+      </w:r>
+      <w:r>
+        <w:t xml:space="preserve"> </w:t>
+      </w:r>
+      <w:r>
+        <w:t>send error message</w:t>
+      </w:r>
+    </w:p>
+    <w:p>
+      <w:pPr>
+        <w:spacing w:after="0" w:line="240" w:lineRule="auto"/>
+      </w:pPr>
+      <w:r>
+        <w:t>if sending</w:t>
+      </w:r>
+    </w:p>
+    <w:p>
+      <w:pPr>
+        <w:spacing w:after="0" w:line="240" w:lineRule="auto"/>
+      </w:pPr>
+      <w:r>
+        <w:tab/>
+        <w:t>if still data to send, send again</w:t>
+      </w:r>
+    </w:p>
+    <w:p>
+      <w:pPr>
+        <w:spacing w:after="0" w:line="240" w:lineRule="auto"/>
+      </w:pPr>
+      <w:r>
+        <w:tab/>
+        <w:t>else prepare for rece</w:t>
+      </w:r>
+      <w:r>
+        <w:t>ive // do wsa receive with callback to this function</w:t>
+      </w:r>
+    </w:p>
+    <w:p>
+      <w:pPr>
+        <w:rPr>
+          <w:b/>
+        </w:rPr>
+      </w:pPr>
+      <w:r>
+        <w:rPr>
+          <w:b/>
+        </w:rPr>
+        <w:t>SendThread</w:t>
+      </w:r>
+    </w:p>
+    <w:p>
+      <w:pPr>
+        <w:spacing w:after="0" w:line="240" w:lineRule="auto"/>
+      </w:pPr>
+      <w:r>
+        <w:t>get session structure from void parameter</w:t>
+      </w:r>
+    </w:p>
+    <w:p>
+      <w:pPr>
+        <w:spacing w:after="0" w:line="240" w:lineRule="auto"/>
+      </w:pPr>
+      <w:r>
+        <w:t>enter forever loop</w:t>
+      </w:r>
+    </w:p>
+    <w:p>
+      <w:pPr>
+        <w:spacing w:after="0" w:line="240" w:lineRule="auto"/>
+      </w:pPr>
+      <w:r>
+        <w:tab/>
+        <w:t>wait for send semaphore</w:t>
+      </w:r>
+    </w:p>
+    <w:p>
+      <w:pPr>
+        <w:spacing w:after="0" w:line="240" w:lineRule="auto"/>
+      </w:pPr>
+      <w:r>
+        <w:tab/>
+        <w:t>create tcpsocket to send on</w:t>
+      </w:r>
+    </w:p>
+    <w:p>
+      <w:pPr>
+        <w:spacing w:after="0" w:line="240" w:lineRule="auto"/>
+      </w:pPr>
+      <w:r>
+        <w:tab/>
+        <w:t>open file, get contents into  char* // need semaphore for filename access with control?</w:t>
+      </w:r>
+    </w:p>
+    <w:p>
+      <w:pPr>
+        <w:spacing w:after="0" w:line="240" w:lineRule="auto"/>
+      </w:pPr>
+      <w:r>
+        <w:tab/>
+        <w:t>connect socket</w:t>
+      </w:r>
+    </w:p>
+    <w:p>
+      <w:pPr>
+        <w:spacing w:after="0" w:line="240" w:lineRule="auto"/>
+      </w:pPr>
+      <w:r>
+        <w:tab/>
+        <w:t>post first send with callback to sendRoutine</w:t>
+      </w:r>
+    </w:p>
+    <w:p>
+      <w:pPr>
+        <w:spacing w:after="0" w:line="240" w:lineRule="auto"/>
+      </w:pPr>
+      <w:r>
+        <w:tab/>
+        <w:t>enter forever loop // might be able to just work this into the original wait</w:t>
+      </w:r>
+    </w:p>
+    <w:p>
+      <w:pPr>
+        <w:spacing w:after="0" w:line="240" w:lineRule="auto"/>
+      </w:pPr>
+      <w:r>
+        <w:tab/>
+      </w:r>
+      <w:r>
+        <w:tab/>
+        <w:t>enter alertable state</w:t>
+      </w:r>
+    </w:p>
+    <w:p>
+      <w:pPr>
+        <w:spacing w:after="0" w:line="240" w:lineRule="auto"/>
+      </w:pPr>
+      <w:r>
+        <w:tab/>
+      </w:r>
+      <w:r>
+        <w:tab/>
+        <w:t>if file finished sending</w:t>
+      </w:r>
+    </w:p>
+    <w:p>
+      <w:pPr>
+        <w:spacing w:after="0" w:line="240" w:lineRule="auto"/>
+      </w:pPr>
+      <w:r>
+        <w:tab/>
+      </w:r>
+      <w:r>
+        <w:tab/>
+      </w:r>
+      <w:r>
+        <w:tab/>
+        <w:t>close socket</w:t>
+      </w:r>
+    </w:p>
+    <w:p>
+      <w:pPr>
+        <w:spacing w:after="0" w:line="240" w:lineRule="auto"/>
+      </w:pPr>
+      <w:r>
+        <w:tab/>
+      </w:r>
+      <w:r>
+        <w:tab/>
+      </w:r>
+      <w:r>
+        <w:tab/>
+        <w:t>signal send semaphore</w:t>
+      </w:r>
+    </w:p>
+    <w:p>
+      <w:pPr>
+        <w:spacing w:after="0" w:line="240" w:lineRule="auto"/>
+      </w:pPr>
+      <w:r>
+        <w:tab/>
+      </w:r>
+      <w:r>
+        <w:tab/>
+      </w:r>
+      <w:r>
+        <w:tab/>
+        <w:t>//adjust session data??</w:t>
+      </w:r>
+    </w:p>
+    <w:p>
+      <w:pPr>
+        <w:spacing w:after="0" w:line="240" w:lineRule="auto"/>
+      </w:pPr>
+      <w:r>
+        <w:tab/>
+      </w:r>
+      <w:r>
+        <w:tab/>
+      </w:r>
+      <w:r>
+        <w:tab/>
+        <w:t>break</w:t>
+      </w:r>
+    </w:p>
+    <w:p>
+      <w:pPr>
+        <w:rPr>
+          <w:b/>
+        </w:rPr>
+      </w:pPr>
+      <w:r>
+        <w:rPr>
+          <w:b/>
+        </w:rPr>
+        <w:t>Send Routine</w:t>
+      </w:r>
+    </w:p>
+    <w:p>
+      <w:pPr>
+        <w:spacing w:after="0" w:line="240" w:lineRule="auto"/>
+      </w:pPr>
+      <w:r>
+        <w:t>get session based on socket</w:t>
+      </w:r>
+    </w:p>
+    <w:p>
+      <w:pPr>
+        <w:spacing w:after="0" w:line="240" w:lineRule="auto"/>
+      </w:pPr>
+      <w:r>
+        <w:t>adjust pointers so next chunk of file is sent</w:t>
+      </w:r>
+    </w:p>
+    <w:p>
+      <w:pPr>
+        <w:spacing w:after="0" w:line="240" w:lineRule="auto"/>
+      </w:pPr>
+      <w:r>
+        <w:t>make send call with this function as callback</w:t>
+      </w:r>
+    </w:p>
+    <w:p>
+      <w:pPr>
+        <w:spacing w:after="0" w:line="240" w:lineRule="auto"/>
+      </w:pPr>
+      <w:r>
+        <w:t>// need to coordinate end of send somehow</w:t>
+      </w:r>
+    </w:p>
+    <w:p/>
+    <w:p>
+      <w:pPr>
+        <w:pStyle w:val="Heading2"/>
+      </w:pPr>
+      <w:r>
+        <w:t>Client</w:t>
+      </w:r>
+    </w:p>
     <w:p/>
     <w:p/>
     <w:p>
       <w:pPr>
-        <w:pStyle w:val="Heading2"/>
-      </w:pPr>
-      <w:r>
-        <w:t>Client</w:t>
+        <w:pStyle w:val="Heading3"/>
+      </w:pPr>
+      <w:r>
+        <w:t>Client Multicast</w:t>
       </w:r>
     </w:p>
     <w:p/>
@@ -3539,20 +3384,10 @@
         <w:pStyle w:val="Heading3"/>
       </w:pPr>
       <w:r>
-        <w:t>Client Multicast</w:t>
+        <w:t>Client Peer-To-Peer</w:t>
       </w:r>
     </w:p>
     <w:p/>
-    <w:p/>
-    <w:p>
-      <w:pPr>
-        <w:pStyle w:val="Heading3"/>
-      </w:pPr>
-      <w:r>
-        <w:t>Client Peer-To-Peer</w:t>
-      </w:r>
-    </w:p>
-    <w:p/>
     <w:p>
       <w:pPr>
         <w:pStyle w:val="NoSpacing"/>
@@ -3630,12 +3465,6 @@
           <w:rFonts w:ascii="BatangChe" w:eastAsia="BatangChe" w:hAnsi="BatangChe"/>
         </w:rPr>
       </w:pPr>
-      <w:r>
-        <w:rPr>
-          <w:rFonts w:ascii="BatangChe" w:eastAsia="BatangChe" w:hAnsi="BatangChe"/>
-        </w:rPr>
-        <w:t xml:space="preserve">        </w:t>
-      </w:r>
     </w:p>
     <w:p>
       <w:pPr>
@@ -3662,6 +3491,7 @@
         <w:rPr>
           <w:rFonts w:ascii="BatangChe" w:eastAsia="BatangChe" w:hAnsi="BatangChe"/>
         </w:rPr>
+        <w:lastRenderedPageBreak/>
         <w:t xml:space="preserve">    }</w:t>
       </w:r>
     </w:p>
@@ -3672,12 +3502,6 @@
           <w:rFonts w:ascii="BatangChe" w:eastAsia="BatangChe" w:hAnsi="BatangChe"/>
         </w:rPr>
       </w:pPr>
-      <w:r>
-        <w:rPr>
-          <w:rFonts w:ascii="BatangChe" w:eastAsia="BatangChe" w:hAnsi="BatangChe"/>
-        </w:rPr>
-        <w:t xml:space="preserve">    </w:t>
-      </w:r>
     </w:p>
     <w:p>
       <w:pPr>
@@ -3750,12 +3574,6 @@
           <w:rFonts w:ascii="BatangChe" w:eastAsia="BatangChe" w:hAnsi="BatangChe"/>
         </w:rPr>
       </w:pPr>
-      <w:r>
-        <w:rPr>
-          <w:rFonts w:ascii="BatangChe" w:eastAsia="BatangChe" w:hAnsi="BatangChe"/>
-        </w:rPr>
-        <w:t xml:space="preserve">    </w:t>
-      </w:r>
     </w:p>
     <w:p>
       <w:pPr>
@@ -3778,12 +3596,6 @@
           <w:rFonts w:ascii="BatangChe" w:eastAsia="BatangChe" w:hAnsi="BatangChe"/>
         </w:rPr>
       </w:pPr>
-      <w:r>
-        <w:rPr>
-          <w:rFonts w:ascii="BatangChe" w:eastAsia="BatangChe" w:hAnsi="BatangChe"/>
-        </w:rPr>
-        <w:t xml:space="preserve">    </w:t>
-      </w:r>
     </w:p>
     <w:p>
       <w:pPr>
@@ -3828,13 +3640,6 @@
           <w:rFonts w:ascii="BatangChe" w:eastAsia="BatangChe" w:hAnsi="BatangChe"/>
         </w:rPr>
       </w:pPr>
-      <w:r>
-        <w:rPr>
-          <w:rFonts w:ascii="BatangChe" w:eastAsia="BatangChe" w:hAnsi="BatangChe"/>
-        </w:rPr>
-        <w:lastRenderedPageBreak/>
-        <w:t xml:space="preserve">    </w:t>
-      </w:r>
     </w:p>
     <w:p>
       <w:pPr>
@@ -3857,12 +3662,6 @@
           <w:rFonts w:ascii="BatangChe" w:eastAsia="BatangChe" w:hAnsi="BatangChe"/>
         </w:rPr>
       </w:pPr>
-      <w:r>
-        <w:rPr>
-          <w:rFonts w:ascii="BatangChe" w:eastAsia="BatangChe" w:hAnsi="BatangChe"/>
-        </w:rPr>
-        <w:t xml:space="preserve">    </w:t>
-      </w:r>
     </w:p>
     <w:p>
       <w:pPr>
@@ -3973,12 +3772,6 @@
           <w:rFonts w:ascii="BatangChe" w:eastAsia="BatangChe" w:hAnsi="BatangChe"/>
         </w:rPr>
       </w:pPr>
-      <w:r>
-        <w:rPr>
-          <w:rFonts w:ascii="BatangChe" w:eastAsia="BatangChe" w:hAnsi="BatangChe"/>
-        </w:rPr>
-        <w:t xml:space="preserve">    </w:t>
-      </w:r>
     </w:p>
     <w:p>
       <w:pPr>
@@ -4001,12 +3794,6 @@
           <w:rFonts w:ascii="BatangChe" w:eastAsia="BatangChe" w:hAnsi="BatangChe"/>
         </w:rPr>
       </w:pPr>
-      <w:r>
-        <w:rPr>
-          <w:rFonts w:ascii="BatangChe" w:eastAsia="BatangChe" w:hAnsi="BatangChe"/>
-        </w:rPr>
-        <w:t xml:space="preserve">    </w:t>
-      </w:r>
     </w:p>
     <w:p>
       <w:pPr>
@@ -4225,6 +4012,7 @@
         <w:pStyle w:val="Heading3"/>
       </w:pPr>
       <w:r>
+        <w:lastRenderedPageBreak/>
         <w:t>Client File Transfer</w:t>
       </w:r>
     </w:p>
@@ -4331,8 +4119,8 @@
 </file>
 
 <file path=word/endnotes.xml><?xml version="1.0" encoding="utf-8"?>
-<w:endnotes xmlns:wpc="http://schemas.microsoft.com/office/word/2010/wordprocessingCanvas" xmlns:mc="http://schemas.openxmlformats.org/markup-compatibility/2006" xmlns:o="urn:schemas-microsoft-com:office:office" xmlns:r="http://schemas.openxmlformats.org/officeDocument/2006/relationships" xmlns:m="http://schemas.openxmlformats.org/officeDocument/2006/math" xmlns:v="urn:schemas-microsoft-com:vml" xmlns:wp14="http://schemas.microsoft.com/office/word/2010/wordprocessingDrawing" xmlns:wp="http://schemas.openxmlformats.org/drawingml/2006/wordprocessingDrawing" xmlns:w10="urn:schemas-microsoft-com:office:word" xmlns:w="http://schemas.openxmlformats.org/wordprocessingml/2006/main" xmlns:w14="http://schemas.microsoft.com/office/word/2010/wordml" xmlns:w15="http://schemas.microsoft.com/office/word/2012/wordml" xmlns:wpg="http://schemas.microsoft.com/office/word/2010/wordprocessingGroup" xmlns:wpi="http://schemas.microsoft.com/office/word/2010/wordprocessingInk" xmlns:wne="http://schemas.microsoft.com/office/word/2006/wordml" xmlns:wps="http://schemas.microsoft.com/office/word/2010/wordprocessingShape" mc:Ignorable="w14 w15 wp14">
-  <w:endnote w:type="separator" w:id="-1">
+<w:endnotes xmlns:ve="http://schemas.openxmlformats.org/markup-compatibility/2006" xmlns:o="urn:schemas-microsoft-com:office:office" xmlns:r="http://schemas.openxmlformats.org/officeDocument/2006/relationships" xmlns:m="http://schemas.openxmlformats.org/officeDocument/2006/math" xmlns:v="urn:schemas-microsoft-com:vml" xmlns:wp="http://schemas.openxmlformats.org/drawingml/2006/wordprocessingDrawing" xmlns:w10="urn:schemas-microsoft-com:office:word" xmlns:w="http://schemas.openxmlformats.org/wordprocessingml/2006/main" xmlns:wne="http://schemas.microsoft.com/office/word/2006/wordml">
+  <w:endnote w:type="separator" w:id="0">
     <w:p>
       <w:pPr>
         <w:spacing w:after="0" w:line="240" w:lineRule="auto"/>
@@ -4342,7 +4130,7 @@
       </w:r>
     </w:p>
   </w:endnote>
-  <w:endnote w:type="continuationSeparator" w:id="0">
+  <w:endnote w:type="continuationSeparator" w:id="1">
     <w:p>
       <w:pPr>
         <w:spacing w:after="0" w:line="240" w:lineRule="auto"/>
@@ -4356,7 +4144,7 @@
 </file>
 
 <file path=word/footer1.xml><?xml version="1.0" encoding="utf-8"?>
-<w:ftr xmlns:wpc="http://schemas.microsoft.com/office/word/2010/wordprocessingCanvas" xmlns:mc="http://schemas.openxmlformats.org/markup-compatibility/2006" xmlns:o="urn:schemas-microsoft-com:office:office" xmlns:r="http://schemas.openxmlformats.org/officeDocument/2006/relationships" xmlns:m="http://schemas.openxmlformats.org/officeDocument/2006/math" xmlns:v="urn:schemas-microsoft-com:vml" xmlns:wp14="http://schemas.microsoft.com/office/word/2010/wordprocessingDrawing" xmlns:wp="http://schemas.openxmlformats.org/drawingml/2006/wordprocessingDrawing" xmlns:w10="urn:schemas-microsoft-com:office:word" xmlns:w="http://schemas.openxmlformats.org/wordprocessingml/2006/main" xmlns:w14="http://schemas.microsoft.com/office/word/2010/wordml" xmlns:w15="http://schemas.microsoft.com/office/word/2012/wordml" xmlns:wpg="http://schemas.microsoft.com/office/word/2010/wordprocessingGroup" xmlns:wpi="http://schemas.microsoft.com/office/word/2010/wordprocessingInk" xmlns:wne="http://schemas.microsoft.com/office/word/2006/wordml" xmlns:wps="http://schemas.microsoft.com/office/word/2010/wordprocessingShape" mc:Ignorable="w14 w15 wp14">
+<w:ftr xmlns:ve="http://schemas.openxmlformats.org/markup-compatibility/2006" xmlns:o="urn:schemas-microsoft-com:office:office" xmlns:r="http://schemas.openxmlformats.org/officeDocument/2006/relationships" xmlns:m="http://schemas.openxmlformats.org/officeDocument/2006/math" xmlns:v="urn:schemas-microsoft-com:vml" xmlns:wp="http://schemas.openxmlformats.org/drawingml/2006/wordprocessingDrawing" xmlns:w10="urn:schemas-microsoft-com:office:word" xmlns:w="http://schemas.openxmlformats.org/wordprocessingml/2006/main" xmlns:wne="http://schemas.microsoft.com/office/word/2006/wordml">
   <w:sdt>
     <w:sdtPr>
       <w:id w:val="-491796049"/>
@@ -4380,27 +4168,14 @@
           </w:pBdr>
           <w:jc w:val="right"/>
         </w:pPr>
-        <w:r>
-          <w:fldChar w:fldCharType="begin"/>
-        </w:r>
-        <w:r>
-          <w:instrText xml:space="preserve"> PAGE   \* MERGEFORMAT </w:instrText>
-        </w:r>
-        <w:r>
-          <w:fldChar w:fldCharType="separate"/>
-        </w:r>
-        <w:r>
-          <w:rPr>
-            <w:noProof/>
-          </w:rPr>
-          <w:t>9</w:t>
-        </w:r>
-        <w:r>
-          <w:rPr>
-            <w:noProof/>
-          </w:rPr>
-          <w:fldChar w:fldCharType="end"/>
-        </w:r>
+        <w:fldSimple w:instr=" PAGE   \* MERGEFORMAT ">
+          <w:r>
+            <w:rPr>
+              <w:noProof/>
+            </w:rPr>
+            <w:t>8</w:t>
+          </w:r>
+        </w:fldSimple>
         <w:r>
           <w:t xml:space="preserve"> | </w:t>
         </w:r>
@@ -4423,8 +4198,8 @@
 </file>
 
 <file path=word/footnotes.xml><?xml version="1.0" encoding="utf-8"?>
-<w:footnotes xmlns:wpc="http://schemas.microsoft.com/office/word/2010/wordprocessingCanvas" xmlns:mc="http://schemas.openxmlformats.org/markup-compatibility/2006" xmlns:o="urn:schemas-microsoft-com:office:office" xmlns:r="http://schemas.openxmlformats.org/officeDocument/2006/relationships" xmlns:m="http://schemas.openxmlformats.org/officeDocument/2006/math" xmlns:v="urn:schemas-microsoft-com:vml" xmlns:wp14="http://schemas.microsoft.com/office/word/2010/wordprocessingDrawing" xmlns:wp="http://schemas.openxmlformats.org/drawingml/2006/wordprocessingDrawing" xmlns:w10="urn:schemas-microsoft-com:office:word" xmlns:w="http://schemas.openxmlformats.org/wordprocessingml/2006/main" xmlns:w14="http://schemas.microsoft.com/office/word/2010/wordml" xmlns:w15="http://schemas.microsoft.com/office/word/2012/wordml" xmlns:wpg="http://schemas.microsoft.com/office/word/2010/wordprocessingGroup" xmlns:wpi="http://schemas.microsoft.com/office/word/2010/wordprocessingInk" xmlns:wne="http://schemas.microsoft.com/office/word/2006/wordml" xmlns:wps="http://schemas.microsoft.com/office/word/2010/wordprocessingShape" mc:Ignorable="w14 w15 wp14">
-  <w:footnote w:type="separator" w:id="-1">
+<w:footnotes xmlns:ve="http://schemas.openxmlformats.org/markup-compatibility/2006" xmlns:o="urn:schemas-microsoft-com:office:office" xmlns:r="http://schemas.openxmlformats.org/officeDocument/2006/relationships" xmlns:m="http://schemas.openxmlformats.org/officeDocument/2006/math" xmlns:v="urn:schemas-microsoft-com:vml" xmlns:wp="http://schemas.openxmlformats.org/drawingml/2006/wordprocessingDrawing" xmlns:w10="urn:schemas-microsoft-com:office:word" xmlns:w="http://schemas.openxmlformats.org/wordprocessingml/2006/main" xmlns:wne="http://schemas.microsoft.com/office/word/2006/wordml">
+  <w:footnote w:type="separator" w:id="0">
     <w:p>
       <w:pPr>
         <w:spacing w:after="0" w:line="240" w:lineRule="auto"/>
@@ -4434,7 +4209,7 @@
       </w:r>
     </w:p>
   </w:footnote>
-  <w:footnote w:type="continuationSeparator" w:id="0">
+  <w:footnote w:type="continuationSeparator" w:id="1">
     <w:p>
       <w:pPr>
         <w:spacing w:after="0" w:line="240" w:lineRule="auto"/>
@@ -4448,7 +4223,7 @@
 </file>
 
 <file path=word/numbering.xml><?xml version="1.0" encoding="utf-8"?>
-<w:numbering xmlns:wpc="http://schemas.microsoft.com/office/word/2010/wordprocessingCanvas" xmlns:mc="http://schemas.openxmlformats.org/markup-compatibility/2006" xmlns:o="urn:schemas-microsoft-com:office:office" xmlns:r="http://schemas.openxmlformats.org/officeDocument/2006/relationships" xmlns:m="http://schemas.openxmlformats.org/officeDocument/2006/math" xmlns:v="urn:schemas-microsoft-com:vml" xmlns:wp14="http://schemas.microsoft.com/office/word/2010/wordprocessingDrawing" xmlns:wp="http://schemas.openxmlformats.org/drawingml/2006/wordprocessingDrawing" xmlns:w10="urn:schemas-microsoft-com:office:word" xmlns:w="http://schemas.openxmlformats.org/wordprocessingml/2006/main" xmlns:w14="http://schemas.microsoft.com/office/word/2010/wordml" xmlns:w15="http://schemas.microsoft.com/office/word/2012/wordml" xmlns:wpg="http://schemas.microsoft.com/office/word/2010/wordprocessingGroup" xmlns:wpi="http://schemas.microsoft.com/office/word/2010/wordprocessingInk" xmlns:wne="http://schemas.microsoft.com/office/word/2006/wordml" xmlns:wps="http://schemas.microsoft.com/office/word/2010/wordprocessingShape" mc:Ignorable="w14 w15 wp14">
+<w:numbering xmlns:ve="http://schemas.openxmlformats.org/markup-compatibility/2006" xmlns:o="urn:schemas-microsoft-com:office:office" xmlns:r="http://schemas.openxmlformats.org/officeDocument/2006/relationships" xmlns:m="http://schemas.openxmlformats.org/officeDocument/2006/math" xmlns:v="urn:schemas-microsoft-com:vml" xmlns:wp="http://schemas.openxmlformats.org/drawingml/2006/wordprocessingDrawing" xmlns:w10="urn:schemas-microsoft-com:office:word" xmlns:w="http://schemas.openxmlformats.org/wordprocessingml/2006/main" xmlns:wne="http://schemas.microsoft.com/office/word/2006/wordml">
   <w:abstractNum w:abstractNumId="0">
     <w:nsid w:val="06192A29"/>
     <w:multiLevelType w:val="hybridMultilevel"/>
@@ -6077,7 +5852,7 @@
 </file>
 
 <file path=word/styles.xml><?xml version="1.0" encoding="utf-8"?>
-<w:styles xmlns:mc="http://schemas.openxmlformats.org/markup-compatibility/2006" xmlns:r="http://schemas.openxmlformats.org/officeDocument/2006/relationships" xmlns:w="http://schemas.openxmlformats.org/wordprocessingml/2006/main" xmlns:w14="http://schemas.microsoft.com/office/word/2010/wordml" xmlns:w15="http://schemas.microsoft.com/office/word/2012/wordml" mc:Ignorable="w14 w15">
+<w:styles xmlns:r="http://schemas.openxmlformats.org/officeDocument/2006/relationships" xmlns:w="http://schemas.openxmlformats.org/wordprocessingml/2006/main">
   <w:docDefaults>
     <w:rPrDefault>
       <w:rPr>
@@ -6093,382 +5868,149 @@
       </w:pPr>
     </w:pPrDefault>
   </w:docDefaults>
-  <w:latentStyles w:defLockedState="0" w:defUIPriority="99" w:defSemiHidden="0" w:defUnhideWhenUsed="0" w:defQFormat="0" w:count="371">
-    <w:lsdException w:name="Normal" w:uiPriority="0" w:qFormat="1"/>
-    <w:lsdException w:name="heading 1" w:uiPriority="9" w:qFormat="1"/>
-    <w:lsdException w:name="heading 2" w:semiHidden="1" w:uiPriority="9" w:unhideWhenUsed="1" w:qFormat="1"/>
-    <w:lsdException w:name="heading 3" w:semiHidden="1" w:uiPriority="9" w:unhideWhenUsed="1" w:qFormat="1"/>
-    <w:lsdException w:name="heading 4" w:semiHidden="1" w:uiPriority="9" w:unhideWhenUsed="1" w:qFormat="1"/>
-    <w:lsdException w:name="heading 5" w:semiHidden="1" w:uiPriority="9" w:unhideWhenUsed="1" w:qFormat="1"/>
-    <w:lsdException w:name="heading 6" w:semiHidden="1" w:uiPriority="9" w:unhideWhenUsed="1" w:qFormat="1"/>
-    <w:lsdException w:name="heading 7" w:semiHidden="1" w:uiPriority="9" w:unhideWhenUsed="1" w:qFormat="1"/>
-    <w:lsdException w:name="heading 8" w:semiHidden="1" w:uiPriority="9" w:unhideWhenUsed="1" w:qFormat="1"/>
-    <w:lsdException w:name="heading 9" w:semiHidden="1" w:uiPriority="9" w:unhideWhenUsed="1" w:qFormat="1"/>
-    <w:lsdException w:name="index 1" w:semiHidden="1" w:unhideWhenUsed="1"/>
-    <w:lsdException w:name="index 2" w:semiHidden="1" w:unhideWhenUsed="1"/>
-    <w:lsdException w:name="index 3" w:semiHidden="1" w:unhideWhenUsed="1"/>
-    <w:lsdException w:name="index 4" w:semiHidden="1" w:unhideWhenUsed="1"/>
-    <w:lsdException w:name="index 5" w:semiHidden="1" w:unhideWhenUsed="1"/>
-    <w:lsdException w:name="index 6" w:semiHidden="1" w:unhideWhenUsed="1"/>
-    <w:lsdException w:name="index 7" w:semiHidden="1" w:unhideWhenUsed="1"/>
-    <w:lsdException w:name="index 8" w:semiHidden="1" w:unhideWhenUsed="1"/>
-    <w:lsdException w:name="index 9" w:semiHidden="1" w:unhideWhenUsed="1"/>
-    <w:lsdException w:name="toc 1" w:semiHidden="1" w:uiPriority="39" w:unhideWhenUsed="1"/>
-    <w:lsdException w:name="toc 2" w:semiHidden="1" w:uiPriority="39" w:unhideWhenUsed="1"/>
-    <w:lsdException w:name="toc 3" w:semiHidden="1" w:uiPriority="39" w:unhideWhenUsed="1"/>
-    <w:lsdException w:name="toc 4" w:semiHidden="1" w:uiPriority="39" w:unhideWhenUsed="1"/>
-    <w:lsdException w:name="toc 5" w:semiHidden="1" w:uiPriority="39" w:unhideWhenUsed="1"/>
-    <w:lsdException w:name="toc 6" w:semiHidden="1" w:uiPriority="39" w:unhideWhenUsed="1"/>
-    <w:lsdException w:name="toc 7" w:semiHidden="1" w:uiPriority="39" w:unhideWhenUsed="1"/>
-    <w:lsdException w:name="toc 8" w:semiHidden="1" w:uiPriority="39" w:unhideWhenUsed="1"/>
-    <w:lsdException w:name="toc 9" w:semiHidden="1" w:uiPriority="39" w:unhideWhenUsed="1"/>
-    <w:lsdException w:name="Normal Indent" w:semiHidden="1" w:unhideWhenUsed="1"/>
-    <w:lsdException w:name="footnote text" w:semiHidden="1" w:unhideWhenUsed="1"/>
-    <w:lsdException w:name="annotation text" w:semiHidden="1" w:unhideWhenUsed="1"/>
-    <w:lsdException w:name="header" w:semiHidden="1" w:unhideWhenUsed="1"/>
-    <w:lsdException w:name="footer" w:semiHidden="1" w:unhideWhenUsed="1"/>
-    <w:lsdException w:name="index heading" w:semiHidden="1" w:unhideWhenUsed="1"/>
-    <w:lsdException w:name="caption" w:semiHidden="1" w:uiPriority="35" w:unhideWhenUsed="1" w:qFormat="1"/>
-    <w:lsdException w:name="table of figures" w:semiHidden="1" w:unhideWhenUsed="1"/>
-    <w:lsdException w:name="envelope address" w:semiHidden="1" w:unhideWhenUsed="1"/>
-    <w:lsdException w:name="envelope return" w:semiHidden="1" w:unhideWhenUsed="1"/>
-    <w:lsdException w:name="footnote reference" w:semiHidden="1" w:unhideWhenUsed="1"/>
-    <w:lsdException w:name="annotation reference" w:semiHidden="1" w:unhideWhenUsed="1"/>
-    <w:lsdException w:name="line number" w:semiHidden="1" w:unhideWhenUsed="1"/>
-    <w:lsdException w:name="page number" w:semiHidden="1" w:unhideWhenUsed="1"/>
-    <w:lsdException w:name="endnote reference" w:semiHidden="1" w:unhideWhenUsed="1"/>
-    <w:lsdException w:name="endnote text" w:semiHidden="1" w:unhideWhenUsed="1"/>
-    <w:lsdException w:name="table of authorities" w:semiHidden="1" w:unhideWhenUsed="1"/>
-    <w:lsdException w:name="macro" w:semiHidden="1" w:unhideWhenUsed="1"/>
-    <w:lsdException w:name="toa heading" w:semiHidden="1" w:unhideWhenUsed="1"/>
-    <w:lsdException w:name="List" w:semiHidden="1" w:unhideWhenUsed="1"/>
-    <w:lsdException w:name="List Bullet" w:semiHidden="1" w:unhideWhenUsed="1"/>
-    <w:lsdException w:name="List Number" w:semiHidden="1" w:unhideWhenUsed="1"/>
-    <w:lsdException w:name="List 2" w:semiHidden="1" w:unhideWhenUsed="1"/>
-    <w:lsdException w:name="List 3" w:semiHidden="1" w:unhideWhenUsed="1"/>
-    <w:lsdException w:name="List 4" w:semiHidden="1" w:unhideWhenUsed="1"/>
-    <w:lsdException w:name="List 5" w:semiHidden="1" w:unhideWhenUsed="1"/>
-    <w:lsdException w:name="List Bullet 2" w:semiHidden="1" w:unhideWhenUsed="1"/>
-    <w:lsdException w:name="List Bullet 3" w:semiHidden="1" w:unhideWhenUsed="1"/>
-    <w:lsdException w:name="List Bullet 4" w:semiHidden="1" w:unhideWhenUsed="1"/>
-    <w:lsdException w:name="List Bullet 5" w:semiHidden="1" w:unhideWhenUsed="1"/>
-    <w:lsdException w:name="List Number 2" w:semiHidden="1" w:unhideWhenUsed="1"/>
-    <w:lsdException w:name="List Number 3" w:semiHidden="1" w:unhideWhenUsed="1"/>
-    <w:lsdException w:name="List Number 4" w:semiHidden="1" w:unhideWhenUsed="1"/>
-    <w:lsdException w:name="List Number 5" w:semiHidden="1" w:unhideWhenUsed="1"/>
-    <w:lsdException w:name="Title" w:uiPriority="10" w:qFormat="1"/>
-    <w:lsdException w:name="Closing" w:semiHidden="1" w:unhideWhenUsed="1"/>
-    <w:lsdException w:name="Signature" w:semiHidden="1" w:unhideWhenUsed="1"/>
-    <w:lsdException w:name="Default Paragraph Font" w:semiHidden="1" w:uiPriority="1" w:unhideWhenUsed="1"/>
-    <w:lsdException w:name="Body Text" w:semiHidden="1" w:unhideWhenUsed="1"/>
-    <w:lsdException w:name="Body Text Indent" w:semiHidden="1" w:unhideWhenUsed="1"/>
-    <w:lsdException w:name="List Continue" w:semiHidden="1" w:unhideWhenUsed="1"/>
-    <w:lsdException w:name="List Continue 2" w:semiHidden="1" w:unhideWhenUsed="1"/>
-    <w:lsdException w:name="List Continue 3" w:semiHidden="1" w:unhideWhenUsed="1"/>
-    <w:lsdException w:name="List Continue 4" w:semiHidden="1" w:unhideWhenUsed="1"/>
-    <w:lsdException w:name="List Continue 5" w:semiHidden="1" w:unhideWhenUsed="1"/>
-    <w:lsdException w:name="Message Header" w:semiHidden="1" w:unhideWhenUsed="1"/>
-    <w:lsdException w:name="Subtitle" w:uiPriority="11" w:qFormat="1"/>
-    <w:lsdException w:name="Salutation" w:semiHidden="1" w:unhideWhenUsed="1"/>
-    <w:lsdException w:name="Date" w:semiHidden="1" w:unhideWhenUsed="1"/>
-    <w:lsdException w:name="Body Text First Indent" w:semiHidden="1" w:unhideWhenUsed="1"/>
-    <w:lsdException w:name="Body Text First Indent 2" w:semiHidden="1" w:unhideWhenUsed="1"/>
-    <w:lsdException w:name="Note Heading" w:semiHidden="1" w:unhideWhenUsed="1"/>
-    <w:lsdException w:name="Body Text 2" w:semiHidden="1" w:unhideWhenUsed="1"/>
-    <w:lsdException w:name="Body Text 3" w:semiHidden="1" w:unhideWhenUsed="1"/>
-    <w:lsdException w:name="Body Text Indent 2" w:semiHidden="1" w:unhideWhenUsed="1"/>
-    <w:lsdException w:name="Body Text Indent 3" w:semiHidden="1" w:unhideWhenUsed="1"/>
-    <w:lsdException w:name="Block Text" w:semiHidden="1" w:unhideWhenUsed="1"/>
-    <w:lsdException w:name="Hyperlink" w:semiHidden="1" w:unhideWhenUsed="1"/>
-    <w:lsdException w:name="FollowedHyperlink" w:semiHidden="1" w:unhideWhenUsed="1"/>
-    <w:lsdException w:name="Strong" w:uiPriority="22" w:qFormat="1"/>
-    <w:lsdException w:name="Emphasis" w:uiPriority="20" w:qFormat="1"/>
-    <w:lsdException w:name="Document Map" w:semiHidden="1" w:unhideWhenUsed="1"/>
-    <w:lsdException w:name="Plain Text" w:semiHidden="1" w:unhideWhenUsed="1"/>
-    <w:lsdException w:name="E-mail Signature" w:semiHidden="1" w:unhideWhenUsed="1"/>
-    <w:lsdException w:name="HTML Top of Form" w:semiHidden="1" w:unhideWhenUsed="1"/>
-    <w:lsdException w:name="HTML Bottom of Form" w:semiHidden="1" w:unhideWhenUsed="1"/>
-    <w:lsdException w:name="Normal (Web)" w:semiHidden="1" w:unhideWhenUsed="1"/>
-    <w:lsdException w:name="HTML Acronym" w:semiHidden="1" w:unhideWhenUsed="1"/>
-    <w:lsdException w:name="HTML Address" w:semiHidden="1" w:unhideWhenUsed="1"/>
-    <w:lsdException w:name="HTML Cite" w:semiHidden="1" w:unhideWhenUsed="1"/>
-    <w:lsdException w:name="HTML Code" w:semiHidden="1" w:unhideWhenUsed="1"/>
-    <w:lsdException w:name="HTML Definition" w:semiHidden="1" w:unhideWhenUsed="1"/>
-    <w:lsdException w:name="HTML Keyboard" w:semiHidden="1" w:unhideWhenUsed="1"/>
-    <w:lsdException w:name="HTML Preformatted" w:semiHidden="1" w:unhideWhenUsed="1"/>
-    <w:lsdException w:name="HTML Sample" w:semiHidden="1" w:unhideWhenUsed="1"/>
-    <w:lsdException w:name="HTML Typewriter" w:semiHidden="1" w:unhideWhenUsed="1"/>
-    <w:lsdException w:name="HTML Variable" w:semiHidden="1" w:unhideWhenUsed="1"/>
-    <w:lsdException w:name="Normal Table" w:semiHidden="1" w:unhideWhenUsed="1"/>
-    <w:lsdException w:name="annotation subject" w:semiHidden="1" w:unhideWhenUsed="1"/>
-    <w:lsdException w:name="No List" w:semiHidden="1" w:unhideWhenUsed="1"/>
-    <w:lsdException w:name="Outline List 1" w:semiHidden="1" w:unhideWhenUsed="1"/>
-    <w:lsdException w:name="Outline List 2" w:semiHidden="1" w:unhideWhenUsed="1"/>
-    <w:lsdException w:name="Outline List 3" w:semiHidden="1" w:unhideWhenUsed="1"/>
-    <w:lsdException w:name="Table Simple 1" w:semiHidden="1" w:unhideWhenUsed="1"/>
-    <w:lsdException w:name="Table Simple 2" w:semiHidden="1" w:unhideWhenUsed="1"/>
-    <w:lsdException w:name="Table Simple 3" w:semiHidden="1" w:unhideWhenUsed="1"/>
-    <w:lsdException w:name="Table Classic 1" w:semiHidden="1" w:unhideWhenUsed="1"/>
-    <w:lsdException w:name="Table Classic 2" w:semiHidden="1" w:unhideWhenUsed="1"/>
-    <w:lsdException w:name="Table Classic 3" w:semiHidden="1" w:unhideWhenUsed="1"/>
-    <w:lsdException w:name="Table Classic 4" w:semiHidden="1" w:unhideWhenUsed="1"/>
-    <w:lsdException w:name="Table Colorful 1" w:semiHidden="1" w:unhideWhenUsed="1"/>
-    <w:lsdException w:name="Table Colorful 2" w:semiHidden="1" w:unhideWhenUsed="1"/>
-    <w:lsdException w:name="Table Colorful 3" w:semiHidden="1" w:unhideWhenUsed="1"/>
-    <w:lsdException w:name="Table Columns 1" w:semiHidden="1" w:unhideWhenUsed="1"/>
-    <w:lsdException w:name="Table Columns 2" w:semiHidden="1" w:unhideWhenUsed="1"/>
-    <w:lsdException w:name="Table Columns 3" w:semiHidden="1" w:unhideWhenUsed="1"/>
-    <w:lsdException w:name="Table Columns 4" w:semiHidden="1" w:unhideWhenUsed="1"/>
-    <w:lsdException w:name="Table Columns 5" w:semiHidden="1" w:unhideWhenUsed="1"/>
-    <w:lsdException w:name="Table Grid 1" w:semiHidden="1" w:unhideWhenUsed="1"/>
-    <w:lsdException w:name="Table Grid 2" w:semiHidden="1" w:unhideWhenUsed="1"/>
-    <w:lsdException w:name="Table Grid 3" w:semiHidden="1" w:unhideWhenUsed="1"/>
-    <w:lsdException w:name="Table Grid 4" w:semiHidden="1" w:unhideWhenUsed="1"/>
-    <w:lsdException w:name="Table Grid 5" w:semiHidden="1" w:unhideWhenUsed="1"/>
-    <w:lsdException w:name="Table Grid 6" w:semiHidden="1" w:unhideWhenUsed="1"/>
-    <w:lsdException w:name="Table Grid 7" w:semiHidden="1" w:unhideWhenUsed="1"/>
-    <w:lsdException w:name="Table Grid 8" w:semiHidden="1" w:unhideWhenUsed="1"/>
-    <w:lsdException w:name="Table List 1" w:semiHidden="1" w:unhideWhenUsed="1"/>
-    <w:lsdException w:name="Table List 2" w:semiHidden="1" w:unhideWhenUsed="1"/>
-    <w:lsdException w:name="Table List 3" w:semiHidden="1" w:unhideWhenUsed="1"/>
-    <w:lsdException w:name="Table List 4" w:semiHidden="1" w:unhideWhenUsed="1"/>
-    <w:lsdException w:name="Table List 5" w:semiHidden="1" w:unhideWhenUsed="1"/>
-    <w:lsdException w:name="Table List 6" w:semiHidden="1" w:unhideWhenUsed="1"/>
-    <w:lsdException w:name="Table List 7" w:semiHidden="1" w:unhideWhenUsed="1"/>
-    <w:lsdException w:name="Table List 8" w:semiHidden="1" w:unhideWhenUsed="1"/>
-    <w:lsdException w:name="Table 3D effects 1" w:semiHidden="1" w:unhideWhenUsed="1"/>
-    <w:lsdException w:name="Table 3D effects 2" w:semiHidden="1" w:unhideWhenUsed="1"/>
-    <w:lsdException w:name="Table 3D effects 3" w:semiHidden="1" w:unhideWhenUsed="1"/>
-    <w:lsdException w:name="Table Contemporary" w:semiHidden="1" w:unhideWhenUsed="1"/>
-    <w:lsdException w:name="Table Elegant" w:semiHidden="1" w:unhideWhenUsed="1"/>
-    <w:lsdException w:name="Table Professional" w:semiHidden="1" w:unhideWhenUsed="1"/>
-    <w:lsdException w:name="Table Subtle 1" w:semiHidden="1" w:unhideWhenUsed="1"/>
-    <w:lsdException w:name="Table Subtle 2" w:semiHidden="1" w:unhideWhenUsed="1"/>
-    <w:lsdException w:name="Table Web 1" w:semiHidden="1" w:unhideWhenUsed="1"/>
-    <w:lsdException w:name="Table Web 2" w:semiHidden="1" w:unhideWhenUsed="1"/>
-    <w:lsdException w:name="Table Web 3" w:semiHidden="1" w:unhideWhenUsed="1"/>
-    <w:lsdException w:name="Balloon Text" w:semiHidden="1" w:unhideWhenUsed="1"/>
-    <w:lsdException w:name="Table Grid" w:uiPriority="39"/>
-    <w:lsdException w:name="Table Theme" w:semiHidden="1" w:unhideWhenUsed="1"/>
-    <w:lsdException w:name="Placeholder Text" w:semiHidden="1"/>
-    <w:lsdException w:name="No Spacing" w:uiPriority="1" w:qFormat="1"/>
-    <w:lsdException w:name="Light Shading" w:uiPriority="60"/>
-    <w:lsdException w:name="Light List" w:uiPriority="61"/>
-    <w:lsdException w:name="Light Grid" w:uiPriority="62"/>
-    <w:lsdException w:name="Medium Shading 1" w:uiPriority="63"/>
-    <w:lsdException w:name="Medium Shading 2" w:uiPriority="64"/>
-    <w:lsdException w:name="Medium List 1" w:uiPriority="65"/>
-    <w:lsdException w:name="Medium List 2" w:uiPriority="66"/>
-    <w:lsdException w:name="Medium Grid 1" w:uiPriority="67"/>
-    <w:lsdException w:name="Medium Grid 2" w:uiPriority="68"/>
-    <w:lsdException w:name="Medium Grid 3" w:uiPriority="69"/>
-    <w:lsdException w:name="Dark List" w:uiPriority="70"/>
-    <w:lsdException w:name="Colorful Shading" w:uiPriority="71"/>
-    <w:lsdException w:name="Colorful List" w:uiPriority="72"/>
-    <w:lsdException w:name="Colorful Grid" w:uiPriority="73"/>
-    <w:lsdException w:name="Light Shading Accent 1" w:uiPriority="60"/>
-    <w:lsdException w:name="Light List Accent 1" w:uiPriority="61"/>
-    <w:lsdException w:name="Light Grid Accent 1" w:uiPriority="62"/>
-    <w:lsdException w:name="Medium Shading 1 Accent 1" w:uiPriority="63"/>
-    <w:lsdException w:name="Medium Shading 2 Accent 1" w:uiPriority="64"/>
-    <w:lsdException w:name="Medium List 1 Accent 1" w:uiPriority="65"/>
-    <w:lsdException w:name="Revision" w:semiHidden="1"/>
-    <w:lsdException w:name="List Paragraph" w:uiPriority="34" w:qFormat="1"/>
-    <w:lsdException w:name="Quote" w:uiPriority="29" w:qFormat="1"/>
-    <w:lsdException w:name="Intense Quote" w:uiPriority="30" w:qFormat="1"/>
-    <w:lsdException w:name="Medium List 2 Accent 1" w:uiPriority="66"/>
-    <w:lsdException w:name="Medium Grid 1 Accent 1" w:uiPriority="67"/>
-    <w:lsdException w:name="Medium Grid 2 Accent 1" w:uiPriority="68"/>
-    <w:lsdException w:name="Medium Grid 3 Accent 1" w:uiPriority="69"/>
-    <w:lsdException w:name="Dark List Accent 1" w:uiPriority="70"/>
-    <w:lsdException w:name="Colorful Shading Accent 1" w:uiPriority="71"/>
-    <w:lsdException w:name="Colorful List Accent 1" w:uiPriority="72"/>
-    <w:lsdException w:name="Colorful Grid Accent 1" w:uiPriority="73"/>
-    <w:lsdException w:name="Light Shading Accent 2" w:uiPriority="60"/>
-    <w:lsdException w:name="Light List Accent 2" w:uiPriority="61"/>
-    <w:lsdException w:name="Light Grid Accent 2" w:uiPriority="62"/>
-    <w:lsdException w:name="Medium Shading 1 Accent 2" w:uiPriority="63"/>
-    <w:lsdException w:name="Medium Shading 2 Accent 2" w:uiPriority="64"/>
-    <w:lsdException w:name="Medium List 1 Accent 2" w:uiPriority="65"/>
-    <w:lsdException w:name="Medium List 2 Accent 2" w:uiPriority="66"/>
-    <w:lsdException w:name="Medium Grid 1 Accent 2" w:uiPriority="67"/>
-    <w:lsdException w:name="Medium Grid 2 Accent 2" w:uiPriority="68"/>
-    <w:lsdException w:name="Medium Grid 3 Accent 2" w:uiPriority="69"/>
-    <w:lsdException w:name="Dark List Accent 2" w:uiPriority="70"/>
-    <w:lsdException w:name="Colorful Shading Accent 2" w:uiPriority="71"/>
-    <w:lsdException w:name="Colorful List Accent 2" w:uiPriority="72"/>
-    <w:lsdException w:name="Colorful Grid Accent 2" w:uiPriority="73"/>
-    <w:lsdException w:name="Light Shading Accent 3" w:uiPriority="60"/>
-    <w:lsdException w:name="Light List Accent 3" w:uiPriority="61"/>
-    <w:lsdException w:name="Light Grid Accent 3" w:uiPriority="62"/>
-    <w:lsdException w:name="Medium Shading 1 Accent 3" w:uiPriority="63"/>
-    <w:lsdException w:name="Medium Shading 2 Accent 3" w:uiPriority="64"/>
-    <w:lsdException w:name="Medium List 1 Accent 3" w:uiPriority="65"/>
-    <w:lsdException w:name="Medium List 2 Accent 3" w:uiPriority="66"/>
-    <w:lsdException w:name="Medium Grid 1 Accent 3" w:uiPriority="67"/>
-    <w:lsdException w:name="Medium Grid 2 Accent 3" w:uiPriority="68"/>
-    <w:lsdException w:name="Medium Grid 3 Accent 3" w:uiPriority="69"/>
-    <w:lsdException w:name="Dark List Accent 3" w:uiPriority="70"/>
-    <w:lsdException w:name="Colorful Shading Accent 3" w:uiPriority="71"/>
-    <w:lsdException w:name="Colorful List Accent 3" w:uiPriority="72"/>
-    <w:lsdException w:name="Colorful Grid Accent 3" w:uiPriority="73"/>
-    <w:lsdException w:name="Light Shading Accent 4" w:uiPriority="60"/>
-    <w:lsdException w:name="Light List Accent 4" w:uiPriority="61"/>
-    <w:lsdException w:name="Light Grid Accent 4" w:uiPriority="62"/>
-    <w:lsdException w:name="Medium Shading 1 Accent 4" w:uiPriority="63"/>
-    <w:lsdException w:name="Medium Shading 2 Accent 4" w:uiPriority="64"/>
-    <w:lsdException w:name="Medium List 1 Accent 4" w:uiPriority="65"/>
-    <w:lsdException w:name="Medium List 2 Accent 4" w:uiPriority="66"/>
-    <w:lsdException w:name="Medium Grid 1 Accent 4" w:uiPriority="67"/>
-    <w:lsdException w:name="Medium Grid 2 Accent 4" w:uiPriority="68"/>
-    <w:lsdException w:name="Medium Grid 3 Accent 4" w:uiPriority="69"/>
-    <w:lsdException w:name="Dark List Accent 4" w:uiPriority="70"/>
-    <w:lsdException w:name="Colorful Shading Accent 4" w:uiPriority="71"/>
-    <w:lsdException w:name="Colorful List Accent 4" w:uiPriority="72"/>
-    <w:lsdException w:name="Colorful Grid Accent 4" w:uiPriority="73"/>
-    <w:lsdException w:name="Light Shading Accent 5" w:uiPriority="60"/>
-    <w:lsdException w:name="Light List Accent 5" w:uiPriority="61"/>
-    <w:lsdException w:name="Light Grid Accent 5" w:uiPriority="62"/>
-    <w:lsdException w:name="Medium Shading 1 Accent 5" w:uiPriority="63"/>
-    <w:lsdException w:name="Medium Shading 2 Accent 5" w:uiPriority="64"/>
-    <w:lsdException w:name="Medium List 1 Accent 5" w:uiPriority="65"/>
-    <w:lsdException w:name="Medium List 2 Accent 5" w:uiPriority="66"/>
-    <w:lsdException w:name="Medium Grid 1 Accent 5" w:uiPriority="67"/>
-    <w:lsdException w:name="Medium Grid 2 Accent 5" w:uiPriority="68"/>
-    <w:lsdException w:name="Medium Grid 3 Accent 5" w:uiPriority="69"/>
-    <w:lsdException w:name="Dark List Accent 5" w:uiPriority="70"/>
-    <w:lsdException w:name="Colorful Shading Accent 5" w:uiPriority="71"/>
-    <w:lsdException w:name="Colorful List Accent 5" w:uiPriority="72"/>
-    <w:lsdException w:name="Colorful Grid Accent 5" w:uiPriority="73"/>
-    <w:lsdException w:name="Light Shading Accent 6" w:uiPriority="60"/>
-    <w:lsdException w:name="Light List Accent 6" w:uiPriority="61"/>
-    <w:lsdException w:name="Light Grid Accent 6" w:uiPriority="62"/>
-    <w:lsdException w:name="Medium Shading 1 Accent 6" w:uiPriority="63"/>
-    <w:lsdException w:name="Medium Shading 2 Accent 6" w:uiPriority="64"/>
-    <w:lsdException w:name="Medium List 1 Accent 6" w:uiPriority="65"/>
-    <w:lsdException w:name="Medium List 2 Accent 6" w:uiPriority="66"/>
-    <w:lsdException w:name="Medium Grid 1 Accent 6" w:uiPriority="67"/>
-    <w:lsdException w:name="Medium Grid 2 Accent 6" w:uiPriority="68"/>
-    <w:lsdException w:name="Medium Grid 3 Accent 6" w:uiPriority="69"/>
-    <w:lsdException w:name="Dark List Accent 6" w:uiPriority="70"/>
-    <w:lsdException w:name="Colorful Shading Accent 6" w:uiPriority="71"/>
-    <w:lsdException w:name="Colorful List Accent 6" w:uiPriority="72"/>
-    <w:lsdException w:name="Colorful Grid Accent 6" w:uiPriority="73"/>
-    <w:lsdException w:name="Subtle Emphasis" w:uiPriority="19" w:qFormat="1"/>
-    <w:lsdException w:name="Intense Emphasis" w:uiPriority="21" w:qFormat="1"/>
-    <w:lsdException w:name="Subtle Reference" w:uiPriority="31" w:qFormat="1"/>
-    <w:lsdException w:name="Intense Reference" w:uiPriority="32" w:qFormat="1"/>
-    <w:lsdException w:name="Book Title" w:uiPriority="33" w:qFormat="1"/>
-    <w:lsdException w:name="Bibliography" w:semiHidden="1" w:uiPriority="37" w:unhideWhenUsed="1"/>
-    <w:lsdException w:name="TOC Heading" w:semiHidden="1" w:uiPriority="39" w:unhideWhenUsed="1" w:qFormat="1"/>
-    <w:lsdException w:name="Plain Table 1" w:uiPriority="41"/>
-    <w:lsdException w:name="Plain Table 2" w:uiPriority="42"/>
-    <w:lsdException w:name="Plain Table 3" w:uiPriority="43"/>
-    <w:lsdException w:name="Plain Table 4" w:uiPriority="44"/>
-    <w:lsdException w:name="Plain Table 5" w:uiPriority="45"/>
-    <w:lsdException w:name="Grid Table Light" w:uiPriority="40"/>
-    <w:lsdException w:name="Grid Table 1 Light" w:uiPriority="46"/>
-    <w:lsdException w:name="Grid Table 2" w:uiPriority="47"/>
-    <w:lsdException w:name="Grid Table 3" w:uiPriority="48"/>
-    <w:lsdException w:name="Grid Table 4" w:uiPriority="49"/>
-    <w:lsdException w:name="Grid Table 5 Dark" w:uiPriority="50"/>
-    <w:lsdException w:name="Grid Table 6 Colorful" w:uiPriority="51"/>
-    <w:lsdException w:name="Grid Table 7 Colorful" w:uiPriority="52"/>
-    <w:lsdException w:name="Grid Table 1 Light Accent 1" w:uiPriority="46"/>
-    <w:lsdException w:name="Grid Table 2 Accent 1" w:uiPriority="47"/>
-    <w:lsdException w:name="Grid Table 3 Accent 1" w:uiPriority="48"/>
-    <w:lsdException w:name="Grid Table 4 Accent 1" w:uiPriority="49"/>
-    <w:lsdException w:name="Grid Table 5 Dark Accent 1" w:uiPriority="50"/>
-    <w:lsdException w:name="Grid Table 6 Colorful Accent 1" w:uiPriority="51"/>
-    <w:lsdException w:name="Grid Table 7 Colorful Accent 1" w:uiPriority="52"/>
-    <w:lsdException w:name="Grid Table 1 Light Accent 2" w:uiPriority="46"/>
-    <w:lsdException w:name="Grid Table 2 Accent 2" w:uiPriority="47"/>
-    <w:lsdException w:name="Grid Table 3 Accent 2" w:uiPriority="48"/>
-    <w:lsdException w:name="Grid Table 4 Accent 2" w:uiPriority="49"/>
-    <w:lsdException w:name="Grid Table 5 Dark Accent 2" w:uiPriority="50"/>
-    <w:lsdException w:name="Grid Table 6 Colorful Accent 2" w:uiPriority="51"/>
-    <w:lsdException w:name="Grid Table 7 Colorful Accent 2" w:uiPriority="52"/>
-    <w:lsdException w:name="Grid Table 1 Light Accent 3" w:uiPriority="46"/>
-    <w:lsdException w:name="Grid Table 2 Accent 3" w:uiPriority="47"/>
-    <w:lsdException w:name="Grid Table 3 Accent 3" w:uiPriority="48"/>
-    <w:lsdException w:name="Grid Table 4 Accent 3" w:uiPriority="49"/>
-    <w:lsdException w:name="Grid Table 5 Dark Accent 3" w:uiPriority="50"/>
-    <w:lsdException w:name="Grid Table 6 Colorful Accent 3" w:uiPriority="51"/>
-    <w:lsdException w:name="Grid Table 7 Colorful Accent 3" w:uiPriority="52"/>
-    <w:lsdException w:name="Grid Table 1 Light Accent 4" w:uiPriority="46"/>
-    <w:lsdException w:name="Grid Table 2 Accent 4" w:uiPriority="47"/>
-    <w:lsdException w:name="Grid Table 3 Accent 4" w:uiPriority="48"/>
-    <w:lsdException w:name="Grid Table 4 Accent 4" w:uiPriority="49"/>
-    <w:lsdException w:name="Grid Table 5 Dark Accent 4" w:uiPriority="50"/>
-    <w:lsdException w:name="Grid Table 6 Colorful Accent 4" w:uiPriority="51"/>
-    <w:lsdException w:name="Grid Table 7 Colorful Accent 4" w:uiPriority="52"/>
-    <w:lsdException w:name="Grid Table 1 Light Accent 5" w:uiPriority="46"/>
-    <w:lsdException w:name="Grid Table 2 Accent 5" w:uiPriority="47"/>
-    <w:lsdException w:name="Grid Table 3 Accent 5" w:uiPriority="48"/>
-    <w:lsdException w:name="Grid Table 4 Accent 5" w:uiPriority="49"/>
-    <w:lsdException w:name="Grid Table 5 Dark Accent 5" w:uiPriority="50"/>
-    <w:lsdException w:name="Grid Table 6 Colorful Accent 5" w:uiPriority="51"/>
-    <w:lsdException w:name="Grid Table 7 Colorful Accent 5" w:uiPriority="52"/>
-    <w:lsdException w:name="Grid Table 1 Light Accent 6" w:uiPriority="46"/>
-    <w:lsdException w:name="Grid Table 2 Accent 6" w:uiPriority="47"/>
-    <w:lsdException w:name="Grid Table 3 Accent 6" w:uiPriority="48"/>
-    <w:lsdException w:name="Grid Table 4 Accent 6" w:uiPriority="49"/>
-    <w:lsdException w:name="Grid Table 5 Dark Accent 6" w:uiPriority="50"/>
-    <w:lsdException w:name="Grid Table 6 Colorful Accent 6" w:uiPriority="51"/>
-    <w:lsdException w:name="Grid Table 7 Colorful Accent 6" w:uiPriority="52"/>
-    <w:lsdException w:name="List Table 1 Light" w:uiPriority="46"/>
-    <w:lsdException w:name="List Table 2" w:uiPriority="47"/>
-    <w:lsdException w:name="List Table 3" w:uiPriority="48"/>
-    <w:lsdException w:name="List Table 4" w:uiPriority="49"/>
-    <w:lsdException w:name="List Table 5 Dark" w:uiPriority="50"/>
-    <w:lsdException w:name="List Table 6 Colorful" w:uiPriority="51"/>
-    <w:lsdException w:name="List Table 7 Colorful" w:uiPriority="52"/>
-    <w:lsdException w:name="List Table 1 Light Accent 1" w:uiPriority="46"/>
-    <w:lsdException w:name="List Table 2 Accent 1" w:uiPriority="47"/>
-    <w:lsdException w:name="List Table 3 Accent 1" w:uiPriority="48"/>
-    <w:lsdException w:name="List Table 4 Accent 1" w:uiPriority="49"/>
-    <w:lsdException w:name="List Table 5 Dark Accent 1" w:uiPriority="50"/>
-    <w:lsdException w:name="List Table 6 Colorful Accent 1" w:uiPriority="51"/>
-    <w:lsdException w:name="List Table 7 Colorful Accent 1" w:uiPriority="52"/>
-    <w:lsdException w:name="List Table 1 Light Accent 2" w:uiPriority="46"/>
-    <w:lsdException w:name="List Table 2 Accent 2" w:uiPriority="47"/>
-    <w:lsdException w:name="List Table 3 Accent 2" w:uiPriority="48"/>
-    <w:lsdException w:name="List Table 4 Accent 2" w:uiPriority="49"/>
-    <w:lsdException w:name="List Table 5 Dark Accent 2" w:uiPriority="50"/>
-    <w:lsdException w:name="List Table 6 Colorful Accent 2" w:uiPriority="51"/>
-    <w:lsdException w:name="List Table 7 Colorful Accent 2" w:uiPriority="52"/>
-    <w:lsdException w:name="List Table 1 Light Accent 3" w:uiPriority="46"/>
-    <w:lsdException w:name="List Table 2 Accent 3" w:uiPriority="47"/>
-    <w:lsdException w:name="List Table 3 Accent 3" w:uiPriority="48"/>
-    <w:lsdException w:name="List Table 4 Accent 3" w:uiPriority="49"/>
-    <w:lsdException w:name="List Table 5 Dark Accent 3" w:uiPriority="50"/>
-    <w:lsdException w:name="List Table 6 Colorful Accent 3" w:uiPriority="51"/>
-    <w:lsdException w:name="List Table 7 Colorful Accent 3" w:uiPriority="52"/>
-    <w:lsdException w:name="List Table 1 Light Accent 4" w:uiPriority="46"/>
-    <w:lsdException w:name="List Table 2 Accent 4" w:uiPriority="47"/>
-    <w:lsdException w:name="List Table 3 Accent 4" w:uiPriority="48"/>
-    <w:lsdException w:name="List Table 4 Accent 4" w:uiPriority="49"/>
-    <w:lsdException w:name="List Table 5 Dark Accent 4" w:uiPriority="50"/>
-    <w:lsdException w:name="List Table 6 Colorful Accent 4" w:uiPriority="51"/>
-    <w:lsdException w:name="List Table 7 Colorful Accent 4" w:uiPriority="52"/>
-    <w:lsdException w:name="List Table 1 Light Accent 5" w:uiPriority="46"/>
-    <w:lsdException w:name="List Table 2 Accent 5" w:uiPriority="47"/>
-    <w:lsdException w:name="List Table 3 Accent 5" w:uiPriority="48"/>
-    <w:lsdException w:name="List Table 4 Accent 5" w:uiPriority="49"/>
-    <w:lsdException w:name="List Table 5 Dark Accent 5" w:uiPriority="50"/>
-    <w:lsdException w:name="List Table 6 Colorful Accent 5" w:uiPriority="51"/>
-    <w:lsdException w:name="List Table 7 Colorful Accent 5" w:uiPriority="52"/>
-    <w:lsdException w:name="List Table 1 Light Accent 6" w:uiPriority="46"/>
-    <w:lsdException w:name="List Table 2 Accent 6" w:uiPriority="47"/>
-    <w:lsdException w:name="List Table 3 Accent 6" w:uiPriority="48"/>
-    <w:lsdException w:name="List Table 4 Accent 6" w:uiPriority="49"/>
-    <w:lsdException w:name="List Table 5 Dark Accent 6" w:uiPriority="50"/>
-    <w:lsdException w:name="List Table 6 Colorful Accent 6" w:uiPriority="51"/>
-    <w:lsdException w:name="List Table 7 Colorful Accent 6" w:uiPriority="52"/>
+  <w:latentStyles w:defLockedState="0" w:defUIPriority="99" w:defSemiHidden="1" w:defUnhideWhenUsed="1" w:defQFormat="0" w:count="267">
+    <w:lsdException w:name="Normal" w:semiHidden="0" w:uiPriority="0" w:unhideWhenUsed="0" w:qFormat="1"/>
+    <w:lsdException w:name="heading 1" w:semiHidden="0" w:uiPriority="9" w:unhideWhenUsed="0" w:qFormat="1"/>
+    <w:lsdException w:name="heading 2" w:uiPriority="9" w:qFormat="1"/>
+    <w:lsdException w:name="heading 3" w:uiPriority="9" w:qFormat="1"/>
+    <w:lsdException w:name="heading 4" w:uiPriority="9" w:qFormat="1"/>
+    <w:lsdException w:name="heading 5" w:uiPriority="9" w:qFormat="1"/>
+    <w:lsdException w:name="heading 6" w:uiPriority="9" w:qFormat="1"/>
+    <w:lsdException w:name="heading 7" w:uiPriority="9" w:qFormat="1"/>
+    <w:lsdException w:name="heading 8" w:uiPriority="9" w:qFormat="1"/>
+    <w:lsdException w:name="heading 9" w:uiPriority="9" w:qFormat="1"/>
+    <w:lsdException w:name="toc 1" w:uiPriority="39"/>
+    <w:lsdException w:name="toc 2" w:uiPriority="39"/>
+    <w:lsdException w:name="toc 3" w:uiPriority="39"/>
+    <w:lsdException w:name="toc 4" w:uiPriority="39"/>
+    <w:lsdException w:name="toc 5" w:uiPriority="39"/>
+    <w:lsdException w:name="toc 6" w:uiPriority="39"/>
+    <w:lsdException w:name="toc 7" w:uiPriority="39"/>
+    <w:lsdException w:name="toc 8" w:uiPriority="39"/>
+    <w:lsdException w:name="toc 9" w:uiPriority="39"/>
+    <w:lsdException w:name="caption" w:uiPriority="35" w:qFormat="1"/>
+    <w:lsdException w:name="Title" w:semiHidden="0" w:uiPriority="10" w:unhideWhenUsed="0" w:qFormat="1"/>
+    <w:lsdException w:name="Default Paragraph Font" w:uiPriority="1"/>
+    <w:lsdException w:name="Subtitle" w:semiHidden="0" w:uiPriority="11" w:unhideWhenUsed="0" w:qFormat="1"/>
+    <w:lsdException w:name="Strong" w:semiHidden="0" w:uiPriority="22" w:unhideWhenUsed="0" w:qFormat="1"/>
+    <w:lsdException w:name="Emphasis" w:semiHidden="0" w:uiPriority="20" w:unhideWhenUsed="0" w:qFormat="1"/>
+    <w:lsdException w:name="Table Grid" w:semiHidden="0" w:uiPriority="39" w:unhideWhenUsed="0"/>
+    <w:lsdException w:name="Placeholder Text" w:unhideWhenUsed="0"/>
+    <w:lsdException w:name="No Spacing" w:semiHidden="0" w:uiPriority="1" w:unhideWhenUsed="0" w:qFormat="1"/>
+    <w:lsdException w:name="Light Shading" w:semiHidden="0" w:uiPriority="60" w:unhideWhenUsed="0"/>
+    <w:lsdException w:name="Light List" w:semiHidden="0" w:uiPriority="61" w:unhideWhenUsed="0"/>
+    <w:lsdException w:name="Light Grid" w:semiHidden="0" w:uiPriority="62" w:unhideWhenUsed="0"/>
+    <w:lsdException w:name="Medium Shading 1" w:semiHidden="0" w:uiPriority="63" w:unhideWhenUsed="0"/>
+    <w:lsdException w:name="Medium Shading 2" w:semiHidden="0" w:uiPriority="64" w:unhideWhenUsed="0"/>
+    <w:lsdException w:name="Medium List 1" w:semiHidden="0" w:uiPriority="65" w:unhideWhenUsed="0"/>
+    <w:lsdException w:name="Medium List 2" w:semiHidden="0" w:uiPriority="66" w:unhideWhenUsed="0"/>
+    <w:lsdException w:name="Medium Grid 1" w:semiHidden="0" w:uiPriority="67" w:unhideWhenUsed="0"/>
+    <w:lsdException w:name="Medium Grid 2" w:semiHidden="0" w:uiPriority="68" w:unhideWhenUsed="0"/>
+    <w:lsdException w:name="Medium Grid 3" w:semiHidden="0" w:uiPriority="69" w:unhideWhenUsed="0"/>
+    <w:lsdException w:name="Dark List" w:semiHidden="0" w:uiPriority="70" w:unhideWhenUsed="0"/>
+    <w:lsdException w:name="Colorful Shading" w:semiHidden="0" w:uiPriority="71" w:unhideWhenUsed="0"/>
+    <w:lsdException w:name="Colorful List" w:semiHidden="0" w:uiPriority="72" w:unhideWhenUsed="0"/>
+    <w:lsdException w:name="Colorful Grid" w:semiHidden="0" w:uiPriority="73" w:unhideWhenUsed="0"/>
+    <w:lsdException w:name="Light Shading Accent 1" w:semiHidden="0" w:uiPriority="60" w:unhideWhenUsed="0"/>
+    <w:lsdException w:name="Light List Accent 1" w:semiHidden="0" w:uiPriority="61" w:unhideWhenUsed="0"/>
+    <w:lsdException w:name="Light Grid Accent 1" w:semiHidden="0" w:uiPriority="62" w:unhideWhenUsed="0"/>
+    <w:lsdException w:name="Medium Shading 1 Accent 1" w:semiHidden="0" w:uiPriority="63" w:unhideWhenUsed="0"/>
+    <w:lsdException w:name="Medium Shading 2 Accent 1" w:semiHidden="0" w:uiPriority="64" w:unhideWhenUsed="0"/>
+    <w:lsdException w:name="Medium List 1 Accent 1" w:semiHidden="0" w:uiPriority="65" w:unhideWhenUsed="0"/>
+    <w:lsdException w:name="Revision" w:unhideWhenUsed="0"/>
+    <w:lsdException w:name="List Paragraph" w:semiHidden="0" w:uiPriority="34" w:unhideWhenUsed="0" w:qFormat="1"/>
+    <w:lsdException w:name="Quote" w:semiHidden="0" w:uiPriority="29" w:unhideWhenUsed="0" w:qFormat="1"/>
+    <w:lsdException w:name="Intense Quote" w:semiHidden="0" w:uiPriority="30" w:unhideWhenUsed="0" w:qFormat="1"/>
+    <w:lsdException w:name="Medium List 2 Accent 1" w:semiHidden="0" w:uiPriority="66" w:unhideWhenUsed="0"/>
+    <w:lsdException w:name="Medium Grid 1 Accent 1" w:semiHidden="0" w:uiPriority="67" w:unhideWhenUsed="0"/>
+    <w:lsdException w:name="Medium Grid 2 Accent 1" w:semiHidden="0" w:uiPriority="68" w:unhideWhenUsed="0"/>
+    <w:lsdException w:name="Medium Grid 3 Accent 1" w:semiHidden="0" w:uiPriority="69" w:unhideWhenUsed="0"/>
+    <w:lsdException w:name="Dark List Accent 1" w:semiHidden="0" w:uiPriority="70" w:unhideWhenUsed="0"/>
+    <w:lsdException w:name="Colorful Shading Accent 1" w:semiHidden="0" w:uiPriority="71" w:unhideWhenUsed="0"/>
+    <w:lsdException w:name="Colorful List Accent 1" w:semiHidden="0" w:uiPriority="72" w:unhideWhenUsed="0"/>
+    <w:lsdException w:name="Colorful Grid Accent 1" w:semiHidden="0" w:uiPriority="73" w:unhideWhenUsed="0"/>
+    <w:lsdException w:name="Light Shading Accent 2" w:semiHidden="0" w:uiPriority="60" w:unhideWhenUsed="0"/>
+    <w:lsdException w:name="Light List Accent 2" w:semiHidden="0" w:uiPriority="61" w:unhideWhenUsed="0"/>
+    <w:lsdException w:name="Light Grid Accent 2" w:semiHidden="0" w:uiPriority="62" w:unhideWhenUsed="0"/>
+    <w:lsdException w:name="Medium Shading 1 Accent 2" w:semiHidden="0" w:uiPriority="63" w:unhideWhenUsed="0"/>
+    <w:lsdException w:name="Medium Shading 2 Accent 2" w:semiHidden="0" w:uiPriority="64" w:unhideWhenUsed="0"/>
+    <w:lsdException w:name="Medium List 1 Accent 2" w:semiHidden="0" w:uiPriority="65" w:unhideWhenUsed="0"/>
+    <w:lsdException w:name="Medium List 2 Accent 2" w:semiHidden="0" w:uiPriority="66" w:unhideWhenUsed="0"/>
+    <w:lsdException w:name="Medium Grid 1 Accent 2" w:semiHidden="0" w:uiPriority="67" w:unhideWhenUsed="0"/>
+    <w:lsdException w:name="Medium Grid 2 Accent 2" w:semiHidden="0" w:uiPriority="68" w:unhideWhenUsed="0"/>
+    <w:lsdException w:name="Medium Grid 3 Accent 2" w:semiHidden="0" w:uiPriority="69" w:unhideWhenUsed="0"/>
+    <w:lsdException w:name="Dark List Accent 2" w:semiHidden="0" w:uiPriority="70" w:unhideWhenUsed="0"/>
+    <w:lsdException w:name="Colorful Shading Accent 2" w:semiHidden="0" w:uiPriority="71" w:unhideWhenUsed="0"/>
+    <w:lsdException w:name="Colorful List Accent 2" w:semiHidden="0" w:uiPriority="72" w:unhideWhenUsed="0"/>
+    <w:lsdException w:name="Colorful Grid Accent 2" w:semiHidden="0" w:uiPriority="73" w:unhideWhenUsed="0"/>
+    <w:lsdException w:name="Light Shading Accent 3" w:semiHidden="0" w:uiPriority="60" w:unhideWhenUsed="0"/>
+    <w:lsdException w:name="Light List Accent 3" w:semiHidden="0" w:uiPriority="61" w:unhideWhenUsed="0"/>
+    <w:lsdException w:name="Light Grid Accent 3" w:semiHidden="0" w:uiPriority="62" w:unhideWhenUsed="0"/>
+    <w:lsdException w:name="Medium Shading 1 Accent 3" w:semiHidden="0" w:uiPriority="63" w:unhideWhenUsed="0"/>
+    <w:lsdException w:name="Medium Shading 2 Accent 3" w:semiHidden="0" w:uiPriority="64" w:unhideWhenUsed="0"/>
+    <w:lsdException w:name="Medium List 1 Accent 3" w:semiHidden="0" w:uiPriority="65" w:unhideWhenUsed="0"/>
+    <w:lsdException w:name="Medium List 2 Accent 3" w:semiHidden="0" w:uiPriority="66" w:unhideWhenUsed="0"/>
+    <w:lsdException w:name="Medium Grid 1 Accent 3" w:semiHidden="0" w:uiPriority="67" w:unhideWhenUsed="0"/>
+    <w:lsdException w:name="Medium Grid 2 Accent 3" w:semiHidden="0" w:uiPriority="68" w:unhideWhenUsed="0"/>
+    <w:lsdException w:name="Medium Grid 3 Accent 3" w:semiHidden="0" w:uiPriority="69" w:unhideWhenUsed="0"/>
+    <w:lsdException w:name="Dark List Accent 3" w:semiHidden="0" w:uiPriority="70" w:unhideWhenUsed="0"/>
+    <w:lsdException w:name="Colorful Shading Accent 3" w:semiHidden="0" w:uiPriority="71" w:unhideWhenUsed="0"/>
+    <w:lsdException w:name="Colorful List Accent 3" w:semiHidden="0" w:uiPriority="72" w:unhideWhenUsed="0"/>
+    <w:lsdException w:name="Colorful Grid Accent 3" w:semiHidden="0" w:uiPriority="73" w:unhideWhenUsed="0"/>
+    <w:lsdException w:name="Light Shading Accent 4" w:semiHidden="0" w:uiPriority="60" w:unhideWhenUsed="0"/>
+    <w:lsdException w:name="Light List Accent 4" w:semiHidden="0" w:uiPriority="61" w:unhideWhenUsed="0"/>
+    <w:lsdException w:name="Light Grid Accent 4" w:semiHidden="0" w:uiPriority="62" w:unhideWhenUsed="0"/>
+    <w:lsdException w:name="Medium Shading 1 Accent 4" w:semiHidden="0" w:uiPriority="63" w:unhideWhenUsed="0"/>
+    <w:lsdException w:name="Medium Shading 2 Accent 4" w:semiHidden="0" w:uiPriority="64" w:unhideWhenUsed="0"/>
+    <w:lsdException w:name="Medium List 1 Accent 4" w:semiHidden="0" w:uiPriority="65" w:unhideWhenUsed="0"/>
+    <w:lsdException w:name="Medium List 2 Accent 4" w:semiHidden="0" w:uiPriority="66" w:unhideWhenUsed="0"/>
+    <w:lsdException w:name="Medium Grid 1 Accent 4" w:semiHidden="0" w:uiPriority="67" w:unhideWhenUsed="0"/>
+    <w:lsdException w:name="Medium Grid 2 Accent 4" w:semiHidden="0" w:uiPriority="68" w:unhideWhenUsed="0"/>
+    <w:lsdException w:name="Medium Grid 3 Accent 4" w:semiHidden="0" w:uiPriority="69" w:unhideWhenUsed="0"/>
+    <w:lsdException w:name="Dark List Accent 4" w:semiHidden="0" w:uiPriority="70" w:unhideWhenUsed="0"/>
+    <w:lsdException w:name="Colorful Shading Accent 4" w:semiHidden="0" w:uiPriority="71" w:unhideWhenUsed="0"/>
+    <w:lsdException w:name="Colorful List Accent 4" w:semiHidden="0" w:uiPriority="72" w:unhideWhenUsed="0"/>
+    <w:lsdException w:name="Colorful Grid Accent 4" w:semiHidden="0" w:uiPriority="73" w:unhideWhenUsed="0"/>
+    <w:lsdException w:name="Light Shading Accent 5" w:semiHidden="0" w:uiPriority="60" w:unhideWhenUsed="0"/>
+    <w:lsdException w:name="Light List Accent 5" w:semiHidden="0" w:uiPriority="61" w:unhideWhenUsed="0"/>
+    <w:lsdException w:name="Light Grid Accent 5" w:semiHidden="0" w:uiPriority="62" w:unhideWhenUsed="0"/>
+    <w:lsdException w:name="Medium Shading 1 Accent 5" w:semiHidden="0" w:uiPriority="63" w:unhideWhenUsed="0"/>
+    <w:lsdException w:name="Medium Shading 2 Accent 5" w:semiHidden="0" w:uiPriority="64" w:unhideWhenUsed="0"/>
+    <w:lsdException w:name="Medium List 1 Accent 5" w:semiHidden="0" w:uiPriority="65" w:unhideWhenUsed="0"/>
+    <w:lsdException w:name="Medium List 2 Accent 5" w:semiHidden="0" w:uiPriority="66" w:unhideWhenUsed="0"/>
+    <w:lsdException w:name="Medium Grid 1 Accent 5" w:semiHidden="0" w:uiPriority="67" w:unhideWhenUsed="0"/>
+    <w:lsdException w:name="Medium Grid 2 Accent 5" w:semiHidden="0" w:uiPriority="68" w:unhideWhenUsed="0"/>
+    <w:lsdException w:name="Medium Grid 3 Accent 5" w:semiHidden="0" w:uiPriority="69" w:unhideWhenUsed="0"/>
+    <w:lsdException w:name="Dark List Accent 5" w:semiHidden="0" w:uiPriority="70" w:unhideWhenUsed="0"/>
+    <w:lsdException w:name="Colorful Shading Accent 5" w:semiHidden="0" w:uiPriority="71" w:unhideWhenUsed="0"/>
+    <w:lsdException w:name="Colorful List Accent 5" w:semiHidden="0" w:uiPriority="72" w:unhideWhenUsed="0"/>
+    <w:lsdException w:name="Colorful Grid Accent 5" w:semiHidden="0" w:uiPriority="73" w:unhideWhenUsed="0"/>
+    <w:lsdException w:name="Light Shading Accent 6" w:semiHidden="0" w:uiPriority="60" w:unhideWhenUsed="0"/>
+    <w:lsdException w:name="Light List Accent 6" w:semiHidden="0" w:uiPriority="61" w:unhideWhenUsed="0"/>
+    <w:lsdException w:name="Light Grid Accent 6" w:semiHidden="0" w:uiPriority="62" w:unhideWhenUsed="0"/>
+    <w:lsdException w:name="Medium Shading 1 Accent 6" w:semiHidden="0" w:uiPriority="63" w:unhideWhenUsed="0"/>
+    <w:lsdException w:name="Medium Shading 2 Accent 6" w:semiHidden="0" w:uiPriority="64" w:unhideWhenUsed="0"/>
+    <w:lsdException w:name="Medium List 1 Accent 6" w:semiHidden="0" w:uiPriority="65" w:unhideWhenUsed="0"/>
+    <w:lsdException w:name="Medium List 2 Accent 6" w:semiHidden="0" w:uiPriority="66" w:unhideWhenUsed="0"/>
+    <w:lsdException w:name="Medium Grid 1 Accent 6" w:semiHidden="0" w:uiPriority="67" w:unhideWhenUsed="0"/>
+    <w:lsdException w:name="Medium Grid 2 Accent 6" w:semiHidden="0" w:uiPriority="68" w:unhideWhenUsed="0"/>
+    <w:lsdException w:name="Medium Grid 3 Accent 6" w:semiHidden="0" w:uiPriority="69" w:unhideWhenUsed="0"/>
+    <w:lsdException w:name="Dark List Accent 6" w:semiHidden="0" w:uiPriority="70" w:unhideWhenUsed="0"/>
+    <w:lsdException w:name="Colorful Shading Accent 6" w:semiHidden="0" w:uiPriority="71" w:unhideWhenUsed="0"/>
+    <w:lsdException w:name="Colorful List Accent 6" w:semiHidden="0" w:uiPriority="72" w:unhideWhenUsed="0"/>
+    <w:lsdException w:name="Colorful Grid Accent 6" w:semiHidden="0" w:uiPriority="73" w:unhideWhenUsed="0"/>
+    <w:lsdException w:name="Subtle Emphasis" w:semiHidden="0" w:uiPriority="19" w:unhideWhenUsed="0" w:qFormat="1"/>
+    <w:lsdException w:name="Intense Emphasis" w:semiHidden="0" w:uiPriority="21" w:unhideWhenUsed="0" w:qFormat="1"/>
+    <w:lsdException w:name="Subtle Reference" w:semiHidden="0" w:uiPriority="31" w:unhideWhenUsed="0" w:qFormat="1"/>
+    <w:lsdException w:name="Intense Reference" w:semiHidden="0" w:uiPriority="32" w:unhideWhenUsed="0" w:qFormat="1"/>
+    <w:lsdException w:name="Book Title" w:semiHidden="0" w:uiPriority="33" w:unhideWhenUsed="0" w:qFormat="1"/>
+    <w:lsdException w:name="Bibliography" w:uiPriority="37"/>
+    <w:lsdException w:name="TOC Heading" w:uiPriority="39" w:qFormat="1"/>
   </w:latentStyles>
   <w:style w:type="paragraph" w:default="1" w:styleId="Normal">
     <w:name w:val="Normal"/>
     <w:qFormat/>
+    <w:rsid w:val="00803CC1"/>
   </w:style>
   <w:style w:type="paragraph" w:styleId="Heading1">
     <w:name w:val="heading 1"/>
@@ -6568,6 +6110,7 @@
     <w:uiPriority w:val="99"/>
     <w:semiHidden/>
     <w:unhideWhenUsed/>
+    <w:qFormat/>
     <w:tblPr>
       <w:tblInd w:w="0" w:type="dxa"/>
       <w:tblCellMar>
@@ -6763,6 +6306,7 @@
       <w:spacing w:after="0" w:line="240" w:lineRule="auto"/>
     </w:pPr>
     <w:tblPr>
+      <w:tblInd w:w="0" w:type="dxa"/>
       <w:tblBorders>
         <w:top w:val="single" w:sz="4" w:space="0" w:color="auto"/>
         <w:left w:val="single" w:sz="4" w:space="0" w:color="auto"/>
@@ -6771,9 +6315,15 @@
         <w:insideH w:val="single" w:sz="4" w:space="0" w:color="auto"/>
         <w:insideV w:val="single" w:sz="4" w:space="0" w:color="auto"/>
       </w:tblBorders>
+      <w:tblCellMar>
+        <w:top w:w="0" w:type="dxa"/>
+        <w:left w:w="108" w:type="dxa"/>
+        <w:bottom w:w="0" w:type="dxa"/>
+        <w:right w:w="108" w:type="dxa"/>
+      </w:tblCellMar>
     </w:tblPr>
   </w:style>
-  <w:style w:type="table" w:styleId="GridTable5Dark-Accent1">
+  <w:style w:type="table" w:customStyle="1" w:styleId="GridTable5DarkAccent1">
     <w:name w:val="Grid Table 5 Dark Accent 1"/>
     <w:basedOn w:val="TableNormal"/>
     <w:uiPriority w:val="50"/>
@@ -6784,6 +6334,7 @@
     <w:tblPr>
       <w:tblStyleRowBandSize w:val="1"/>
       <w:tblStyleColBandSize w:val="1"/>
+      <w:tblInd w:w="0" w:type="dxa"/>
       <w:tblBorders>
         <w:top w:val="single" w:sz="4" w:space="0" w:color="FFFFFF" w:themeColor="background1"/>
         <w:left w:val="single" w:sz="4" w:space="0" w:color="FFFFFF" w:themeColor="background1"/>
@@ -6792,6 +6343,12 @@
         <w:insideH w:val="single" w:sz="4" w:space="0" w:color="FFFFFF" w:themeColor="background1"/>
         <w:insideV w:val="single" w:sz="4" w:space="0" w:color="FFFFFF" w:themeColor="background1"/>
       </w:tblBorders>
+      <w:tblCellMar>
+        <w:top w:w="0" w:type="dxa"/>
+        <w:left w:w="108" w:type="dxa"/>
+        <w:bottom w:w="0" w:type="dxa"/>
+        <w:right w:w="108" w:type="dxa"/>
+      </w:tblCellMar>
     </w:tblPr>
     <w:tcPr>
       <w:shd w:val="clear" w:color="auto" w:fill="D8D8E5" w:themeFill="accent1" w:themeFillTint="33"/>
@@ -6905,6 +6462,36 @@
       <w:color w:val="383855" w:themeColor="accent1" w:themeShade="BF"/>
     </w:rPr>
   </w:style>
+  <w:style w:type="paragraph" w:styleId="BalloonText">
+    <w:name w:val="Balloon Text"/>
+    <w:basedOn w:val="Normal"/>
+    <w:link w:val="BalloonTextChar"/>
+    <w:uiPriority w:val="99"/>
+    <w:semiHidden/>
+    <w:unhideWhenUsed/>
+    <w:rsid w:val="00F00487"/>
+    <w:pPr>
+      <w:spacing w:after="0" w:line="240" w:lineRule="auto"/>
+    </w:pPr>
+    <w:rPr>
+      <w:rFonts w:ascii="Tahoma" w:hAnsi="Tahoma" w:cs="Tahoma"/>
+      <w:sz w:val="16"/>
+      <w:szCs w:val="16"/>
+    </w:rPr>
+  </w:style>
+  <w:style w:type="character" w:customStyle="1" w:styleId="BalloonTextChar">
+    <w:name w:val="Balloon Text Char"/>
+    <w:basedOn w:val="DefaultParagraphFont"/>
+    <w:link w:val="BalloonText"/>
+    <w:uiPriority w:val="99"/>
+    <w:semiHidden/>
+    <w:rsid w:val="00F00487"/>
+    <w:rPr>
+      <w:rFonts w:ascii="Tahoma" w:hAnsi="Tahoma" w:cs="Tahoma"/>
+      <w:sz w:val="16"/>
+      <w:szCs w:val="16"/>
+    </w:rPr>
+  </w:style>
 </w:styles>
 </file>
 
@@ -6951,7 +6538,7 @@
     </a:clrScheme>
     <a:fontScheme name="Office">
       <a:majorFont>
-        <a:latin typeface="Calibri Light" panose="020F0302020204030204"/>
+        <a:latin typeface="Calibri Light"/>
         <a:ea typeface=""/>
         <a:cs typeface=""/>
         <a:font script="Jpan" typeface="ＭＳ ゴシック"/>
@@ -6986,7 +6573,7 @@
         <a:font script="Geor" typeface="Sylfaen"/>
       </a:majorFont>
       <a:minorFont>
-        <a:latin typeface="Calibri" panose="020F0502020204030204"/>
+        <a:latin typeface="Calibri"/>
         <a:ea typeface=""/>
         <a:cs typeface=""/>
         <a:font script="Jpan" typeface="ＭＳ 明朝"/>
@@ -7163,7 +6750,7 @@
   <a:extraClrSchemeLst/>
   <a:extLst>
     <a:ext uri="{05A4C25C-085E-4340-85A3-A5531E510DB2}">
-      <thm15:themeFamily xmlns:thm15="http://schemas.microsoft.com/office/thememl/2012/main" name="Office Theme" id="{62F939B6-93AF-4DB8-9C6B-D6C7DFDC589F}" vid="{4A3C46E8-61CC-4603-A589-7422A47A8E4A}"/>
+      <thm15:themeFamily xmlns:thm15="http://schemas.microsoft.com/office/thememl/2012/main" xmlns="" name="Office Theme" id="{62F939B6-93AF-4DB8-9C6B-D6C7DFDC589F}" vid="{4A3C46E8-61CC-4603-A589-7422A47A8E4A}"/>
     </a:ext>
   </a:extLst>
 </a:theme>

</xml_diff>

<commit_message>
updated visio server diagram
Signed-off-by: jbayntun <j_bayntun@hotmail.com>
</commit_message>
<xml_diff>
--- a/Design/comp4985_designdocument_commaudio.docx
+++ b/Design/comp4985_designdocument_commaudio.docx
@@ -2058,7 +2058,7 @@
     </w:p>
     <w:p>
       <w:r>
-        <w:object w:dxaOrig="11676" w:dyaOrig="8616">
+        <w:object w:dxaOrig="13186" w:dyaOrig="10905">
           <v:shapetype id="_x0000_t75" coordsize="21600,21600" o:spt="75" o:preferrelative="t" path="m@4@5l@4@11@9@11@9@5xe" filled="f" stroked="f">
             <v:stroke joinstyle="miter"/>
             <v:formulas>
@@ -2078,10 +2078,10 @@
             <v:path o:extrusionok="f" gradientshapeok="t" o:connecttype="rect"/>
             <o:lock v:ext="edit" aspectratio="t"/>
           </v:shapetype>
-          <v:shape id="_x0000_i1025" type="#_x0000_t75" style="width:467.25pt;height:345pt" o:ole="">
+          <v:shape id="_x0000_i1027" type="#_x0000_t75" style="width:467.25pt;height:386.25pt" o:ole="">
             <v:imagedata r:id="rId9" o:title=""/>
           </v:shape>
-          <o:OLEObject Type="Embed" ProgID="Visio.Drawing.15" ShapeID="_x0000_i1025" DrawAspect="Content" ObjectID="_1486904765" r:id="rId10"/>
+          <o:OLEObject Type="Embed" ProgID="Visio.Drawing.15" ShapeID="_x0000_i1027" DrawAspect="Content" ObjectID="_1486906895" r:id="rId10"/>
         </w:object>
       </w:r>
     </w:p>
@@ -2117,10 +2117,10 @@
     <w:p>
       <w:r>
         <w:object w:dxaOrig="9337" w:dyaOrig="6276">
-          <v:shape id="_x0000_i1026" type="#_x0000_t75" style="width:466.5pt;height:313.5pt" o:ole="">
+          <v:shape id="_x0000_i1025" type="#_x0000_t75" style="width:466.5pt;height:313.5pt" o:ole="">
             <v:imagedata r:id="rId11" o:title=""/>
           </v:shape>
-          <o:OLEObject Type="Embed" ProgID="Visio.Drawing.15" ShapeID="_x0000_i1026" DrawAspect="Content" ObjectID="_1486904766" r:id="rId12"/>
+          <o:OLEObject Type="Embed" ProgID="Visio.Drawing.15" ShapeID="_x0000_i1025" DrawAspect="Content" ObjectID="_1486906896" r:id="rId12"/>
         </w:object>
       </w:r>
     </w:p>
@@ -2139,10 +2139,10 @@
     <w:p>
       <w:r>
         <w:object w:dxaOrig="8352" w:dyaOrig="6972">
-          <v:shape id="_x0000_i1027" type="#_x0000_t75" style="width:417.75pt;height:348.75pt" o:ole="">
+          <v:shape id="_x0000_i1026" type="#_x0000_t75" style="width:417.75pt;height:348.75pt" o:ole="">
             <v:imagedata r:id="rId13" o:title=""/>
           </v:shape>
-          <o:OLEObject Type="Embed" ProgID="Visio.Drawing.15" ShapeID="_x0000_i1027" DrawAspect="Content" ObjectID="_1486904767" r:id="rId14"/>
+          <o:OLEObject Type="Embed" ProgID="Visio.Drawing.15" ShapeID="_x0000_i1026" DrawAspect="Content" ObjectID="_1486906897" r:id="rId14"/>
         </w:object>
       </w:r>
       <w:bookmarkStart w:id="13" w:name="_GoBack"/>
@@ -5331,7 +5331,7 @@
           <w:rPr>
             <w:noProof/>
           </w:rPr>
-          <w:t>10</w:t>
+          <w:t>4</w:t>
         </w:r>
         <w:r>
           <w:rPr>

</xml_diff>

<commit_message>
Updates to the design and pro file
</commit_message>
<xml_diff>
--- a/Design/comp4985_designdocument_commaudio.docx
+++ b/Design/comp4985_designdocument_commaudio.docx
@@ -2783,7 +2783,7 @@
           <v:shape id="_x0000_i1025" type="#_x0000_t75" style="width:467.4pt;height:385.8pt" o:ole="">
             <v:imagedata r:id="rId9" o:title=""/>
           </v:shape>
-          <o:OLEObject Type="Embed" ProgID="Visio.Drawing.15" ShapeID="_x0000_i1025" DrawAspect="Content" ObjectID="_1487868302" r:id="rId10"/>
+          <o:OLEObject Type="Embed" ProgID="Visio.Drawing.15" ShapeID="_x0000_i1025" DrawAspect="Content" ObjectID="_1488178402" r:id="rId10"/>
         </w:object>
       </w:r>
     </w:p>
@@ -2827,7 +2827,7 @@
           <v:shape id="_x0000_i1026" type="#_x0000_t75" style="width:466.2pt;height:313.2pt" o:ole="">
             <v:imagedata r:id="rId11" o:title=""/>
           </v:shape>
-          <o:OLEObject Type="Embed" ProgID="Visio.Drawing.15" ShapeID="_x0000_i1026" DrawAspect="Content" ObjectID="_1487868303" r:id="rId12"/>
+          <o:OLEObject Type="Embed" ProgID="Visio.Drawing.15" ShapeID="_x0000_i1026" DrawAspect="Content" ObjectID="_1488178403" r:id="rId12"/>
         </w:object>
       </w:r>
       <w:bookmarkStart w:id="13" w:name="_Toc413174769"/>
@@ -2848,7 +2848,7 @@
           <v:shape id="_x0000_i1027" type="#_x0000_t75" style="width:467.4pt;height:469.8pt" o:ole="">
             <v:imagedata r:id="rId13" o:title=""/>
           </v:shape>
-          <o:OLEObject Type="Embed" ProgID="Visio.Drawing.15" ShapeID="_x0000_i1027" DrawAspect="Content" ObjectID="_1487868304" r:id="rId14"/>
+          <o:OLEObject Type="Embed" ProgID="Visio.Drawing.15" ShapeID="_x0000_i1027" DrawAspect="Content" ObjectID="_1488178404" r:id="rId14"/>
         </w:object>
       </w:r>
     </w:p>
@@ -2868,7 +2868,7 @@
           <v:shape id="_x0000_i1028" type="#_x0000_t75" style="width:417.6pt;height:348.6pt" o:ole="">
             <v:imagedata r:id="rId15" o:title=""/>
           </v:shape>
-          <o:OLEObject Type="Embed" ProgID="Visio.Drawing.15" ShapeID="_x0000_i1028" DrawAspect="Content" ObjectID="_1487868305" r:id="rId16"/>
+          <o:OLEObject Type="Embed" ProgID="Visio.Drawing.15" ShapeID="_x0000_i1028" DrawAspect="Content" ObjectID="_1488178405" r:id="rId16"/>
         </w:object>
       </w:r>
     </w:p>
@@ -2893,7 +2893,7 @@
           <v:shape id="_x0000_i1029" type="#_x0000_t75" style="width:302.4pt;height:321.6pt" o:ole="">
             <v:imagedata r:id="rId17" o:title=""/>
           </v:shape>
-          <o:OLEObject Type="Embed" ProgID="Visio.Drawing.15" ShapeID="_x0000_i1029" DrawAspect="Content" ObjectID="_1487868306" r:id="rId18"/>
+          <o:OLEObject Type="Embed" ProgID="Visio.Drawing.15" ShapeID="_x0000_i1029" DrawAspect="Content" ObjectID="_1488178406" r:id="rId18"/>
         </w:object>
       </w:r>
     </w:p>
@@ -3495,6 +3495,11 @@
             <w:r>
               <w:t>Imagine^3:01</w:t>
             </w:r>
+            <w:r>
+              <w:t>^</w:t>
+            </w:r>
+            <w:bookmarkStart w:id="17" w:name="_GoBack"/>
+            <w:bookmarkEnd w:id="17"/>
           </w:p>
         </w:tc>
         <w:tc>
@@ -3576,8 +3581,6 @@
             <w:r>
               <w:t xml:space="preserve">Message from server to client of a song requested </w:t>
             </w:r>
-            <w:bookmarkStart w:id="17" w:name="_GoBack"/>
-            <w:bookmarkEnd w:id="17"/>
           </w:p>
         </w:tc>
       </w:tr>
@@ -12342,7 +12345,7 @@
 </file>
 
 <file path=customXml/itemProps2.xml><?xml version="1.0" encoding="utf-8"?>
-<ds:datastoreItem xmlns:ds="http://schemas.openxmlformats.org/officeDocument/2006/customXml" ds:itemID="{3355F203-4FDC-4463-A7CE-CEB382E4AB29}">
+<ds:datastoreItem xmlns:ds="http://schemas.openxmlformats.org/officeDocument/2006/customXml" ds:itemID="{4B4626CD-BB46-4DB4-A614-CA42FCA06392}">
   <ds:schemaRefs>
     <ds:schemaRef ds:uri="http://schemas.openxmlformats.org/officeDocument/2006/bibliography"/>
   </ds:schemaRefs>

</xml_diff>

<commit_message>
Client now receives song meta data. Server now plays in a queue.
</commit_message>
<xml_diff>
--- a/Design/comp4985_designdocument_commaudio.docx
+++ b/Design/comp4985_designdocument_commaudio.docx
@@ -2783,7 +2783,7 @@
           <v:shape id="_x0000_i1025" type="#_x0000_t75" style="width:467.4pt;height:385.8pt" o:ole="">
             <v:imagedata r:id="rId9" o:title=""/>
           </v:shape>
-          <o:OLEObject Type="Embed" ProgID="Visio.Drawing.15" ShapeID="_x0000_i1025" DrawAspect="Content" ObjectID="_1488178402" r:id="rId10"/>
+          <o:OLEObject Type="Embed" ProgID="Visio.Drawing.15" ShapeID="_x0000_i1025" DrawAspect="Content" ObjectID="_1489514115" r:id="rId10"/>
         </w:object>
       </w:r>
     </w:p>
@@ -2824,10 +2824,10 @@
     <w:p>
       <w:r>
         <w:object w:dxaOrig="9336" w:dyaOrig="6276">
-          <v:shape id="_x0000_i1026" type="#_x0000_t75" style="width:466.2pt;height:313.2pt" o:ole="">
+          <v:shape id="_x0000_i1026" type="#_x0000_t75" style="width:466.2pt;height:312.6pt" o:ole="">
             <v:imagedata r:id="rId11" o:title=""/>
           </v:shape>
-          <o:OLEObject Type="Embed" ProgID="Visio.Drawing.15" ShapeID="_x0000_i1026" DrawAspect="Content" ObjectID="_1488178403" r:id="rId12"/>
+          <o:OLEObject Type="Embed" ProgID="Visio.Drawing.15" ShapeID="_x0000_i1026" DrawAspect="Content" ObjectID="_1489514116" r:id="rId12"/>
         </w:object>
       </w:r>
       <w:bookmarkStart w:id="13" w:name="_Toc413174769"/>
@@ -2848,7 +2848,7 @@
           <v:shape id="_x0000_i1027" type="#_x0000_t75" style="width:467.4pt;height:469.8pt" o:ole="">
             <v:imagedata r:id="rId13" o:title=""/>
           </v:shape>
-          <o:OLEObject Type="Embed" ProgID="Visio.Drawing.15" ShapeID="_x0000_i1027" DrawAspect="Content" ObjectID="_1488178404" r:id="rId14"/>
+          <o:OLEObject Type="Embed" ProgID="Visio.Drawing.15" ShapeID="_x0000_i1027" DrawAspect="Content" ObjectID="_1489514117" r:id="rId14"/>
         </w:object>
       </w:r>
     </w:p>
@@ -2868,7 +2868,7 @@
           <v:shape id="_x0000_i1028" type="#_x0000_t75" style="width:417.6pt;height:348.6pt" o:ole="">
             <v:imagedata r:id="rId15" o:title=""/>
           </v:shape>
-          <o:OLEObject Type="Embed" ProgID="Visio.Drawing.15" ShapeID="_x0000_i1028" DrawAspect="Content" ObjectID="_1488178405" r:id="rId16"/>
+          <o:OLEObject Type="Embed" ProgID="Visio.Drawing.15" ShapeID="_x0000_i1028" DrawAspect="Content" ObjectID="_1489514118" r:id="rId16"/>
         </w:object>
       </w:r>
     </w:p>
@@ -2893,7 +2893,7 @@
           <v:shape id="_x0000_i1029" type="#_x0000_t75" style="width:302.4pt;height:321.6pt" o:ole="">
             <v:imagedata r:id="rId17" o:title=""/>
           </v:shape>
-          <o:OLEObject Type="Embed" ProgID="Visio.Drawing.15" ShapeID="_x0000_i1029" DrawAspect="Content" ObjectID="_1488178406" r:id="rId18"/>
+          <o:OLEObject Type="Embed" ProgID="Visio.Drawing.15" ShapeID="_x0000_i1029" DrawAspect="Content" ObjectID="_1489514119" r:id="rId18"/>
         </w:object>
       </w:r>
     </w:p>
@@ -3395,13 +3395,7 @@
               <w:t>Name of each song that is availa</w:t>
             </w:r>
             <w:r>
-              <w:t>ble from the server. Each song should be separated by a ‘|’, and the a</w:t>
-            </w:r>
-            <w:r>
-              <w:t>rtist</w:t>
-            </w:r>
-            <w:r>
-              <w:t xml:space="preserve"> and song name are separated by a ‘^’</w:t>
+              <w:t>ble from the server. Each song should be separated by a ‘|’’</w:t>
             </w:r>
             <w:r>
               <w:br/>
@@ -3412,7 +3406,10 @@
               <w:cnfStyle w:val="000000100000" w:firstRow="0" w:lastRow="0" w:firstColumn="0" w:lastColumn="0" w:oddVBand="0" w:evenVBand="0" w:oddHBand="1" w:evenHBand="0" w:firstRowFirstColumn="0" w:firstRowLastColumn="0" w:lastRowFirstColumn="0" w:lastRowLastColumn="0"/>
             </w:pPr>
             <w:r>
-              <w:t>EX: Imagine^John Lennon|Let It Be^The Beatles</w:t>
+              <w:t>EX: Imagine|Let It Be</w:t>
+            </w:r>
+            <w:r>
+              <w:t>|</w:t>
             </w:r>
           </w:p>
         </w:tc>
@@ -3479,6 +3476,11 @@
             <w:r>
               <w:t>Format: name^artist^album^length</w:t>
             </w:r>
+            <w:r>
+              <w:t>^</w:t>
+            </w:r>
+            <w:bookmarkStart w:id="17" w:name="_GoBack"/>
+            <w:bookmarkEnd w:id="17"/>
           </w:p>
           <w:p>
             <w:pPr>
@@ -3498,8 +3500,6 @@
             <w:r>
               <w:t>^</w:t>
             </w:r>
-            <w:bookmarkStart w:id="17" w:name="_GoBack"/>
-            <w:bookmarkEnd w:id="17"/>
           </w:p>
         </w:tc>
         <w:tc>
@@ -12345,7 +12345,7 @@
 </file>
 
 <file path=customXml/itemProps2.xml><?xml version="1.0" encoding="utf-8"?>
-<ds:datastoreItem xmlns:ds="http://schemas.openxmlformats.org/officeDocument/2006/customXml" ds:itemID="{4B4626CD-BB46-4DB4-A614-CA42FCA06392}">
+<ds:datastoreItem xmlns:ds="http://schemas.openxmlformats.org/officeDocument/2006/customXml" ds:itemID="{5D6F0AD5-9489-4D2E-8832-2290A2AF68EF}">
   <ds:schemaRefs>
     <ds:schemaRef ds:uri="http://schemas.openxmlformats.org/officeDocument/2006/bibliography"/>
   </ds:schemaRefs>

</xml_diff>